<commit_message>
Correccion de error de la imagen en la table y actualizacion del plan de conf
</commit_message>
<xml_diff>
--- a/Documentacion/docCarpinteriaV2.5.docx
+++ b/Documentacion/docCarpinteriaV2.5.docx
@@ -9,7 +9,7 @@
       <w:r>
         <w:rPr>
           <w:noProof/>
-          <w:lang w:val="es-ES" w:eastAsia="es-ES" w:bidi="ar-SA"/>
+          <w:lang w:val="en-US" w:eastAsia="en-US" w:bidi="ar-SA"/>
         </w:rPr>
         <w:drawing>
           <wp:inline distT="0" distB="0" distL="0" distR="0" wp14:anchorId="1E0CA6E5" wp14:editId="666B6B51">
@@ -10729,8 +10729,6 @@
         </w:rPr>
         <w:br w:type="page"/>
       </w:r>
-      <w:bookmarkStart w:id="8" w:name="_GoBack"/>
-      <w:bookmarkEnd w:id="8"/>
     </w:p>
     <w:p>
       <w:pPr>
@@ -10747,7 +10745,6 @@
           <w:bCs/>
           <w:szCs w:val="28"/>
         </w:rPr>
-        <w:lastRenderedPageBreak/>
         <w:fldChar w:fldCharType="end"/>
       </w:r>
       <w:r>
@@ -10795,7 +10792,7 @@
       <w:r>
         <w:fldChar w:fldCharType="end"/>
       </w:r>
-      <w:bookmarkStart w:id="9" w:name="_Toc45038393"/>
+      <w:bookmarkStart w:id="8" w:name="_Toc45038393"/>
       <w:r>
         <w:t>METODOLOGÍA</w:t>
       </w:r>
@@ -10805,7 +10802,7 @@
       <w:r>
         <w:t>DE DESARROLLO</w:t>
       </w:r>
-      <w:bookmarkEnd w:id="9"/>
+      <w:bookmarkEnd w:id="8"/>
     </w:p>
     <w:p>
       <w:r>
@@ -10891,11 +10888,11 @@
       <w:r>
         <w:fldChar w:fldCharType="end"/>
       </w:r>
-      <w:bookmarkStart w:id="10" w:name="_Toc45038394"/>
+      <w:bookmarkStart w:id="9" w:name="_Toc45038394"/>
       <w:r>
         <w:t>METODOLOGÍA SCRUM</w:t>
       </w:r>
-      <w:bookmarkEnd w:id="10"/>
+      <w:bookmarkEnd w:id="9"/>
     </w:p>
     <w:p>
       <w:r>
@@ -10955,9 +10952,8 @@
       <w:r>
         <w:rPr>
           <w:noProof/>
-          <w:lang w:val="es-ES" w:eastAsia="es-ES" w:bidi="ar-SA"/>
-        </w:rPr>
-        <w:lastRenderedPageBreak/>
+          <w:lang w:val="en-US" w:eastAsia="en-US" w:bidi="ar-SA"/>
+        </w:rPr>
         <w:drawing>
           <wp:inline distT="0" distB="0" distL="0" distR="0" wp14:anchorId="15253663" wp14:editId="4FA443FD">
             <wp:extent cx="4734560" cy="2833370"/>
@@ -11030,53 +11026,49 @@
       <w:r>
         <w:fldChar w:fldCharType="end"/>
       </w:r>
-      <w:bookmarkStart w:id="11" w:name="_Toc45038395"/>
+      <w:bookmarkStart w:id="10" w:name="_Toc45038395"/>
       <w:r>
         <w:t>Planificación de la iteración</w:t>
       </w:r>
+      <w:bookmarkEnd w:id="10"/>
+    </w:p>
+    <w:p>
+      <w:r>
+        <w:t>El primer día de la iteración se realiza la reunión de planificación de la iteración. Tiene dos partes:9</w:t>
+      </w:r>
+    </w:p>
+    <w:p>
+      <w:r>
+        <w:t>Selección de requisitos (2 horas). El cliente presenta al equipo la lista de requisitos priorizada del producto o proyecto. El equipo pregunta al cliente las dudas que surgen y selecciona los requisitos más prioritarios que prevé que podrá completar en la iteración, de manera que puedan ser entregados si el cliente lo solicita.</w:t>
+      </w:r>
+    </w:p>
+    <w:p>
+      <w:r>
+        <w:t>Planificación de la iteración (2 horas). El equipo elabora la lista de tareas de la iteración necesarias para desarrollar los requisitos seleccionados. La estimación de esfuerzo se hace de manera conjunta y los miembros del equipo se autoasignan las tareas, se autoorganizan para trabajar incluso en parejas (o grupos mayores) con el fin de compartir conocimiento (creando un equipo más resiliente) o para resolver juntos objetivos especialmente complejos.</w:t>
+      </w:r>
+    </w:p>
+    <w:p>
+      <w:pPr>
+        <w:pStyle w:val="Ttulo2"/>
+      </w:pPr>
+      <w:r>
+        <w:fldChar w:fldCharType="begin"/>
+      </w:r>
+      <w:r>
+        <w:instrText>TC "Ejecución de la iteración" \l 2</w:instrText>
+      </w:r>
+      <w:r>
+        <w:fldChar w:fldCharType="end"/>
+      </w:r>
+      <w:bookmarkStart w:id="11" w:name="_Toc45038396"/>
+      <w:r>
+        <w:t>Ejecución de la iteración</w:t>
+      </w:r>
       <w:bookmarkEnd w:id="11"/>
     </w:p>
     <w:p>
       <w:r>
-        <w:t>El primer día de la iteración se realiza la reunión de planificación de la iteración. Tiene dos partes:9</w:t>
-      </w:r>
-    </w:p>
-    <w:p>
-      <w:r>
-        <w:t>Selección de requisitos (2 horas). El cliente presenta al equipo la lista de requisitos priorizada del producto o proyecto. El equipo pregunta al cliente las dudas que surgen y selecciona los requisitos más prioritarios que prevé que podrá completar en la iteración, de manera que puedan ser entregados si el cliente lo solicita.</w:t>
-      </w:r>
-    </w:p>
-    <w:p>
-      <w:r>
-        <w:t>Planificación de la iteración (2 horas). El equipo elabora la lista de tareas de la iteración necesarias para desarrollar los requisitos seleccionados. La estimación de esfuerzo se hace de manera conjunta y los miembros del equipo se autoasignan las tareas, se autoorganizan para trabajar incluso en parejas (o grupos mayores) con el fin de compartir conocimiento (creando un equipo más resiliente) o para resolver juntos objetivos especialmente complejos.</w:t>
-      </w:r>
-    </w:p>
-    <w:p>
-      <w:pPr>
-        <w:pStyle w:val="Ttulo2"/>
-      </w:pPr>
-      <w:r>
-        <w:fldChar w:fldCharType="begin"/>
-      </w:r>
-      <w:r>
-        <w:instrText>TC "Ejecución de la iteración" \l 2</w:instrText>
-      </w:r>
-      <w:r>
-        <w:fldChar w:fldCharType="end"/>
-      </w:r>
-      <w:bookmarkStart w:id="12" w:name="_Toc45038396"/>
-      <w:r>
-        <w:t>Ejecución de la iteración</w:t>
-      </w:r>
-      <w:bookmarkEnd w:id="12"/>
-    </w:p>
-    <w:p>
-      <w:r>
-        <w:t xml:space="preserve">Cada día el equipo realiza una reunión de sincronización (15 minutos), normalmente delante de un tablero físico o pizarra (Scrum Taskboard). El equipo inspecciona el trabajo que el resto está </w:t>
-      </w:r>
-      <w:r>
-        <w:lastRenderedPageBreak/>
-        <w:t>realizando (dependencias entre tareas, progreso hacia el objetivo de la iteración, obstáculos que pueden impedir este objetivo) para poder hacer las adaptaciones necesarias que permitan cumplir con la previsión de objetivos a mostrar al final de la iteración. En la reunión cada miembro del equipo responde a tres preguntas:</w:t>
+        <w:t>Cada día el equipo realiza una reunión de sincronización (15 minutos), normalmente delante de un tablero físico o pizarra (Scrum Taskboard). El equipo inspecciona el trabajo que el resto está realizando (dependencias entre tareas, progreso hacia el objetivo de la iteración, obstáculos que pueden impedir este objetivo) para poder hacer las adaptaciones necesarias que permitan cumplir con la previsión de objetivos a mostrar al final de la iteración. En la reunión cada miembro del equipo responde a tres preguntas:</w:t>
       </w:r>
     </w:p>
     <w:p>
@@ -11168,13 +11160,40 @@
       <w:r>
         <w:fldChar w:fldCharType="end"/>
       </w:r>
-      <w:bookmarkStart w:id="13" w:name="_Toc45038397"/>
+      <w:bookmarkStart w:id="12" w:name="_Toc45038397"/>
       <w:r>
         <w:t>PLANIFICACIÓN</w:t>
       </w:r>
+      <w:bookmarkEnd w:id="12"/>
+    </w:p>
+    <w:p>
+      <w:pPr>
+        <w:pStyle w:val="Ttulo2"/>
+      </w:pPr>
+      <w:r>
+        <w:fldChar w:fldCharType="begin"/>
+      </w:r>
+      <w:r>
+        <w:instrText>TC "Problemática" \l 2</w:instrText>
+      </w:r>
+      <w:r>
+        <w:fldChar w:fldCharType="end"/>
+      </w:r>
+      <w:bookmarkStart w:id="13" w:name="_Toc45038398"/>
+      <w:r>
+        <w:t>Problemática</w:t>
+      </w:r>
       <w:bookmarkEnd w:id="13"/>
     </w:p>
     <w:p>
+      <w:r>
+        <w:rPr>
+          <w:bCs/>
+        </w:rPr>
+        <w:t xml:space="preserve">Las dificultades a las que se enfrentan las PYMES del rubro de la carpintería son varias, principalmente porque, en el proceso de compra, venta o control de inventario, al hacerlo de manera manual pueden surgir errores e incluso pérdidas económicas debido a que los procesos no son realizados de manera estructurada y controlada. Por este motivo, la creación de un sistema que automatice dicho problema será una de las mejores soluciones, específicamente en la parte de adquisiciones de parte de la empresa, evitando sobre compras o en su defecto, stock sobrante disponible. </w:t>
+      </w:r>
+    </w:p>
+    <w:p>
       <w:pPr>
         <w:pStyle w:val="Ttulo2"/>
       </w:pPr>
@@ -11182,63 +11201,29 @@
         <w:fldChar w:fldCharType="begin"/>
       </w:r>
       <w:r>
-        <w:instrText>TC "Problemática" \l 2</w:instrText>
+        <w:instrText>TC "OBJETIVOS " \l 2</w:instrText>
       </w:r>
       <w:r>
         <w:fldChar w:fldCharType="end"/>
       </w:r>
-      <w:bookmarkStart w:id="14" w:name="_Toc45038398"/>
-      <w:r>
-        <w:t>Problemática</w:t>
+      <w:bookmarkStart w:id="14" w:name="_Toc45038399"/>
+      <w:r>
+        <w:t>OBJETIVOS</w:t>
       </w:r>
       <w:bookmarkEnd w:id="14"/>
-    </w:p>
-    <w:p>
-      <w:r>
-        <w:rPr>
-          <w:bCs/>
-        </w:rPr>
-        <w:t xml:space="preserve">Las dificultades a las que se enfrentan las PYMES del rubro de la carpintería son varias, principalmente porque, en el proceso de compra, venta o control de inventario, al hacerlo de manera </w:t>
-      </w:r>
-      <w:r>
-        <w:rPr>
-          <w:bCs/>
-        </w:rPr>
-        <w:lastRenderedPageBreak/>
-        <w:t xml:space="preserve">manual pueden surgir errores e incluso pérdidas económicas debido a que los procesos no son realizados de manera estructurada y controlada. Por este motivo, la creación de un sistema que automatice dicho problema será una de las mejores soluciones, específicamente en la parte de adquisiciones de parte de la empresa, evitando sobre compras o en su defecto, stock sobrante disponible. </w:t>
-      </w:r>
-    </w:p>
-    <w:p>
-      <w:pPr>
-        <w:pStyle w:val="Ttulo2"/>
-      </w:pPr>
-      <w:r>
-        <w:fldChar w:fldCharType="begin"/>
-      </w:r>
-      <w:r>
-        <w:instrText>TC "OBJETIVOS " \l 2</w:instrText>
-      </w:r>
-      <w:r>
-        <w:fldChar w:fldCharType="end"/>
-      </w:r>
-      <w:bookmarkStart w:id="15" w:name="_Toc45038399"/>
-      <w:r>
-        <w:t>OBJETIVOS</w:t>
+      <w:r>
+        <w:t xml:space="preserve"> </w:t>
+      </w:r>
+    </w:p>
+    <w:p>
+      <w:pPr>
+        <w:pStyle w:val="Ttulo3"/>
+      </w:pPr>
+      <w:bookmarkStart w:id="15" w:name="_Toc45038400"/>
+      <w:r>
+        <w:t>Objetivo general:</w:t>
       </w:r>
       <w:bookmarkEnd w:id="15"/>
-      <w:r>
-        <w:t xml:space="preserve"> </w:t>
-      </w:r>
-    </w:p>
-    <w:p>
-      <w:pPr>
-        <w:pStyle w:val="Ttulo3"/>
-      </w:pPr>
-      <w:bookmarkStart w:id="16" w:name="_Toc45038400"/>
-      <w:r>
-        <w:t>Objetivo general:</w:t>
-      </w:r>
-      <w:bookmarkEnd w:id="16"/>
       <w:r>
         <w:t xml:space="preserve"> </w:t>
       </w:r>
@@ -11259,11 +11244,11 @@
       <w:pPr>
         <w:pStyle w:val="Ttulo3"/>
       </w:pPr>
-      <w:bookmarkStart w:id="17" w:name="_Toc45038401"/>
+      <w:bookmarkStart w:id="16" w:name="_Toc45038401"/>
       <w:r>
         <w:t>Objetivos específicos:</w:t>
       </w:r>
-      <w:bookmarkEnd w:id="17"/>
+      <w:bookmarkEnd w:id="16"/>
       <w:r>
         <w:t xml:space="preserve"> </w:t>
       </w:r>
@@ -11324,26 +11309,26 @@
       <w:r>
         <w:t xml:space="preserve"> </w:t>
       </w:r>
-      <w:bookmarkStart w:id="18" w:name="_Toc45038402"/>
+      <w:bookmarkStart w:id="17" w:name="_Toc45038402"/>
       <w:r>
         <w:t xml:space="preserve">Limitaciones </w:t>
       </w:r>
       <w:r>
         <w:t>y Alcance del Tema.</w:t>
       </w:r>
+      <w:bookmarkEnd w:id="17"/>
+    </w:p>
+    <w:p>
+      <w:pPr>
+        <w:pStyle w:val="Ttulo3"/>
+      </w:pPr>
+      <w:bookmarkStart w:id="18" w:name="__RefHeading___Toc4101_1258446915"/>
+      <w:bookmarkStart w:id="19" w:name="_Toc45038403"/>
       <w:bookmarkEnd w:id="18"/>
-    </w:p>
-    <w:p>
-      <w:pPr>
-        <w:pStyle w:val="Ttulo3"/>
-      </w:pPr>
-      <w:bookmarkStart w:id="19" w:name="__RefHeading___Toc4101_1258446915"/>
-      <w:bookmarkStart w:id="20" w:name="_Toc45038403"/>
+      <w:r>
+        <w:t>Alcances:</w:t>
+      </w:r>
       <w:bookmarkEnd w:id="19"/>
-      <w:r>
-        <w:t>Alcances:</w:t>
-      </w:r>
-      <w:bookmarkEnd w:id="20"/>
     </w:p>
     <w:p>
       <w:pPr>
@@ -11469,13 +11454,13 @@
       <w:pPr>
         <w:pStyle w:val="Ttulo3"/>
       </w:pPr>
-      <w:bookmarkStart w:id="21" w:name="__RefHeading___Toc4103_1258446915"/>
-      <w:bookmarkStart w:id="22" w:name="_Toc45038404"/>
+      <w:bookmarkStart w:id="20" w:name="__RefHeading___Toc4103_1258446915"/>
+      <w:bookmarkStart w:id="21" w:name="_Toc45038404"/>
+      <w:bookmarkEnd w:id="20"/>
+      <w:r>
+        <w:t>Limitaciones:</w:t>
+      </w:r>
       <w:bookmarkEnd w:id="21"/>
-      <w:r>
-        <w:t>Limitaciones:</w:t>
-      </w:r>
-      <w:bookmarkEnd w:id="22"/>
     </w:p>
     <w:p>
       <w:pPr>
@@ -11515,7 +11500,6 @@
         <w:pStyle w:val="Ttulo1"/>
       </w:pPr>
       <w:r>
-        <w:lastRenderedPageBreak/>
         <w:fldChar w:fldCharType="begin"/>
       </w:r>
       <w:r>
@@ -11524,36 +11508,36 @@
       <w:r>
         <w:fldChar w:fldCharType="end"/>
       </w:r>
-      <w:bookmarkStart w:id="23" w:name="_Toc45038405"/>
+      <w:bookmarkStart w:id="22" w:name="_Toc45038405"/>
       <w:r>
         <w:t>Factibilidad</w:t>
       </w:r>
+      <w:bookmarkEnd w:id="22"/>
+    </w:p>
+    <w:p>
+      <w:pPr>
+        <w:pStyle w:val="Ttulo2"/>
+      </w:pPr>
+      <w:bookmarkStart w:id="23" w:name="_Toc45038406"/>
+      <w:r>
+        <w:t>Técnica</w:t>
+      </w:r>
       <w:bookmarkEnd w:id="23"/>
     </w:p>
     <w:p>
+      <w:r>
+        <w:t xml:space="preserve">Debido a que se trata de un sistema y un módulo pequeño, pero sumamente importante el funcionamiento de estas empresas, su complejidad es relativamente baja y adquirir hardware costosos es innecesario, motivo por el cual un equipo pequeño común funcionarían adecuadamente con el sistema que pretendemos realizar. En cuanto a la necesidad de mano de obra, los integrantes del equipo cuentan con conocimientos suficientes para el desarrollo y cumplimiento del software. </w:t>
+      </w:r>
+    </w:p>
+    <w:p>
       <w:pPr>
         <w:pStyle w:val="Ttulo2"/>
       </w:pPr>
-      <w:bookmarkStart w:id="24" w:name="_Toc45038406"/>
-      <w:r>
-        <w:t>Técnica</w:t>
+      <w:bookmarkStart w:id="24" w:name="_Toc45038407"/>
+      <w:r>
+        <w:t>Operativa</w:t>
       </w:r>
       <w:bookmarkEnd w:id="24"/>
-    </w:p>
-    <w:p>
-      <w:r>
-        <w:t xml:space="preserve">Debido a que se trata de un sistema y un módulo pequeño, pero sumamente importante el funcionamiento de estas empresas, su complejidad es relativamente baja y adquirir hardware costosos es innecesario, motivo por el cual un equipo pequeño común funcionarían adecuadamente con el sistema que pretendemos realizar. En cuanto a la necesidad de mano de obra, los integrantes del equipo cuentan con conocimientos suficientes para el desarrollo y cumplimiento del software. </w:t>
-      </w:r>
-    </w:p>
-    <w:p>
-      <w:pPr>
-        <w:pStyle w:val="Ttulo2"/>
-      </w:pPr>
-      <w:bookmarkStart w:id="25" w:name="_Toc45038407"/>
-      <w:r>
-        <w:t>Operativa</w:t>
-      </w:r>
-      <w:bookmarkEnd w:id="25"/>
     </w:p>
     <w:p>
       <w:r>
@@ -11568,11 +11552,11 @@
       <w:pPr>
         <w:pStyle w:val="Ttulo2"/>
       </w:pPr>
-      <w:bookmarkStart w:id="26" w:name="_Toc45038408"/>
+      <w:bookmarkStart w:id="25" w:name="_Toc45038408"/>
       <w:r>
         <w:t>Económica</w:t>
       </w:r>
-      <w:bookmarkEnd w:id="26"/>
+      <w:bookmarkEnd w:id="25"/>
     </w:p>
     <w:p>
       <w:r>
@@ -11620,7 +11604,7 @@
       <w:r>
         <w:fldChar w:fldCharType="end"/>
       </w:r>
-      <w:bookmarkStart w:id="27" w:name="_Toc45038409"/>
+      <w:bookmarkStart w:id="26" w:name="_Toc45038409"/>
       <w:r>
         <w:t>REQUERIMIENTOS</w:t>
       </w:r>
@@ -11630,7 +11614,7 @@
       <w:r>
         <w:t>MODELO DE NEGOCIOS</w:t>
       </w:r>
-      <w:bookmarkEnd w:id="27"/>
+      <w:bookmarkEnd w:id="26"/>
       <w:r>
         <w:rPr>
           <w:rFonts w:ascii="Liberation Serif" w:hAnsi="Liberation Serif"/>
@@ -11660,14 +11644,14 @@
       <w:pPr>
         <w:pStyle w:val="Ttulo2"/>
       </w:pPr>
-      <w:bookmarkStart w:id="28" w:name="_Toc45038410"/>
+      <w:bookmarkStart w:id="27" w:name="_Toc45038410"/>
       <w:r>
         <w:rPr>
           <w:lang w:eastAsia="es-ES"/>
         </w:rPr>
         <w:t>Identificar actividad del sistema:</w:t>
       </w:r>
-      <w:bookmarkEnd w:id="28"/>
+      <w:bookmarkEnd w:id="27"/>
     </w:p>
     <w:p>
       <w:pPr>
@@ -11746,7 +11730,6 @@
           <w:rFonts w:eastAsia="Times New Roman" w:cs="Times New Roman"/>
           <w:lang w:eastAsia="es-ES"/>
         </w:rPr>
-        <w:lastRenderedPageBreak/>
         <w:t>Imprimir listado de todas las compras.</w:t>
       </w:r>
     </w:p>
@@ -11794,8 +11777,8 @@
         <w:tab/>
         <w:t>El usuario podrá registrar los proveedores de la empresa y se encargara de realizar la orden de compra donde especificara las condiciones de pago, productos a comprar, fecha y lugar de Entrega, etc. que es remitida al proveedor. El Proveedor envía los productos y quien lo recepciona es el área de Almacén donde registra una nota de ingreso o de registro de compra.</w:t>
       </w:r>
-      <w:bookmarkStart w:id="29" w:name="__DdeLink__6583_2853433772"/>
-      <w:bookmarkEnd w:id="29"/>
+      <w:bookmarkStart w:id="28" w:name="__DdeLink__6583_2853433772"/>
+      <w:bookmarkEnd w:id="28"/>
     </w:p>
     <w:p>
       <w:r>
@@ -11814,11 +11797,11 @@
       <w:pPr>
         <w:pStyle w:val="Ttulo1"/>
       </w:pPr>
-      <w:bookmarkStart w:id="30" w:name="_Toc45038411"/>
+      <w:bookmarkStart w:id="29" w:name="_Toc45038411"/>
       <w:r>
         <w:t>DIAGRAMA CASO DE USO - MODELADO DE NEGOCIO (CUMN)</w:t>
       </w:r>
-      <w:bookmarkEnd w:id="30"/>
+      <w:bookmarkEnd w:id="29"/>
     </w:p>
     <w:p>
       <w:pPr>
@@ -11835,7 +11818,7 @@
           <w:b/>
           <w:bCs/>
           <w:noProof/>
-          <w:lang w:val="es-ES" w:eastAsia="es-ES" w:bidi="ar-SA"/>
+          <w:lang w:val="en-US" w:eastAsia="en-US" w:bidi="ar-SA"/>
         </w:rPr>
         <w:drawing>
           <wp:inline distT="0" distB="0" distL="0" distR="0" wp14:anchorId="6BD11A72" wp14:editId="4FF089F0">
@@ -11886,11 +11869,11 @@
       <w:pPr>
         <w:pStyle w:val="Ttulo1"/>
       </w:pPr>
-      <w:bookmarkStart w:id="31" w:name="_Toc45038412"/>
+      <w:bookmarkStart w:id="30" w:name="_Toc45038412"/>
       <w:r>
         <w:t>Tabla del caso de uso del modelo de negocio</w:t>
       </w:r>
-      <w:bookmarkEnd w:id="31"/>
+      <w:bookmarkEnd w:id="30"/>
     </w:p>
     <w:tbl>
       <w:tblPr>
@@ -12255,7 +12238,6 @@
                 <w:b/>
                 <w:bCs/>
               </w:rPr>
-              <w:lastRenderedPageBreak/>
               <w:t>Descripción</w:t>
             </w:r>
           </w:p>
@@ -13389,7 +13371,7 @@
       <w:pPr>
         <w:pStyle w:val="Ttulo1"/>
       </w:pPr>
-      <w:bookmarkStart w:id="32" w:name="_Toc45038413"/>
+      <w:bookmarkStart w:id="31" w:name="_Toc45038413"/>
       <w:r>
         <w:rPr>
           <w:rStyle w:val="Muydestacado"/>
@@ -13397,10 +13379,9 @@
           <w:bCs w:val="0"/>
           <w:highlight w:val="white"/>
         </w:rPr>
-        <w:lastRenderedPageBreak/>
         <w:t>Diagrama de clases(CUMN)</w:t>
       </w:r>
-      <w:bookmarkEnd w:id="32"/>
+      <w:bookmarkEnd w:id="31"/>
     </w:p>
     <w:p>
       <w:r>
@@ -13506,9 +13487,8 @@
           <w:rFonts w:cstheme="minorHAnsi"/>
           <w:b/>
           <w:noProof/>
-          <w:lang w:val="es-ES" w:eastAsia="es-ES" w:bidi="ar-SA"/>
-        </w:rPr>
-        <w:lastRenderedPageBreak/>
+          <w:lang w:val="en-US" w:eastAsia="en-US" w:bidi="ar-SA"/>
+        </w:rPr>
         <w:drawing>
           <wp:anchor distT="0" distB="0" distL="0" distR="0" simplePos="0" relativeHeight="251674624" behindDoc="0" locked="0" layoutInCell="1" allowOverlap="1" wp14:anchorId="59E8A636" wp14:editId="4D3D4048">
             <wp:simplePos x="0" y="0"/>
@@ -13568,16 +13548,16 @@
       <w:pPr>
         <w:pStyle w:val="Ttulo1"/>
       </w:pPr>
-      <w:bookmarkStart w:id="33" w:name="__DdeLink__8485_2945122133"/>
-      <w:bookmarkStart w:id="34" w:name="_Toc45038414"/>
+      <w:bookmarkStart w:id="32" w:name="__DdeLink__8485_2945122133"/>
+      <w:bookmarkStart w:id="33" w:name="_Toc45038414"/>
       <w:r>
         <w:t>DIAGRAMA DE COMPONENTES</w:t>
       </w:r>
+      <w:bookmarkEnd w:id="32"/>
+      <w:r>
+        <w:t>(CUMN)</w:t>
+      </w:r>
       <w:bookmarkEnd w:id="33"/>
-      <w:r>
-        <w:t>(CUMN)</w:t>
-      </w:r>
-      <w:bookmarkEnd w:id="34"/>
     </w:p>
     <w:p>
       <w:r>
@@ -13605,9 +13585,8 @@
         <w:rPr>
           <w:rFonts w:cstheme="minorHAnsi"/>
           <w:noProof/>
-          <w:lang w:val="es-ES" w:eastAsia="es-ES" w:bidi="ar-SA"/>
-        </w:rPr>
-        <w:lastRenderedPageBreak/>
+          <w:lang w:val="en-US" w:eastAsia="en-US" w:bidi="ar-SA"/>
+        </w:rPr>
         <w:drawing>
           <wp:anchor distT="0" distB="0" distL="0" distR="0" simplePos="0" relativeHeight="251673600" behindDoc="0" locked="0" layoutInCell="1" allowOverlap="1" wp14:anchorId="41D7DBC1" wp14:editId="11164D8A">
             <wp:simplePos x="0" y="0"/>
@@ -13659,7 +13638,7 @@
       <w:pPr>
         <w:pStyle w:val="Ttulo1"/>
       </w:pPr>
-      <w:bookmarkStart w:id="35" w:name="_Toc45038415"/>
+      <w:bookmarkStart w:id="34" w:name="_Toc45038415"/>
       <w:r>
         <w:t>Diagrama de objetos</w:t>
       </w:r>
@@ -13672,7 +13651,7 @@
         </w:rPr>
         <w:t>(CUMN)</w:t>
       </w:r>
-      <w:bookmarkEnd w:id="35"/>
+      <w:bookmarkEnd w:id="34"/>
     </w:p>
     <w:p>
       <w:r>
@@ -13715,9 +13694,8 @@
         <w:rPr>
           <w:rFonts w:cstheme="minorHAnsi"/>
           <w:noProof/>
-          <w:lang w:val="es-ES" w:eastAsia="es-ES" w:bidi="ar-SA"/>
-        </w:rPr>
-        <w:lastRenderedPageBreak/>
+          <w:lang w:val="en-US" w:eastAsia="en-US" w:bidi="ar-SA"/>
+        </w:rPr>
         <w:drawing>
           <wp:anchor distT="0" distB="0" distL="0" distR="0" simplePos="0" relativeHeight="251675648" behindDoc="0" locked="0" layoutInCell="1" allowOverlap="1" wp14:anchorId="1FA9531E" wp14:editId="3DE67147">
             <wp:simplePos x="0" y="0"/>
@@ -13769,7 +13747,7 @@
       <w:pPr>
         <w:pStyle w:val="Ttulo1"/>
       </w:pPr>
-      <w:bookmarkStart w:id="36" w:name="_Toc45038416"/>
+      <w:bookmarkStart w:id="35" w:name="_Toc45038416"/>
       <w:r>
         <w:t>Diagrama de Despliegue</w:t>
       </w:r>
@@ -13782,7 +13760,7 @@
         </w:rPr>
         <w:t>(CUMN)</w:t>
       </w:r>
-      <w:bookmarkEnd w:id="36"/>
+      <w:bookmarkEnd w:id="35"/>
     </w:p>
     <w:p>
       <w:r>
@@ -13897,9 +13875,8 @@
       <w:r>
         <w:rPr>
           <w:noProof/>
-          <w:lang w:val="es-ES" w:eastAsia="es-ES" w:bidi="ar-SA"/>
-        </w:rPr>
-        <w:lastRenderedPageBreak/>
+          <w:lang w:val="en-US" w:eastAsia="en-US" w:bidi="ar-SA"/>
+        </w:rPr>
         <w:drawing>
           <wp:inline distT="0" distB="0" distL="0" distR="0" wp14:anchorId="4C94804B" wp14:editId="780A8C5E">
             <wp:extent cx="5880735" cy="4705985"/>
@@ -13949,7 +13926,7 @@
       <w:pPr>
         <w:pStyle w:val="Ttulo1"/>
       </w:pPr>
-      <w:bookmarkStart w:id="37" w:name="_Toc45038417"/>
+      <w:bookmarkStart w:id="36" w:name="_Toc45038417"/>
       <w:r>
         <w:t>Diagrama de paquetes</w:t>
       </w:r>
@@ -13962,7 +13939,7 @@
         </w:rPr>
         <w:t>(CUMN)</w:t>
       </w:r>
-      <w:bookmarkEnd w:id="37"/>
+      <w:bookmarkEnd w:id="36"/>
     </w:p>
     <w:p>
       <w:r>
@@ -13990,9 +13967,8 @@
         <w:rPr>
           <w:rFonts w:cstheme="minorHAnsi"/>
           <w:noProof/>
-          <w:lang w:val="es-ES" w:eastAsia="es-ES" w:bidi="ar-SA"/>
-        </w:rPr>
-        <w:lastRenderedPageBreak/>
+          <w:lang w:val="en-US" w:eastAsia="en-US" w:bidi="ar-SA"/>
+        </w:rPr>
         <w:drawing>
           <wp:inline distT="0" distB="0" distL="0" distR="0" wp14:anchorId="47B7EB28" wp14:editId="75C544DB">
             <wp:extent cx="6033135" cy="5596890"/>
@@ -14047,7 +14023,7 @@
           <w:bCs w:val="0"/>
         </w:rPr>
       </w:pPr>
-      <w:bookmarkStart w:id="38" w:name="_Toc45038418"/>
+      <w:bookmarkStart w:id="37" w:name="_Toc45038418"/>
       <w:r>
         <w:t>Diagrama de actividades</w:t>
       </w:r>
@@ -14060,7 +14036,7 @@
         </w:rPr>
         <w:t>(CUMN)</w:t>
       </w:r>
-      <w:bookmarkEnd w:id="38"/>
+      <w:bookmarkEnd w:id="37"/>
     </w:p>
     <w:p>
       <w:r>
@@ -14095,7 +14071,7 @@
         <w:rPr>
           <w:rFonts w:cstheme="minorHAnsi"/>
           <w:noProof/>
-          <w:lang w:val="es-ES" w:eastAsia="es-ES" w:bidi="ar-SA"/>
+          <w:lang w:val="en-US" w:eastAsia="en-US" w:bidi="ar-SA"/>
         </w:rPr>
         <w:drawing>
           <wp:inline distT="0" distB="0" distL="0" distR="0" wp14:anchorId="2BEF71E8" wp14:editId="1BF19DEF">
@@ -14146,7 +14122,7 @@
       <w:pPr>
         <w:pStyle w:val="Ttulo1"/>
       </w:pPr>
-      <w:bookmarkStart w:id="39" w:name="_Toc45038419"/>
+      <w:bookmarkStart w:id="38" w:name="_Toc45038419"/>
       <w:r>
         <w:t xml:space="preserve">Diagrama de estados </w:t>
       </w:r>
@@ -14159,7 +14135,7 @@
         </w:rPr>
         <w:t>(CUMN)</w:t>
       </w:r>
-      <w:bookmarkEnd w:id="39"/>
+      <w:bookmarkEnd w:id="38"/>
     </w:p>
     <w:p>
       <w:r>
@@ -14188,9 +14164,8 @@
         <w:rPr>
           <w:rFonts w:cstheme="minorHAnsi"/>
           <w:noProof/>
-          <w:lang w:val="es-ES" w:eastAsia="es-ES" w:bidi="ar-SA"/>
-        </w:rPr>
-        <w:lastRenderedPageBreak/>
+          <w:lang w:val="en-US" w:eastAsia="en-US" w:bidi="ar-SA"/>
+        </w:rPr>
         <w:drawing>
           <wp:inline distT="0" distB="0" distL="0" distR="0" wp14:anchorId="1F44ACB2" wp14:editId="28A1FE75">
             <wp:extent cx="6045835" cy="5076190"/>
@@ -14260,12 +14235,11 @@
       <w:pPr>
         <w:pStyle w:val="Ttulo1"/>
       </w:pPr>
-      <w:bookmarkStart w:id="40" w:name="_Toc45038420"/>
-      <w:r>
-        <w:lastRenderedPageBreak/>
+      <w:bookmarkStart w:id="39" w:name="_Toc45038420"/>
+      <w:r>
         <w:t>DIAGRAMA DE SECUENCIA (CUMN)</w:t>
       </w:r>
-      <w:bookmarkEnd w:id="40"/>
+      <w:bookmarkEnd w:id="39"/>
     </w:p>
     <w:p>
       <w:r>
@@ -14379,7 +14353,7 @@
           <w:noProof/>
           <w:sz w:val="26"/>
           <w:szCs w:val="26"/>
-          <w:lang w:val="es-ES" w:eastAsia="es-ES" w:bidi="ar-SA"/>
+          <w:lang w:val="en-US" w:eastAsia="en-US" w:bidi="ar-SA"/>
         </w:rPr>
         <w:drawing>
           <wp:inline distT="0" distB="0" distL="0" distR="0" wp14:anchorId="69ABA784" wp14:editId="79466B0F">
@@ -14430,11 +14404,11 @@
       <w:pPr>
         <w:pStyle w:val="Ttulo1"/>
       </w:pPr>
-      <w:bookmarkStart w:id="41" w:name="_Toc45038421"/>
+      <w:bookmarkStart w:id="40" w:name="_Toc45038421"/>
       <w:r>
         <w:t>DIAGRAMA DE COLABORACION (CUMN)</w:t>
       </w:r>
-      <w:bookmarkEnd w:id="41"/>
+      <w:bookmarkEnd w:id="40"/>
     </w:p>
     <w:p>
       <w:r>
@@ -14454,14 +14428,7 @@
         <w:rPr>
           <w:rFonts w:eastAsia="Times New Roman" w:cstheme="minorHAnsi"/>
         </w:rPr>
-        <w:t xml:space="preserve">en las versiones de UML 1.x es esencialmente un diagrama que muestra interacciones organizadas alrededor de los roles. A diferencia de los diagramas de secuencia, los diagramas de colaboración, también llamados diagramas de comunicación, muestran explícitamente las relaciones de los roles. Por otra parte, un diagrama de comunicación no muestra </w:t>
-      </w:r>
-      <w:r>
-        <w:rPr>
-          <w:rFonts w:eastAsia="Times New Roman" w:cstheme="minorHAnsi"/>
-        </w:rPr>
-        <w:lastRenderedPageBreak/>
-        <w:t>el tiempo como una dimensión aparte, por lo que resulta necesario etiquetar con números de secuencia tanto la secuencia de mensajes como los hilos concurrentes.</w:t>
+        <w:t>en las versiones de UML 1.x es esencialmente un diagrama que muestra interacciones organizadas alrededor de los roles. A diferencia de los diagramas de secuencia, los diagramas de colaboración, también llamados diagramas de comunicación, muestran explícitamente las relaciones de los roles. Por otra parte, un diagrama de comunicación no muestra el tiempo como una dimensión aparte, por lo que resulta necesario etiquetar con números de secuencia tanto la secuencia de mensajes como los hilos concurrentes.</w:t>
       </w:r>
     </w:p>
     <w:p>
@@ -14491,7 +14458,7 @@
         <w:rPr>
           <w:rFonts w:cstheme="minorHAnsi"/>
           <w:noProof/>
-          <w:lang w:val="es-ES" w:eastAsia="es-ES" w:bidi="ar-SA"/>
+          <w:lang w:val="en-US" w:eastAsia="en-US" w:bidi="ar-SA"/>
         </w:rPr>
         <w:drawing>
           <wp:inline distT="0" distB="0" distL="0" distR="0" wp14:anchorId="1D86252C" wp14:editId="3E4CD33D">
@@ -14537,8 +14504,8 @@
           </wp:inline>
         </w:drawing>
       </w:r>
-      <w:bookmarkStart w:id="42" w:name="_GoBack2"/>
-      <w:bookmarkEnd w:id="42"/>
+      <w:bookmarkStart w:id="41" w:name="_GoBack2"/>
+      <w:bookmarkEnd w:id="41"/>
     </w:p>
     <w:p>
       <w:pPr>
@@ -14558,7 +14525,6 @@
         <w:pStyle w:val="Ttulo1"/>
       </w:pPr>
       <w:r>
-        <w:lastRenderedPageBreak/>
         <w:fldChar w:fldCharType="begin"/>
       </w:r>
       <w:r>
@@ -14567,7 +14533,7 @@
       <w:r>
         <w:fldChar w:fldCharType="end"/>
       </w:r>
-      <w:bookmarkStart w:id="43" w:name="_Toc45038422"/>
+      <w:bookmarkStart w:id="42" w:name="_Toc45038422"/>
       <w:r>
         <w:t xml:space="preserve">REQUERIMIENTOS </w:t>
       </w:r>
@@ -14577,7 +14543,7 @@
       <w:r>
         <w:t>REQUISITOS</w:t>
       </w:r>
-      <w:bookmarkEnd w:id="43"/>
+      <w:bookmarkEnd w:id="42"/>
       <w:r>
         <w:rPr>
           <w:rFonts w:ascii="Liberation Serif" w:hAnsi="Liberation Serif"/>
@@ -14719,7 +14685,7 @@
       <w:r>
         <w:fldChar w:fldCharType="end"/>
       </w:r>
-      <w:bookmarkStart w:id="44" w:name="_Toc45038423"/>
+      <w:bookmarkStart w:id="43" w:name="_Toc45038423"/>
       <w:r>
         <w:rPr>
           <w:color w:val="000000"/>
@@ -14727,7 +14693,7 @@
         </w:rPr>
         <w:t>Identificar los CU a realizar:</w:t>
       </w:r>
-      <w:bookmarkEnd w:id="44"/>
+      <w:bookmarkEnd w:id="43"/>
     </w:p>
     <w:p>
       <w:pPr>
@@ -14805,21 +14771,21 @@
       <w:pPr>
         <w:pStyle w:val="Ttulo1"/>
       </w:pPr>
-      <w:bookmarkStart w:id="45" w:name="_Toc45038424"/>
+      <w:bookmarkStart w:id="44" w:name="_Toc45038424"/>
       <w:r>
         <w:t>Diagramas del sub Modulo Ingresar al módulo compras</w:t>
       </w:r>
+      <w:bookmarkEnd w:id="44"/>
+    </w:p>
+    <w:p>
+      <w:pPr>
+        <w:pStyle w:val="Ttulo2"/>
+      </w:pPr>
+      <w:bookmarkStart w:id="45" w:name="_Toc45038425"/>
+      <w:r>
+        <w:t>Diagrama de Actividades</w:t>
+      </w:r>
       <w:bookmarkEnd w:id="45"/>
-    </w:p>
-    <w:p>
-      <w:pPr>
-        <w:pStyle w:val="Ttulo2"/>
-      </w:pPr>
-      <w:bookmarkStart w:id="46" w:name="_Toc45038425"/>
-      <w:r>
-        <w:t>Diagrama de Actividades</w:t>
-      </w:r>
-      <w:bookmarkEnd w:id="46"/>
     </w:p>
     <w:p>
       <w:pPr>
@@ -14832,7 +14798,7 @@
         <w:rPr>
           <w:noProof/>
           <w:color w:val="000000"/>
-          <w:lang w:val="es-ES" w:eastAsia="es-ES" w:bidi="ar-SA"/>
+          <w:lang w:val="en-US" w:eastAsia="en-US" w:bidi="ar-SA"/>
         </w:rPr>
         <w:drawing>
           <wp:inline distT="0" distB="0" distL="0" distR="0" wp14:anchorId="2450A53A" wp14:editId="44DF6249">
@@ -14897,12 +14863,11 @@
       <w:pPr>
         <w:pStyle w:val="Ttulo2"/>
       </w:pPr>
-      <w:bookmarkStart w:id="47" w:name="_Toc45038426"/>
-      <w:r>
-        <w:lastRenderedPageBreak/>
+      <w:bookmarkStart w:id="46" w:name="_Toc45038426"/>
+      <w:r>
         <w:t>Diagrama de casos de uso</w:t>
       </w:r>
-      <w:bookmarkEnd w:id="47"/>
+      <w:bookmarkEnd w:id="46"/>
     </w:p>
     <w:p>
       <w:pPr>
@@ -14919,7 +14884,7 @@
           <w:bCs/>
           <w:noProof/>
           <w:color w:val="000000"/>
-          <w:lang w:val="es-ES" w:eastAsia="es-ES" w:bidi="ar-SA"/>
+          <w:lang w:val="en-US" w:eastAsia="en-US" w:bidi="ar-SA"/>
         </w:rPr>
         <w:drawing>
           <wp:anchor distT="0" distB="0" distL="0" distR="0" simplePos="0" relativeHeight="251661312" behindDoc="0" locked="0" layoutInCell="1" allowOverlap="1" wp14:anchorId="48CA578C" wp14:editId="158D6536">
@@ -15973,7 +15938,6 @@
               <w:rPr>
                 <w:rFonts w:cs="Times New Roman"/>
               </w:rPr>
-              <w:lastRenderedPageBreak/>
               <w:t xml:space="preserve">Post condición </w:t>
             </w:r>
           </w:p>
@@ -16347,11 +16311,11 @@
       <w:pPr>
         <w:pStyle w:val="Ttulo2"/>
       </w:pPr>
-      <w:bookmarkStart w:id="48" w:name="_Toc45038427"/>
+      <w:bookmarkStart w:id="47" w:name="_Toc45038427"/>
       <w:r>
         <w:t>Diagrama de estados</w:t>
       </w:r>
-      <w:bookmarkEnd w:id="48"/>
+      <w:bookmarkEnd w:id="47"/>
     </w:p>
     <w:p>
       <w:pPr>
@@ -16360,7 +16324,7 @@
       <w:r>
         <w:rPr>
           <w:noProof/>
-          <w:lang w:val="es-ES" w:eastAsia="es-ES" w:bidi="ar-SA"/>
+          <w:lang w:val="en-US" w:eastAsia="en-US" w:bidi="ar-SA"/>
         </w:rPr>
         <w:drawing>
           <wp:inline distT="0" distB="0" distL="0" distR="0" wp14:anchorId="6C7089CD" wp14:editId="34637EBA">
@@ -16421,12 +16385,11 @@
       <w:pPr>
         <w:pStyle w:val="Ttulo2"/>
       </w:pPr>
-      <w:bookmarkStart w:id="49" w:name="_Toc45038428"/>
-      <w:r>
-        <w:lastRenderedPageBreak/>
+      <w:bookmarkStart w:id="48" w:name="_Toc45038428"/>
+      <w:r>
         <w:t>Diagrama de secuencia</w:t>
       </w:r>
-      <w:bookmarkEnd w:id="49"/>
+      <w:bookmarkEnd w:id="48"/>
     </w:p>
     <w:p>
       <w:pPr>
@@ -16446,7 +16409,7 @@
         <w:rPr>
           <w:noProof/>
           <w:color w:val="000000"/>
-          <w:lang w:val="es-ES" w:eastAsia="es-ES" w:bidi="ar-SA"/>
+          <w:lang w:val="en-US" w:eastAsia="en-US" w:bidi="ar-SA"/>
         </w:rPr>
         <w:drawing>
           <wp:inline distT="0" distB="0" distL="0" distR="0" wp14:anchorId="680165C8" wp14:editId="18AA9D0C">
@@ -16497,11 +16460,11 @@
       <w:pPr>
         <w:pStyle w:val="Ttulo2"/>
       </w:pPr>
-      <w:bookmarkStart w:id="50" w:name="_Toc45038429"/>
+      <w:bookmarkStart w:id="49" w:name="_Toc45038429"/>
       <w:r>
         <w:t>Diagrama de colaboración</w:t>
       </w:r>
-      <w:bookmarkEnd w:id="50"/>
+      <w:bookmarkEnd w:id="49"/>
       <w:r>
         <w:t xml:space="preserve"> </w:t>
       </w:r>
@@ -16523,7 +16486,7 @@
           <w:noProof/>
           <w:sz w:val="84"/>
           <w:szCs w:val="84"/>
-          <w:lang w:val="es-ES" w:eastAsia="es-ES" w:bidi="ar-SA"/>
+          <w:lang w:val="en-US" w:eastAsia="en-US" w:bidi="ar-SA"/>
         </w:rPr>
         <w:drawing>
           <wp:inline distT="0" distB="0" distL="0" distR="0" wp14:anchorId="6457A4B5" wp14:editId="11569B4F">
@@ -16601,40 +16564,40 @@
       <w:pPr>
         <w:pStyle w:val="Ttulo1"/>
       </w:pPr>
-      <w:bookmarkStart w:id="51" w:name="_Toc45038430"/>
+      <w:bookmarkStart w:id="50" w:name="_Toc45038430"/>
       <w:r>
         <w:t>Diagramas del sub Modulo Nuevo Ingreso</w:t>
       </w:r>
+      <w:bookmarkEnd w:id="50"/>
+    </w:p>
+    <w:p>
+      <w:pPr>
+        <w:pStyle w:val="Ttulo2"/>
+      </w:pPr>
+      <w:bookmarkStart w:id="51" w:name="_Toc45038431"/>
+      <w:r>
+        <w:t>Diagramas de Compartimiento</w:t>
+      </w:r>
       <w:bookmarkEnd w:id="51"/>
     </w:p>
     <w:p>
       <w:pPr>
-        <w:pStyle w:val="Ttulo2"/>
-      </w:pPr>
-      <w:bookmarkStart w:id="52" w:name="_Toc45038431"/>
-      <w:r>
-        <w:t>Diagramas de Compartimiento</w:t>
+        <w:pStyle w:val="Ttulo3"/>
+      </w:pPr>
+      <w:bookmarkStart w:id="52" w:name="_Toc45038432"/>
+      <w:r>
+        <w:t>Diagrama de Actividades</w:t>
       </w:r>
       <w:bookmarkEnd w:id="52"/>
     </w:p>
     <w:p>
       <w:pPr>
-        <w:pStyle w:val="Ttulo3"/>
-      </w:pPr>
-      <w:bookmarkStart w:id="53" w:name="_Toc45038432"/>
-      <w:r>
-        <w:t>Diagrama de Actividades</w:t>
-      </w:r>
-      <w:bookmarkEnd w:id="53"/>
-    </w:p>
-    <w:p>
-      <w:pPr>
         <w:jc w:val="center"/>
       </w:pPr>
       <w:r>
         <w:rPr>
           <w:noProof/>
-          <w:lang w:val="es-ES" w:eastAsia="es-ES" w:bidi="ar-SA"/>
+          <w:lang w:val="en-US" w:eastAsia="en-US" w:bidi="ar-SA"/>
         </w:rPr>
         <w:drawing>
           <wp:inline distT="0" distB="0" distL="0" distR="0" wp14:anchorId="4290DA39" wp14:editId="4A10A335">
@@ -16680,12 +16643,11 @@
       <w:pPr>
         <w:pStyle w:val="Ttulo3"/>
       </w:pPr>
-      <w:bookmarkStart w:id="54" w:name="_Toc45038433"/>
-      <w:r>
-        <w:lastRenderedPageBreak/>
+      <w:bookmarkStart w:id="53" w:name="_Toc45038433"/>
+      <w:r>
         <w:t>Diagrama de casos de uso</w:t>
       </w:r>
-      <w:bookmarkEnd w:id="54"/>
+      <w:bookmarkEnd w:id="53"/>
     </w:p>
     <w:p>
       <w:pPr>
@@ -16694,7 +16656,7 @@
       <w:r>
         <w:rPr>
           <w:noProof/>
-          <w:lang w:val="es-ES" w:eastAsia="es-ES" w:bidi="ar-SA"/>
+          <w:lang w:val="en-US" w:eastAsia="en-US" w:bidi="ar-SA"/>
         </w:rPr>
         <w:drawing>
           <wp:inline distT="0" distB="0" distL="0" distR="0" wp14:anchorId="7B5214AC" wp14:editId="16F00452">
@@ -16837,7 +16799,6 @@
                 <w:b/>
                 <w:bCs/>
               </w:rPr>
-              <w:lastRenderedPageBreak/>
               <w:t>CU_MR_001</w:t>
             </w:r>
           </w:p>
@@ -17998,12 +17959,11 @@
       <w:pPr>
         <w:pStyle w:val="Ttulo3"/>
       </w:pPr>
-      <w:bookmarkStart w:id="55" w:name="_Toc45038434"/>
-      <w:r>
-        <w:lastRenderedPageBreak/>
+      <w:bookmarkStart w:id="54" w:name="_Toc45038434"/>
+      <w:r>
         <w:t>Diagrama de estados</w:t>
       </w:r>
-      <w:bookmarkEnd w:id="55"/>
+      <w:bookmarkEnd w:id="54"/>
     </w:p>
     <w:p>
       <w:pPr>
@@ -18012,7 +17972,7 @@
       <w:r>
         <w:rPr>
           <w:noProof/>
-          <w:lang w:val="es-ES" w:eastAsia="es-ES" w:bidi="ar-SA"/>
+          <w:lang w:val="en-US" w:eastAsia="en-US" w:bidi="ar-SA"/>
         </w:rPr>
         <w:drawing>
           <wp:inline distT="0" distB="0" distL="0" distR="0" wp14:anchorId="10E27EC1" wp14:editId="5C257818">
@@ -18059,31 +18019,30 @@
       <w:pPr>
         <w:pStyle w:val="Ttulo2"/>
       </w:pPr>
-      <w:bookmarkStart w:id="56" w:name="_Toc45038435"/>
-      <w:r>
-        <w:lastRenderedPageBreak/>
+      <w:bookmarkStart w:id="55" w:name="_Toc45038435"/>
+      <w:r>
         <w:t>Diagramas de Interacción</w:t>
       </w:r>
+      <w:bookmarkEnd w:id="55"/>
+    </w:p>
+    <w:p>
+      <w:pPr>
+        <w:pStyle w:val="Ttulo3"/>
+      </w:pPr>
+      <w:bookmarkStart w:id="56" w:name="_Toc45038436"/>
+      <w:r>
+        <w:t>Diagrama de secuencia</w:t>
+      </w:r>
       <w:bookmarkEnd w:id="56"/>
     </w:p>
     <w:p>
       <w:pPr>
-        <w:pStyle w:val="Ttulo3"/>
-      </w:pPr>
-      <w:bookmarkStart w:id="57" w:name="_Toc45038436"/>
-      <w:r>
-        <w:t>Diagrama de secuencia</w:t>
-      </w:r>
-      <w:bookmarkEnd w:id="57"/>
-    </w:p>
-    <w:p>
-      <w:pPr>
         <w:jc w:val="center"/>
       </w:pPr>
       <w:r>
         <w:rPr>
           <w:noProof/>
-          <w:lang w:val="es-ES" w:eastAsia="es-ES" w:bidi="ar-SA"/>
+          <w:lang w:val="en-US" w:eastAsia="en-US" w:bidi="ar-SA"/>
         </w:rPr>
         <w:drawing>
           <wp:inline distT="0" distB="0" distL="0" distR="0" wp14:anchorId="247D2396" wp14:editId="6FCAF66C">
@@ -18128,11 +18087,11 @@
       <w:pPr>
         <w:pStyle w:val="Ttulo3"/>
       </w:pPr>
-      <w:bookmarkStart w:id="58" w:name="_Toc45038437"/>
+      <w:bookmarkStart w:id="57" w:name="_Toc45038437"/>
       <w:r>
         <w:t>Diagrama de colaboración</w:t>
       </w:r>
-      <w:bookmarkEnd w:id="58"/>
+      <w:bookmarkEnd w:id="57"/>
       <w:r>
         <w:t xml:space="preserve"> </w:t>
       </w:r>
@@ -18153,7 +18112,7 @@
       <w:r>
         <w:rPr>
           <w:noProof/>
-          <w:lang w:val="es-ES" w:eastAsia="es-ES" w:bidi="ar-SA"/>
+          <w:lang w:val="en-US" w:eastAsia="en-US" w:bidi="ar-SA"/>
         </w:rPr>
         <w:drawing>
           <wp:inline distT="0" distB="0" distL="0" distR="0" wp14:anchorId="585C91A2" wp14:editId="724BCC30">
@@ -18198,41 +18157,40 @@
       <w:pPr>
         <w:pStyle w:val="Ttulo1"/>
       </w:pPr>
-      <w:bookmarkStart w:id="59" w:name="_Toc45038438"/>
-      <w:r>
-        <w:lastRenderedPageBreak/>
+      <w:bookmarkStart w:id="58" w:name="_Toc45038438"/>
+      <w:r>
         <w:t>Diagramas del sub Modulo Orden de Compra</w:t>
       </w:r>
+      <w:bookmarkEnd w:id="58"/>
+    </w:p>
+    <w:p>
+      <w:pPr>
+        <w:pStyle w:val="Ttulo2"/>
+      </w:pPr>
+      <w:bookmarkStart w:id="59" w:name="_Toc45038439"/>
+      <w:r>
+        <w:t>Diagramas de Compartimiento</w:t>
+      </w:r>
       <w:bookmarkEnd w:id="59"/>
     </w:p>
     <w:p>
       <w:pPr>
-        <w:pStyle w:val="Ttulo2"/>
-      </w:pPr>
-      <w:bookmarkStart w:id="60" w:name="_Toc45038439"/>
-      <w:r>
-        <w:t>Diagramas de Compartimiento</w:t>
+        <w:pStyle w:val="Ttulo3"/>
+      </w:pPr>
+      <w:bookmarkStart w:id="60" w:name="_Toc45038440"/>
+      <w:r>
+        <w:t>Diagrama de Actividades</w:t>
       </w:r>
       <w:bookmarkEnd w:id="60"/>
     </w:p>
     <w:p>
       <w:pPr>
-        <w:pStyle w:val="Ttulo3"/>
-      </w:pPr>
-      <w:bookmarkStart w:id="61" w:name="_Toc45038440"/>
-      <w:r>
-        <w:t>Diagrama de Actividades</w:t>
-      </w:r>
-      <w:bookmarkEnd w:id="61"/>
-    </w:p>
-    <w:p>
-      <w:pPr>
         <w:jc w:val="center"/>
       </w:pPr>
       <w:r>
         <w:rPr>
           <w:noProof/>
-          <w:lang w:val="es-ES" w:eastAsia="es-ES" w:bidi="ar-SA"/>
+          <w:lang w:val="en-US" w:eastAsia="en-US" w:bidi="ar-SA"/>
         </w:rPr>
         <w:drawing>
           <wp:inline distT="0" distB="0" distL="0" distR="0" wp14:anchorId="60E5538F" wp14:editId="58C3742F">
@@ -18285,12 +18243,11 @@
       <w:pPr>
         <w:pStyle w:val="Ttulo3"/>
       </w:pPr>
-      <w:bookmarkStart w:id="62" w:name="_Toc45038441"/>
-      <w:r>
-        <w:lastRenderedPageBreak/>
+      <w:bookmarkStart w:id="61" w:name="_Toc45038441"/>
+      <w:r>
         <w:t>Diagrama de casos de uso</w:t>
       </w:r>
-      <w:bookmarkEnd w:id="62"/>
+      <w:bookmarkEnd w:id="61"/>
     </w:p>
     <w:p>
       <w:pPr>
@@ -18307,7 +18264,7 @@
       <w:r>
         <w:rPr>
           <w:noProof/>
-          <w:lang w:val="es-ES" w:eastAsia="es-ES" w:bidi="ar-SA"/>
+          <w:lang w:val="en-US" w:eastAsia="en-US" w:bidi="ar-SA"/>
         </w:rPr>
         <w:drawing>
           <wp:inline distT="0" distB="0" distL="0" distR="0" wp14:anchorId="5D4D03BE" wp14:editId="6E95739A">
@@ -19545,18 +19502,17 @@
           <w:i/>
         </w:rPr>
       </w:pPr>
-      <w:bookmarkStart w:id="63" w:name="_Toc45038442"/>
-      <w:r>
-        <w:lastRenderedPageBreak/>
+      <w:bookmarkStart w:id="62" w:name="_Toc45038442"/>
+      <w:r>
         <w:t>Diagrama de estados</w:t>
       </w:r>
-      <w:bookmarkEnd w:id="63"/>
+      <w:bookmarkEnd w:id="62"/>
     </w:p>
     <w:p>
       <w:r>
         <w:rPr>
           <w:noProof/>
-          <w:lang w:val="es-ES" w:eastAsia="es-ES" w:bidi="ar-SA"/>
+          <w:lang w:val="en-US" w:eastAsia="en-US" w:bidi="ar-SA"/>
         </w:rPr>
         <w:drawing>
           <wp:inline distT="0" distB="0" distL="0" distR="0" wp14:anchorId="7680C424" wp14:editId="44F19A2E">
@@ -19619,31 +19575,30 @@
       <w:pPr>
         <w:pStyle w:val="Ttulo2"/>
       </w:pPr>
-      <w:bookmarkStart w:id="64" w:name="_Toc45038443"/>
-      <w:r>
-        <w:lastRenderedPageBreak/>
+      <w:bookmarkStart w:id="63" w:name="_Toc45038443"/>
+      <w:r>
         <w:t>Diagramas de Interacción</w:t>
       </w:r>
+      <w:bookmarkEnd w:id="63"/>
+    </w:p>
+    <w:p>
+      <w:pPr>
+        <w:pStyle w:val="Ttulo3"/>
+      </w:pPr>
+      <w:bookmarkStart w:id="64" w:name="_Toc45038444"/>
+      <w:r>
+        <w:t>Diagrama de secuencia</w:t>
+      </w:r>
       <w:bookmarkEnd w:id="64"/>
     </w:p>
     <w:p>
       <w:pPr>
-        <w:pStyle w:val="Ttulo3"/>
-      </w:pPr>
-      <w:bookmarkStart w:id="65" w:name="_Toc45038444"/>
-      <w:r>
-        <w:t>Diagrama de secuencia</w:t>
-      </w:r>
-      <w:bookmarkEnd w:id="65"/>
-    </w:p>
-    <w:p>
-      <w:pPr>
         <w:jc w:val="center"/>
       </w:pPr>
       <w:r>
         <w:rPr>
           <w:noProof/>
-          <w:lang w:val="es-ES" w:eastAsia="es-ES" w:bidi="ar-SA"/>
+          <w:lang w:val="en-US" w:eastAsia="en-US" w:bidi="ar-SA"/>
         </w:rPr>
         <w:drawing>
           <wp:inline distT="0" distB="0" distL="0" distR="0" wp14:anchorId="03B4AF5B" wp14:editId="45B7E4F7">
@@ -19688,12 +19643,11 @@
       <w:pPr>
         <w:pStyle w:val="Ttulo3"/>
       </w:pPr>
-      <w:bookmarkStart w:id="66" w:name="_Toc45038445"/>
-      <w:r>
-        <w:lastRenderedPageBreak/>
+      <w:bookmarkStart w:id="65" w:name="_Toc45038445"/>
+      <w:r>
         <w:t>Diagrama de colaboración</w:t>
       </w:r>
-      <w:bookmarkEnd w:id="66"/>
+      <w:bookmarkEnd w:id="65"/>
       <w:r>
         <w:t xml:space="preserve"> </w:t>
       </w:r>
@@ -19715,7 +19669,7 @@
         <w:rPr>
           <w:noProof/>
           <w:color w:val="000000"/>
-          <w:lang w:val="es-ES" w:eastAsia="es-ES" w:bidi="ar-SA"/>
+          <w:lang w:val="en-US" w:eastAsia="en-US" w:bidi="ar-SA"/>
         </w:rPr>
         <w:drawing>
           <wp:inline distT="0" distB="0" distL="19050" distR="0" wp14:anchorId="3AD7A655" wp14:editId="7E14D31B">
@@ -19760,41 +19714,40 @@
       <w:pPr>
         <w:pStyle w:val="Ttulo1"/>
       </w:pPr>
-      <w:bookmarkStart w:id="67" w:name="_Toc45038446"/>
-      <w:r>
-        <w:lastRenderedPageBreak/>
+      <w:bookmarkStart w:id="66" w:name="_Toc45038446"/>
+      <w:r>
         <w:t>Diagramas del sub Modulo Nuevo Proveedor</w:t>
       </w:r>
+      <w:bookmarkEnd w:id="66"/>
+    </w:p>
+    <w:p>
+      <w:pPr>
+        <w:pStyle w:val="Ttulo2"/>
+      </w:pPr>
+      <w:bookmarkStart w:id="67" w:name="_Toc45038447"/>
+      <w:r>
+        <w:t>Diagramas de Compartimiento</w:t>
+      </w:r>
       <w:bookmarkEnd w:id="67"/>
     </w:p>
     <w:p>
       <w:pPr>
-        <w:pStyle w:val="Ttulo2"/>
-      </w:pPr>
-      <w:bookmarkStart w:id="68" w:name="_Toc45038447"/>
-      <w:r>
-        <w:t>Diagramas de Compartimiento</w:t>
+        <w:pStyle w:val="Ttulo3"/>
+      </w:pPr>
+      <w:bookmarkStart w:id="68" w:name="_Toc45038448"/>
+      <w:r>
+        <w:t>Diagrama de Actividades</w:t>
       </w:r>
       <w:bookmarkEnd w:id="68"/>
     </w:p>
     <w:p>
       <w:pPr>
-        <w:pStyle w:val="Ttulo3"/>
-      </w:pPr>
-      <w:bookmarkStart w:id="69" w:name="_Toc45038448"/>
-      <w:r>
-        <w:t>Diagrama de Actividades</w:t>
-      </w:r>
-      <w:bookmarkEnd w:id="69"/>
-    </w:p>
-    <w:p>
-      <w:pPr>
         <w:jc w:val="center"/>
       </w:pPr>
       <w:r>
         <w:rPr>
           <w:noProof/>
-          <w:lang w:val="es-ES" w:eastAsia="es-ES" w:bidi="ar-SA"/>
+          <w:lang w:val="en-US" w:eastAsia="en-US" w:bidi="ar-SA"/>
         </w:rPr>
         <w:drawing>
           <wp:inline distT="0" distB="0" distL="0" distR="0" wp14:anchorId="7FF3B6E7" wp14:editId="43BCC51D">
@@ -19849,11 +19802,11 @@
       <w:pPr>
         <w:pStyle w:val="Ttulo3"/>
       </w:pPr>
-      <w:bookmarkStart w:id="70" w:name="_Toc45038449"/>
+      <w:bookmarkStart w:id="69" w:name="_Toc45038449"/>
       <w:r>
         <w:t>Diagrama de casos de uso</w:t>
       </w:r>
-      <w:bookmarkEnd w:id="70"/>
+      <w:bookmarkEnd w:id="69"/>
     </w:p>
     <w:p>
       <w:pPr>
@@ -19862,7 +19815,7 @@
       <w:r>
         <w:rPr>
           <w:noProof/>
-          <w:lang w:val="es-ES" w:eastAsia="es-ES" w:bidi="ar-SA"/>
+          <w:lang w:val="en-US" w:eastAsia="en-US" w:bidi="ar-SA"/>
         </w:rPr>
         <w:drawing>
           <wp:inline distT="0" distB="0" distL="0" distR="0" wp14:anchorId="3BE2B37D" wp14:editId="030CA6F8">
@@ -19985,7 +19938,6 @@
                 <w:b/>
                 <w:bCs/>
               </w:rPr>
-              <w:lastRenderedPageBreak/>
               <w:t>CU_MR_002</w:t>
             </w:r>
           </w:p>
@@ -21060,7 +21012,6 @@
                 <w:b/>
                 <w:bCs/>
               </w:rPr>
-              <w:lastRenderedPageBreak/>
               <w:t>Importancia</w:t>
             </w:r>
           </w:p>
@@ -21147,11 +21098,11 @@
       <w:pPr>
         <w:pStyle w:val="Ttulo3"/>
       </w:pPr>
-      <w:bookmarkStart w:id="71" w:name="_Toc45038450"/>
+      <w:bookmarkStart w:id="70" w:name="_Toc45038450"/>
       <w:r>
         <w:t>Diagrama de estados</w:t>
       </w:r>
-      <w:bookmarkEnd w:id="71"/>
+      <w:bookmarkEnd w:id="70"/>
     </w:p>
     <w:p>
       <w:pPr>
@@ -21163,7 +21114,7 @@
       <w:r>
         <w:rPr>
           <w:noProof/>
-          <w:lang w:val="es-ES" w:eastAsia="es-ES" w:bidi="ar-SA"/>
+          <w:lang w:val="en-US" w:eastAsia="en-US" w:bidi="ar-SA"/>
         </w:rPr>
         <w:drawing>
           <wp:inline distT="0" distB="0" distL="0" distR="0" wp14:anchorId="176E226E" wp14:editId="772BA17D">
@@ -21215,31 +21166,30 @@
       <w:pPr>
         <w:pStyle w:val="Ttulo2"/>
       </w:pPr>
-      <w:bookmarkStart w:id="72" w:name="_Toc45038451"/>
-      <w:r>
-        <w:lastRenderedPageBreak/>
+      <w:bookmarkStart w:id="71" w:name="_Toc45038451"/>
+      <w:r>
         <w:t>Diagramas de Interacción</w:t>
       </w:r>
+      <w:bookmarkEnd w:id="71"/>
+    </w:p>
+    <w:p>
+      <w:pPr>
+        <w:pStyle w:val="Ttulo3"/>
+      </w:pPr>
+      <w:bookmarkStart w:id="72" w:name="_Toc45038452"/>
+      <w:r>
+        <w:t>Diagrama de secuencia</w:t>
+      </w:r>
       <w:bookmarkEnd w:id="72"/>
     </w:p>
     <w:p>
       <w:pPr>
-        <w:pStyle w:val="Ttulo3"/>
-      </w:pPr>
-      <w:bookmarkStart w:id="73" w:name="_Toc45038452"/>
-      <w:r>
-        <w:t>Diagrama de secuencia</w:t>
-      </w:r>
-      <w:bookmarkEnd w:id="73"/>
-    </w:p>
-    <w:p>
-      <w:pPr>
         <w:jc w:val="center"/>
       </w:pPr>
       <w:r>
         <w:rPr>
           <w:noProof/>
-          <w:lang w:val="es-ES" w:eastAsia="es-ES" w:bidi="ar-SA"/>
+          <w:lang w:val="en-US" w:eastAsia="en-US" w:bidi="ar-SA"/>
         </w:rPr>
         <w:drawing>
           <wp:inline distT="0" distB="0" distL="0" distR="0" wp14:anchorId="5FDF2CD9" wp14:editId="0FC8652A">
@@ -21284,11 +21234,11 @@
       <w:pPr>
         <w:pStyle w:val="Ttulo3"/>
       </w:pPr>
-      <w:bookmarkStart w:id="74" w:name="_Toc45038453"/>
+      <w:bookmarkStart w:id="73" w:name="_Toc45038453"/>
       <w:r>
         <w:t>Diagrama de colaboración</w:t>
       </w:r>
-      <w:bookmarkEnd w:id="74"/>
+      <w:bookmarkEnd w:id="73"/>
       <w:r>
         <w:t xml:space="preserve"> </w:t>
       </w:r>
@@ -21300,7 +21250,7 @@
       <w:r>
         <w:rPr>
           <w:noProof/>
-          <w:lang w:val="es-ES" w:eastAsia="es-ES" w:bidi="ar-SA"/>
+          <w:lang w:val="en-US" w:eastAsia="en-US" w:bidi="ar-SA"/>
         </w:rPr>
         <w:drawing>
           <wp:inline distT="0" distB="0" distL="0" distR="0" wp14:anchorId="15DDB80E" wp14:editId="75EAA29C">
@@ -21346,7 +21296,6 @@
         <w:pStyle w:val="Ttulo1"/>
       </w:pPr>
       <w:r>
-        <w:lastRenderedPageBreak/>
         <w:fldChar w:fldCharType="begin"/>
       </w:r>
       <w:r>
@@ -21355,7 +21304,7 @@
       <w:r>
         <w:fldChar w:fldCharType="end"/>
       </w:r>
-      <w:bookmarkStart w:id="75" w:name="_Toc45038454"/>
+      <w:bookmarkStart w:id="74" w:name="_Toc45038454"/>
       <w:r>
         <w:t>ESPECIFICACIONES</w:t>
       </w:r>
@@ -21371,36 +21320,36 @@
       <w:r>
         <w:t>SISTEMA</w:t>
       </w:r>
+      <w:bookmarkEnd w:id="74"/>
+    </w:p>
+    <w:p>
+      <w:pPr>
+        <w:pStyle w:val="Ttulo2"/>
+      </w:pPr>
+      <w:bookmarkStart w:id="75" w:name="_Toc45038455"/>
+      <w:r>
+        <w:t>MÓDULO COMPRA</w:t>
+      </w:r>
       <w:bookmarkEnd w:id="75"/>
     </w:p>
     <w:p>
       <w:pPr>
-        <w:pStyle w:val="Ttulo2"/>
-      </w:pPr>
-      <w:bookmarkStart w:id="76" w:name="_Toc45038455"/>
-      <w:r>
-        <w:t>MÓDULO COMPRA</w:t>
+        <w:pStyle w:val="Ttulo3"/>
+      </w:pPr>
+      <w:r>
+        <w:fldChar w:fldCharType="begin"/>
+      </w:r>
+      <w:r>
+        <w:instrText>TC "Ámbito del proyecto a elaborar. " \l 2</w:instrText>
+      </w:r>
+      <w:r>
+        <w:fldChar w:fldCharType="end"/>
+      </w:r>
+      <w:bookmarkStart w:id="76" w:name="_Toc45038456"/>
+      <w:r>
+        <w:t>Ámbito del proyecto a elaborar.</w:t>
       </w:r>
       <w:bookmarkEnd w:id="76"/>
-    </w:p>
-    <w:p>
-      <w:pPr>
-        <w:pStyle w:val="Ttulo3"/>
-      </w:pPr>
-      <w:r>
-        <w:fldChar w:fldCharType="begin"/>
-      </w:r>
-      <w:r>
-        <w:instrText>TC "Ámbito del proyecto a elaborar. " \l 2</w:instrText>
-      </w:r>
-      <w:r>
-        <w:fldChar w:fldCharType="end"/>
-      </w:r>
-      <w:bookmarkStart w:id="77" w:name="_Toc45038456"/>
-      <w:r>
-        <w:t>Ámbito del proyecto a elaborar.</w:t>
-      </w:r>
-      <w:bookmarkEnd w:id="77"/>
       <w:r>
         <w:t xml:space="preserve"> </w:t>
       </w:r>
@@ -21498,11 +21447,7 @@
         <w:ind w:firstLine="567"/>
       </w:pPr>
       <w:r>
-        <w:t xml:space="preserve">Nuevo ingreso: Tendremos que seleccionar el proveedor del artículo, el tipo serie y número de comprobante elegimos el artículo que queremos hacer el pedido además la </w:t>
-      </w:r>
-      <w:r>
-        <w:lastRenderedPageBreak/>
-        <w:t>cantidad el valor de compra y el valor de venta una vez que presionemos el botón de agregar el sistema se encargará de sumar el subtotal de todo el pedido.</w:t>
+        <w:t>Nuevo ingreso: Tendremos que seleccionar el proveedor del artículo, el tipo serie y número de comprobante elegimos el artículo que queremos hacer el pedido además la cantidad el valor de compra y el valor de venta una vez que presionemos el botón de agregar el sistema se encargará de sumar el subtotal de todo el pedido.</w:t>
       </w:r>
     </w:p>
     <w:p>
@@ -21602,11 +21547,11 @@
       <w:r>
         <w:fldChar w:fldCharType="end"/>
       </w:r>
-      <w:bookmarkStart w:id="78" w:name="_Toc45038457"/>
+      <w:bookmarkStart w:id="77" w:name="_Toc45038457"/>
       <w:r>
         <w:t>Calendarización de tareas con respecto al tiempo</w:t>
       </w:r>
-      <w:bookmarkEnd w:id="78"/>
+      <w:bookmarkEnd w:id="77"/>
     </w:p>
     <w:p>
       <w:pPr>
@@ -21615,7 +21560,7 @@
       <w:r>
         <w:rPr>
           <w:noProof/>
-          <w:lang w:val="es-ES" w:eastAsia="es-ES" w:bidi="ar-SA"/>
+          <w:lang w:val="en-US" w:eastAsia="en-US" w:bidi="ar-SA"/>
         </w:rPr>
         <w:drawing>
           <wp:inline distT="0" distB="0" distL="0" distR="0" wp14:anchorId="456D3D59" wp14:editId="0AD750C8">
@@ -21685,7 +21630,7 @@
       <w:r>
         <w:rPr>
           <w:noProof/>
-          <w:lang w:val="es-ES" w:eastAsia="es-ES" w:bidi="ar-SA"/>
+          <w:lang w:val="en-US" w:eastAsia="en-US" w:bidi="ar-SA"/>
         </w:rPr>
         <w:drawing>
           <wp:inline distT="0" distB="0" distL="0" distR="0" wp14:anchorId="0142CD25" wp14:editId="7AC4B8AA">
@@ -21731,7 +21676,6 @@
         <w:pStyle w:val="Ttulo1"/>
       </w:pPr>
       <w:r>
-        <w:lastRenderedPageBreak/>
         <w:fldChar w:fldCharType="begin"/>
       </w:r>
       <w:r>
@@ -21740,7 +21684,7 @@
       <w:r>
         <w:fldChar w:fldCharType="end"/>
       </w:r>
-      <w:bookmarkStart w:id="79" w:name="_Toc45038458"/>
+      <w:bookmarkStart w:id="78" w:name="_Toc45038458"/>
       <w:r>
         <w:t>ANÁLISIS</w:t>
       </w:r>
@@ -21756,29 +21700,29 @@
       <w:r>
         <w:t>RIESGO</w:t>
       </w:r>
+      <w:bookmarkEnd w:id="78"/>
+    </w:p>
+    <w:p>
+      <w:pPr>
+        <w:pStyle w:val="Ttulo2"/>
+      </w:pPr>
+      <w:r>
+        <w:rPr>
+          <w:rFonts w:ascii="Liberation Serif" w:hAnsi="Liberation Serif"/>
+        </w:rPr>
+        <w:fldChar w:fldCharType="begin"/>
+      </w:r>
+      <w:r>
+        <w:instrText>TC "INTRODUCCIÓN" \l 2</w:instrText>
+      </w:r>
+      <w:r>
+        <w:fldChar w:fldCharType="end"/>
+      </w:r>
+      <w:bookmarkStart w:id="79" w:name="_Toc45038459"/>
+      <w:r>
+        <w:t>INTRODUCCIÓN</w:t>
+      </w:r>
       <w:bookmarkEnd w:id="79"/>
-    </w:p>
-    <w:p>
-      <w:pPr>
-        <w:pStyle w:val="Ttulo2"/>
-      </w:pPr>
-      <w:r>
-        <w:rPr>
-          <w:rFonts w:ascii="Liberation Serif" w:hAnsi="Liberation Serif"/>
-        </w:rPr>
-        <w:fldChar w:fldCharType="begin"/>
-      </w:r>
-      <w:r>
-        <w:instrText>TC "INTRODUCCIÓN" \l 2</w:instrText>
-      </w:r>
-      <w:r>
-        <w:fldChar w:fldCharType="end"/>
-      </w:r>
-      <w:bookmarkStart w:id="80" w:name="_Toc45038459"/>
-      <w:r>
-        <w:t>INTRODUCCIÓN</w:t>
-      </w:r>
-      <w:bookmarkEnd w:id="80"/>
     </w:p>
     <w:p>
       <w:r>
@@ -21834,7 +21778,6 @@
         <w:rPr>
           <w:rFonts w:ascii="Liberation Serif" w:hAnsi="Liberation Serif"/>
         </w:rPr>
-        <w:lastRenderedPageBreak/>
         <w:fldChar w:fldCharType="begin"/>
       </w:r>
       <w:r>
@@ -21843,57 +21786,57 @@
       <w:r>
         <w:fldChar w:fldCharType="end"/>
       </w:r>
-      <w:bookmarkStart w:id="81" w:name="_Toc45038460"/>
+      <w:bookmarkStart w:id="80" w:name="_Toc45038460"/>
       <w:r>
         <w:t>Propósito del plan de Riesgo</w:t>
       </w:r>
+      <w:bookmarkEnd w:id="80"/>
+    </w:p>
+    <w:p>
+      <w:r>
+        <w:rPr>
+          <w:rFonts w:cs="Times New Roman"/>
+        </w:rPr>
+        <w:t>El propósito del presente plan es identificar los riesgos que se puedan presentar en el desarrollo del proyecto, analizarlos, calcular la exposición al riesgo (combinando información de su probabilidad de ocurrencia con la magnitud de su impacto), en base a ello poder priorizarlos, para establecer estrategias de control y resolución y ejercer una correcta supervisión de los mismos.</w:t>
+      </w:r>
+    </w:p>
+    <w:p>
+      <w:pPr>
+        <w:pStyle w:val="Ttulo2"/>
+      </w:pPr>
+      <w:bookmarkStart w:id="81" w:name="_Toc45038461"/>
+      <w:r>
+        <w:t>VISIÓN GENERAL</w:t>
+      </w:r>
       <w:bookmarkEnd w:id="81"/>
     </w:p>
     <w:p>
+      <w:pPr>
+        <w:pStyle w:val="Ttulo3"/>
+      </w:pPr>
+      <w:bookmarkStart w:id="82" w:name="_Toc45038462"/>
+      <w:r>
+        <w:t>Objetivos</w:t>
+      </w:r>
+      <w:bookmarkEnd w:id="82"/>
+    </w:p>
+    <w:p>
       <w:r>
         <w:rPr>
           <w:rFonts w:cs="Times New Roman"/>
         </w:rPr>
-        <w:t>El propósito del presente plan es identificar los riesgos que se puedan presentar en el desarrollo del proyecto, analizarlos, calcular la exposición al riesgo (combinando información de su probabilidad de ocurrencia con la magnitud de su impacto), en base a ello poder priorizarlos, para establecer estrategias de control y resolución y ejercer una correcta supervisión de los mismos.</w:t>
-      </w:r>
-    </w:p>
-    <w:p>
-      <w:pPr>
-        <w:pStyle w:val="Ttulo2"/>
-      </w:pPr>
-      <w:bookmarkStart w:id="82" w:name="_Toc45038461"/>
-      <w:r>
-        <w:t>VISIÓN GENERAL</w:t>
-      </w:r>
-      <w:bookmarkEnd w:id="82"/>
+        <w:t>El objetivo del presente plan de riesgo es asegurar que el proyecto se concrete dentro de los plazos previstos y observando todos los requerimientos fijados por los futuros usuarios. Permitiendo, al mismo tiempo, la detección oportuna de los problemas técnicos que se puedan presentar y la ejecución de un adecuado control y gestión de los cambios que se vayan presentando durante el desarrollo.</w:t>
+      </w:r>
     </w:p>
     <w:p>
       <w:pPr>
         <w:pStyle w:val="Ttulo3"/>
       </w:pPr>
-      <w:bookmarkStart w:id="83" w:name="_Toc45038462"/>
-      <w:r>
-        <w:t>Objetivos</w:t>
+      <w:bookmarkStart w:id="83" w:name="_Toc45038463"/>
+      <w:r>
+        <w:t>Prioridades de aversión al riesgo</w:t>
       </w:r>
       <w:bookmarkEnd w:id="83"/>
-    </w:p>
-    <w:p>
-      <w:r>
-        <w:rPr>
-          <w:rFonts w:cs="Times New Roman"/>
-        </w:rPr>
-        <w:t>El objetivo del presente plan de riesgo es asegurar que el proyecto se concrete dentro de los plazos previstos y observando todos los requerimientos fijados por los futuros usuarios. Permitiendo, al mismo tiempo, la detección oportuna de los problemas técnicos que se puedan presentar y la ejecución de un adecuado control y gestión de los cambios que se vayan presentando durante el desarrollo.</w:t>
-      </w:r>
-    </w:p>
-    <w:p>
-      <w:pPr>
-        <w:pStyle w:val="Ttulo3"/>
-      </w:pPr>
-      <w:bookmarkStart w:id="84" w:name="_Toc45038463"/>
-      <w:r>
-        <w:t>Prioridades de aversión al riesgo</w:t>
-      </w:r>
-      <w:bookmarkEnd w:id="84"/>
     </w:p>
     <w:p>
       <w:r>
@@ -21977,40 +21920,39 @@
       <w:r>
         <w:fldChar w:fldCharType="end"/>
       </w:r>
-      <w:bookmarkStart w:id="85" w:name="_Toc45038464"/>
+      <w:bookmarkStart w:id="84" w:name="_Toc45038464"/>
       <w:r>
         <w:t>ORGANIZACIÓN</w:t>
       </w:r>
+      <w:bookmarkEnd w:id="84"/>
+    </w:p>
+    <w:p>
+      <w:pPr>
+        <w:pStyle w:val="Ttulo3"/>
+      </w:pPr>
+      <w:bookmarkStart w:id="85" w:name="_Toc45038465"/>
+      <w:r>
+        <w:t>Gestión</w:t>
+      </w:r>
       <w:bookmarkEnd w:id="85"/>
     </w:p>
     <w:p>
+      <w:r>
+        <w:rPr>
+          <w:rFonts w:cs="Times New Roman"/>
+        </w:rPr>
+        <w:t xml:space="preserve">La gestión del presente plan deberá ser llevada a cabo en forma directa por el Gestor de Riesgos del Proyecto con el apoyo de todos los personales con sus respectivos roles. </w:t>
+      </w:r>
+    </w:p>
+    <w:p>
       <w:pPr>
         <w:pStyle w:val="Ttulo3"/>
       </w:pPr>
-      <w:bookmarkStart w:id="86" w:name="_Toc45038465"/>
-      <w:r>
-        <w:t>Gestión</w:t>
+      <w:bookmarkStart w:id="86" w:name="_Toc45038466"/>
+      <w:r>
+        <w:t>Responsabilidades</w:t>
       </w:r>
       <w:bookmarkEnd w:id="86"/>
-    </w:p>
-    <w:p>
-      <w:r>
-        <w:rPr>
-          <w:rFonts w:cs="Times New Roman"/>
-        </w:rPr>
-        <w:t xml:space="preserve">La gestión del presente plan deberá ser llevada a cabo en forma directa por el Gestor de Riesgos del Proyecto con el apoyo de todos los personales con sus respectivos roles. </w:t>
-      </w:r>
-    </w:p>
-    <w:p>
-      <w:pPr>
-        <w:pStyle w:val="Ttulo3"/>
-      </w:pPr>
-      <w:bookmarkStart w:id="87" w:name="_Toc45038466"/>
-      <w:r>
-        <w:lastRenderedPageBreak/>
-        <w:t>Responsabilidades</w:t>
-      </w:r>
-      <w:bookmarkEnd w:id="87"/>
     </w:p>
     <w:p>
       <w:r>
@@ -22148,21 +22090,21 @@
       <w:pPr>
         <w:pStyle w:val="Ttulo1"/>
       </w:pPr>
-      <w:bookmarkStart w:id="88" w:name="_Toc45038467"/>
+      <w:bookmarkStart w:id="87" w:name="_Toc45038467"/>
       <w:r>
         <w:t>ANÁLISIS Y GESTIÓN DE RIESGOS</w:t>
       </w:r>
+      <w:bookmarkEnd w:id="87"/>
+    </w:p>
+    <w:p>
+      <w:pPr>
+        <w:pStyle w:val="Ttulo2"/>
+      </w:pPr>
+      <w:bookmarkStart w:id="88" w:name="_Toc45038468"/>
+      <w:r>
+        <w:t>Identificación</w:t>
+      </w:r>
       <w:bookmarkEnd w:id="88"/>
-    </w:p>
-    <w:p>
-      <w:pPr>
-        <w:pStyle w:val="Ttulo2"/>
-      </w:pPr>
-      <w:bookmarkStart w:id="89" w:name="_Toc45038468"/>
-      <w:r>
-        <w:t>Identificación</w:t>
-      </w:r>
-      <w:bookmarkEnd w:id="89"/>
     </w:p>
     <w:p>
       <w:r>
@@ -22185,7 +22127,6 @@
           <w:rFonts w:cs="Times New Roman"/>
           <w:bCs/>
         </w:rPr>
-        <w:lastRenderedPageBreak/>
         <w:t>Los programas de adquisición, desarrollo e implementación continúan sufriendo grandes sobrecostos, retrasos en los horarios y bajo rendimiento técnico. Generalmente, esto es el resultado de no tratar apropiadamente y con incertidumbre en la adquisición y desarrollo de sistemas complejos de software. Las comunidades de adquisición y desarrollo, tanto gubernamentales e industriales, carecen de una forma sistemática de identificar, comunicar y resolver la incertidumbre técnica. A menudo, la atención se centra en los síntomas de sobrecostos y horarios retrasos en lugar de las causas fundamentales en la adquisición y desarrollo de productos. De hecho, todas las áreas en el desarrollo de sistemas son fuentes potenciales de riesgos de software ya que implica</w:t>
       </w:r>
       <w:r>
@@ -22209,7 +22150,7 @@
       <w:r>
         <w:rPr>
           <w:noProof/>
-          <w:lang w:val="es-ES" w:eastAsia="es-ES" w:bidi="ar-SA"/>
+          <w:lang w:val="en-US" w:eastAsia="en-US" w:bidi="ar-SA"/>
         </w:rPr>
         <w:drawing>
           <wp:inline distT="0" distB="0" distL="0" distR="0" wp14:anchorId="67ED42C0" wp14:editId="1426A1D6">
@@ -22300,11 +22241,11 @@
       <w:pPr>
         <w:pStyle w:val="Ttulo2"/>
       </w:pPr>
-      <w:bookmarkStart w:id="90" w:name="_Toc45038469"/>
+      <w:bookmarkStart w:id="89" w:name="_Toc45038469"/>
       <w:r>
         <w:t>Clasificación (o Taxonomía) de los Riesgos – Fuentes</w:t>
       </w:r>
-      <w:bookmarkEnd w:id="90"/>
+      <w:bookmarkEnd w:id="89"/>
     </w:p>
     <w:p>
       <w:r>
@@ -22385,7 +22326,6 @@
                 <w:rFonts w:eastAsiaTheme="minorEastAsia" w:cs="Times New Roman"/>
                 <w:b w:val="0"/>
               </w:rPr>
-              <w:lastRenderedPageBreak/>
               <w:t>ID</w:t>
             </w:r>
           </w:p>
@@ -23548,7 +23488,6 @@
               <w:rPr>
                 <w:rFonts w:eastAsiaTheme="minorEastAsia" w:cs="Times New Roman"/>
               </w:rPr>
-              <w:lastRenderedPageBreak/>
               <w:t>RI-15</w:t>
             </w:r>
           </w:p>
@@ -24544,7 +24483,6 @@
         <w:rPr>
           <w:rFonts w:ascii="Liberation Serif" w:hAnsi="Liberation Serif"/>
         </w:rPr>
-        <w:lastRenderedPageBreak/>
         <w:fldChar w:fldCharType="begin"/>
       </w:r>
       <w:r>
@@ -24553,11 +24491,11 @@
       <w:r>
         <w:fldChar w:fldCharType="end"/>
       </w:r>
-      <w:bookmarkStart w:id="91" w:name="_Toc45038470"/>
+      <w:bookmarkStart w:id="90" w:name="_Toc45038470"/>
       <w:r>
         <w:t>Declaración de los Riesgos</w:t>
       </w:r>
-      <w:bookmarkEnd w:id="91"/>
+      <w:bookmarkEnd w:id="90"/>
     </w:p>
     <w:p>
       <w:r>
@@ -24755,7 +24693,6 @@
           <w:rFonts w:cs="Times New Roman"/>
           <w:u w:val="single"/>
         </w:rPr>
-        <w:lastRenderedPageBreak/>
         <w:t>Efecto</w:t>
       </w:r>
       <w:r>
@@ -24952,14 +24889,7 @@
         <w:rPr>
           <w:rFonts w:cs="Times New Roman"/>
         </w:rPr>
-        <w:t xml:space="preserve">: El producto podría no contar con las funciones verdaderamente requeridas por los usuarios en un tiempo considerable, ya que se han empleado recursos en el </w:t>
-      </w:r>
-      <w:r>
-        <w:rPr>
-          <w:rFonts w:cs="Times New Roman"/>
-        </w:rPr>
-        <w:lastRenderedPageBreak/>
-        <w:t>desarrollo de funciones que en realidad no beneficia a los usuarios y, posiblemente postergar tareas que eran vitales.</w:t>
+        <w:t>: El producto podría no contar con las funciones verdaderamente requeridas por los usuarios en un tiempo considerable, ya que se han empleado recursos en el desarrollo de funciones que en realidad no beneficia a los usuarios y, posiblemente postergar tareas que eran vitales.</w:t>
       </w:r>
     </w:p>
     <w:p>
@@ -25139,7 +25069,6 @@
           <w:rFonts w:cs="Times New Roman"/>
           <w:u w:val="single"/>
         </w:rPr>
-        <w:lastRenderedPageBreak/>
         <w:t>Condición</w:t>
       </w:r>
       <w:r>
@@ -25378,7 +25307,6 @@
           <w:rFonts w:cs="Times New Roman"/>
           <w:u w:val="single"/>
         </w:rPr>
-        <w:lastRenderedPageBreak/>
         <w:t>Consecuencia</w:t>
       </w:r>
       <w:r>
@@ -25569,7 +25497,6 @@
           <w:rFonts w:cs="Times New Roman"/>
           <w:b/>
         </w:rPr>
-        <w:lastRenderedPageBreak/>
         <w:t>RI-18 Dificultades con herramientas y lenguajes nuevos de programación.</w:t>
       </w:r>
     </w:p>
@@ -25801,7 +25728,6 @@
           <w:rFonts w:cs="Times New Roman"/>
           <w:u w:val="single"/>
         </w:rPr>
-        <w:lastRenderedPageBreak/>
         <w:t>Consecuencia</w:t>
       </w:r>
       <w:r>
@@ -26087,7 +26013,6 @@
           <w:rFonts w:cs="Times New Roman"/>
           <w:u w:val="single"/>
         </w:rPr>
-        <w:lastRenderedPageBreak/>
         <w:t>Efecto</w:t>
       </w:r>
       <w:r>
@@ -26963,7 +26888,6 @@
               <w:rPr>
                 <w:rFonts w:eastAsiaTheme="minorEastAsia" w:cs="Times New Roman"/>
               </w:rPr>
-              <w:lastRenderedPageBreak/>
               <w:t>RI-05</w:t>
             </w:r>
           </w:p>
@@ -27991,7 +27915,6 @@
               <w:rPr>
                 <w:rFonts w:eastAsiaTheme="minorEastAsia" w:cs="Times New Roman"/>
               </w:rPr>
-              <w:lastRenderedPageBreak/>
               <w:t>RI-20</w:t>
             </w:r>
           </w:p>
@@ -28562,11 +28485,11 @@
       <w:r>
         <w:fldChar w:fldCharType="end"/>
       </w:r>
-      <w:bookmarkStart w:id="92" w:name="_Toc45038471"/>
+      <w:bookmarkStart w:id="91" w:name="_Toc45038471"/>
       <w:r>
         <w:t>Estimación del impacto.</w:t>
       </w:r>
-      <w:bookmarkEnd w:id="92"/>
+      <w:bookmarkEnd w:id="91"/>
     </w:p>
     <w:p>
       <w:r>
@@ -29988,11 +29911,11 @@
       <w:pPr>
         <w:pStyle w:val="Ttulo2"/>
       </w:pPr>
-      <w:bookmarkStart w:id="93" w:name="_Toc45038472"/>
+      <w:bookmarkStart w:id="92" w:name="_Toc45038472"/>
       <w:r>
         <w:t>Exposición al riesgo.</w:t>
       </w:r>
-      <w:bookmarkEnd w:id="93"/>
+      <w:bookmarkEnd w:id="92"/>
     </w:p>
     <w:p>
       <w:r>
@@ -30178,7 +30101,6 @@
                 <w:rFonts w:eastAsiaTheme="minorEastAsia" w:cs="Times New Roman"/>
                 <w:b w:val="0"/>
               </w:rPr>
-              <w:lastRenderedPageBreak/>
               <w:t>ID</w:t>
             </w:r>
           </w:p>
@@ -31540,14 +31462,7 @@
               <w:rPr>
                 <w:rFonts w:eastAsiaTheme="minorEastAsia" w:cs="Times New Roman"/>
               </w:rPr>
-              <w:t xml:space="preserve">No documentar todos los resultados de las revisiones técnicas, incluyendo </w:t>
-            </w:r>
-            <w:r>
-              <w:rPr>
-                <w:rFonts w:eastAsiaTheme="minorEastAsia" w:cs="Times New Roman"/>
-              </w:rPr>
-              <w:lastRenderedPageBreak/>
-              <w:t>los errores encontrados y recursos empleados</w:t>
+              <w:t>No documentar todos los resultados de las revisiones técnicas, incluyendo los errores encontrados y recursos empleados</w:t>
             </w:r>
           </w:p>
         </w:tc>
@@ -31564,7 +31479,6 @@
                 <w:rFonts w:eastAsiaTheme="minorEastAsia" w:cs="Times New Roman"/>
                 <w:bCs/>
               </w:rPr>
-              <w:lastRenderedPageBreak/>
               <w:t>40%</w:t>
             </w:r>
           </w:p>
@@ -31618,7 +31532,6 @@
               <w:rPr>
                 <w:rFonts w:eastAsiaTheme="minorEastAsia" w:cs="Times New Roman"/>
               </w:rPr>
-              <w:lastRenderedPageBreak/>
               <w:t>RI-17</w:t>
             </w:r>
           </w:p>
@@ -32572,30 +32485,29 @@
       <w:r>
         <w:fldChar w:fldCharType="end"/>
       </w:r>
-      <w:bookmarkStart w:id="94" w:name="_Toc45038473"/>
+      <w:bookmarkStart w:id="93" w:name="_Toc45038473"/>
       <w:r>
         <w:t>GESTIÓN DE LOS RIESGOS</w:t>
       </w:r>
+      <w:bookmarkEnd w:id="93"/>
+    </w:p>
+    <w:p>
+      <w:r>
+        <w:rPr>
+          <w:rFonts w:cs="Times New Roman"/>
+        </w:rPr>
+        <w:t>La lista de riesgos presentada anteriormente servirá como punto de partida al proceso de administración de riesgos. La gestión de riesgos es una actividad continua, esta lista es susceptible de presentar modificaciones a medida que avance el proyecto, y como consecuencia de ello deberá ser actualizada a lo largo de todo el ciclo de análisis, planeamiento y supervisión de los riesgos.</w:t>
+      </w:r>
+    </w:p>
+    <w:p>
+      <w:pPr>
+        <w:pStyle w:val="Ttulo2"/>
+      </w:pPr>
+      <w:bookmarkStart w:id="94" w:name="_Toc45038474"/>
+      <w:r>
+        <w:t>Líneas de Acción</w:t>
+      </w:r>
       <w:bookmarkEnd w:id="94"/>
-    </w:p>
-    <w:p>
-      <w:r>
-        <w:rPr>
-          <w:rFonts w:cs="Times New Roman"/>
-        </w:rPr>
-        <w:t>La lista de riesgos presentada anteriormente servirá como punto de partida al proceso de administración de riesgos. La gestión de riesgos es una actividad continua, esta lista es susceptible de presentar modificaciones a medida que avance el proyecto, y como consecuencia de ello deberá ser actualizada a lo largo de todo el ciclo de análisis, planeamiento y supervisión de los riesgos.</w:t>
-      </w:r>
-    </w:p>
-    <w:p>
-      <w:pPr>
-        <w:pStyle w:val="Ttulo2"/>
-      </w:pPr>
-      <w:bookmarkStart w:id="95" w:name="_Toc45038474"/>
-      <w:r>
-        <w:lastRenderedPageBreak/>
-        <w:t>Líneas de Acción</w:t>
-      </w:r>
-      <w:bookmarkEnd w:id="95"/>
     </w:p>
     <w:p>
       <w:pPr>
@@ -32669,7 +32581,7 @@
       <w:pPr>
         <w:pStyle w:val="Ttulo3"/>
       </w:pPr>
-      <w:bookmarkStart w:id="96" w:name="_Toc45038475"/>
+      <w:bookmarkStart w:id="95" w:name="_Toc45038475"/>
       <w:r>
         <w:rPr>
           <w:bCs/>
@@ -32687,7 +32599,7 @@
         </w:rPr>
         <w:t>.</w:t>
       </w:r>
-      <w:bookmarkEnd w:id="96"/>
+      <w:bookmarkEnd w:id="95"/>
     </w:p>
     <w:p>
       <w:pPr>
@@ -32859,11 +32771,11 @@
       <w:pPr>
         <w:pStyle w:val="Ttulo3"/>
       </w:pPr>
-      <w:bookmarkStart w:id="97" w:name="_Toc45038476"/>
+      <w:bookmarkStart w:id="96" w:name="_Toc45038476"/>
       <w:r>
         <w:t>Plan de Acción del Riesgo RI-03</w:t>
       </w:r>
-      <w:bookmarkEnd w:id="97"/>
+      <w:bookmarkEnd w:id="96"/>
     </w:p>
     <w:p>
       <w:pPr>
@@ -32922,11 +32834,11 @@
       <w:pPr>
         <w:pStyle w:val="Ttulo3"/>
       </w:pPr>
-      <w:bookmarkStart w:id="98" w:name="_Toc45038477"/>
+      <w:bookmarkStart w:id="97" w:name="_Toc45038477"/>
       <w:r>
         <w:t>Plan de Contingencia del Riesgo RI-03</w:t>
       </w:r>
-      <w:bookmarkEnd w:id="98"/>
+      <w:bookmarkEnd w:id="97"/>
     </w:p>
     <w:p>
       <w:pPr>
@@ -33037,11 +32949,11 @@
       <w:pPr>
         <w:pStyle w:val="Ttulo3"/>
       </w:pPr>
-      <w:bookmarkStart w:id="99" w:name="_Toc45038478"/>
+      <w:bookmarkStart w:id="98" w:name="_Toc45038478"/>
       <w:r>
         <w:t>Riesgo RI-06 Errores en la definición de requisitos.</w:t>
       </w:r>
-      <w:bookmarkEnd w:id="99"/>
+      <w:bookmarkEnd w:id="98"/>
     </w:p>
     <w:p>
       <w:pPr>
@@ -33125,7 +33037,6 @@
                 <w:bCs/>
                 <w:iCs/>
               </w:rPr>
-              <w:lastRenderedPageBreak/>
               <w:t>Documento de estudio de viabilidad de sistema.</w:t>
             </w:r>
           </w:p>
@@ -33230,11 +33141,11 @@
       <w:pPr>
         <w:pStyle w:val="Ttulo3"/>
       </w:pPr>
-      <w:bookmarkStart w:id="100" w:name="_Toc45038479"/>
+      <w:bookmarkStart w:id="99" w:name="_Toc45038479"/>
       <w:r>
         <w:t>Plan de Acción del Riesgo RI-06</w:t>
       </w:r>
-      <w:bookmarkEnd w:id="100"/>
+      <w:bookmarkEnd w:id="99"/>
     </w:p>
     <w:p>
       <w:pPr>
@@ -33340,12 +33251,11 @@
       <w:pPr>
         <w:pStyle w:val="Ttulo3"/>
       </w:pPr>
-      <w:bookmarkStart w:id="101" w:name="_Toc45038480"/>
-      <w:r>
-        <w:lastRenderedPageBreak/>
+      <w:bookmarkStart w:id="100" w:name="_Toc45038480"/>
+      <w:r>
         <w:t>Plan de Contingencia del Riesgo RI-06</w:t>
       </w:r>
-      <w:bookmarkEnd w:id="101"/>
+      <w:bookmarkEnd w:id="100"/>
     </w:p>
     <w:p>
       <w:pPr>
@@ -33441,11 +33351,11 @@
       <w:pPr>
         <w:pStyle w:val="Ttulo3"/>
       </w:pPr>
-      <w:bookmarkStart w:id="102" w:name="_Toc45038481"/>
+      <w:bookmarkStart w:id="101" w:name="_Toc45038481"/>
       <w:r>
         <w:t>Riesgo: RI-11 Aparición de errores por la reutilización de software preexistente.</w:t>
       </w:r>
-      <w:bookmarkEnd w:id="102"/>
+      <w:bookmarkEnd w:id="101"/>
     </w:p>
     <w:p>
       <w:pPr>
@@ -33599,11 +33509,11 @@
       <w:pPr>
         <w:pStyle w:val="Ttulo3"/>
       </w:pPr>
-      <w:bookmarkStart w:id="103" w:name="_Toc45038482"/>
+      <w:bookmarkStart w:id="102" w:name="_Toc45038482"/>
       <w:r>
         <w:t>Plan de Acción del Riesgo RI-11</w:t>
       </w:r>
-      <w:bookmarkEnd w:id="103"/>
+      <w:bookmarkEnd w:id="102"/>
     </w:p>
     <w:p>
       <w:pPr>
@@ -33730,11 +33640,11 @@
       <w:pPr>
         <w:pStyle w:val="Ttulo3"/>
       </w:pPr>
-      <w:bookmarkStart w:id="104" w:name="_Toc45038483"/>
+      <w:bookmarkStart w:id="103" w:name="_Toc45038483"/>
       <w:r>
         <w:t>Plan de Contingencia del Riesgo RI-11</w:t>
       </w:r>
-      <w:bookmarkEnd w:id="104"/>
+      <w:bookmarkEnd w:id="103"/>
     </w:p>
     <w:p>
       <w:pPr>
@@ -33834,11 +33744,11 @@
       <w:pPr>
         <w:pStyle w:val="Ttulo3"/>
       </w:pPr>
-      <w:bookmarkStart w:id="105" w:name="_Toc45038484"/>
+      <w:bookmarkStart w:id="104" w:name="_Toc45038484"/>
       <w:r>
         <w:t>Riesgo: RI-18 Dificultades con herramientas y lenguajes nuevos de programación.</w:t>
       </w:r>
-      <w:bookmarkEnd w:id="105"/>
+      <w:bookmarkEnd w:id="104"/>
     </w:p>
     <w:p>
       <w:pPr>
@@ -34071,12 +33981,11 @@
       <w:pPr>
         <w:pStyle w:val="Ttulo3"/>
       </w:pPr>
-      <w:bookmarkStart w:id="106" w:name="_Toc45038485"/>
-      <w:r>
-        <w:lastRenderedPageBreak/>
+      <w:bookmarkStart w:id="105" w:name="_Toc45038485"/>
+      <w:r>
         <w:t>Plan de Acción del Riesgo RI-18</w:t>
       </w:r>
-      <w:bookmarkEnd w:id="106"/>
+      <w:bookmarkEnd w:id="105"/>
     </w:p>
     <w:p>
       <w:pPr>
@@ -34180,11 +34089,11 @@
       <w:pPr>
         <w:pStyle w:val="Ttulo3"/>
       </w:pPr>
-      <w:bookmarkStart w:id="107" w:name="_Toc45038486"/>
+      <w:bookmarkStart w:id="106" w:name="_Toc45038486"/>
       <w:r>
         <w:t>Plan de Contingencia del Riesgo RI-18</w:t>
       </w:r>
-      <w:bookmarkEnd w:id="107"/>
+      <w:bookmarkEnd w:id="106"/>
     </w:p>
     <w:p>
       <w:pPr>
@@ -34269,12 +34178,11 @@
       <w:pPr>
         <w:pStyle w:val="Ttulo3"/>
       </w:pPr>
-      <w:bookmarkStart w:id="108" w:name="_Toc45038487"/>
-      <w:r>
-        <w:lastRenderedPageBreak/>
+      <w:bookmarkStart w:id="107" w:name="_Toc45038487"/>
+      <w:r>
         <w:t>Riesgo: RI-20 Despido o renuncia o abandono de miembros del equipo de desarrollo.</w:t>
       </w:r>
-      <w:bookmarkEnd w:id="108"/>
+      <w:bookmarkEnd w:id="107"/>
     </w:p>
     <w:p>
       <w:pPr>
@@ -34473,11 +34381,11 @@
       <w:pPr>
         <w:pStyle w:val="Ttulo3"/>
       </w:pPr>
-      <w:bookmarkStart w:id="109" w:name="_Toc45038488"/>
+      <w:bookmarkStart w:id="108" w:name="_Toc45038488"/>
       <w:r>
         <w:t>Plan de Acción del Riesgo RI-20</w:t>
       </w:r>
-      <w:bookmarkEnd w:id="109"/>
+      <w:bookmarkEnd w:id="108"/>
     </w:p>
     <w:p>
       <w:pPr>
@@ -34566,12 +34474,11 @@
       <w:pPr>
         <w:pStyle w:val="Ttulo3"/>
       </w:pPr>
-      <w:bookmarkStart w:id="110" w:name="_Toc45038489"/>
-      <w:r>
-        <w:lastRenderedPageBreak/>
+      <w:bookmarkStart w:id="109" w:name="_Toc45038489"/>
+      <w:r>
         <w:t>Plan de Contingencia del Riesgo RI-20</w:t>
       </w:r>
-      <w:bookmarkEnd w:id="110"/>
+      <w:bookmarkEnd w:id="109"/>
     </w:p>
     <w:p>
       <w:pPr>
@@ -34663,11 +34570,11 @@
       <w:pPr>
         <w:pStyle w:val="Ttulo3"/>
       </w:pPr>
-      <w:bookmarkStart w:id="111" w:name="_Toc45038490"/>
+      <w:bookmarkStart w:id="110" w:name="_Toc45038490"/>
       <w:r>
         <w:t>Riesgo: RI-23 Perdida de documentos y archivos del programa.</w:t>
       </w:r>
-      <w:bookmarkEnd w:id="111"/>
+      <w:bookmarkEnd w:id="110"/>
     </w:p>
     <w:p>
       <w:pPr>
@@ -34849,12 +34756,11 @@
       <w:pPr>
         <w:pStyle w:val="Ttulo3"/>
       </w:pPr>
-      <w:bookmarkStart w:id="112" w:name="_Toc45038491"/>
-      <w:r>
-        <w:lastRenderedPageBreak/>
+      <w:bookmarkStart w:id="111" w:name="_Toc45038491"/>
+      <w:r>
         <w:t>Plan de Acción del Riesgo RI-23</w:t>
       </w:r>
-      <w:bookmarkEnd w:id="112"/>
+      <w:bookmarkEnd w:id="111"/>
     </w:p>
     <w:p>
       <w:pPr>
@@ -34972,11 +34878,11 @@
       <w:pPr>
         <w:pStyle w:val="Ttulo3"/>
       </w:pPr>
-      <w:bookmarkStart w:id="113" w:name="_Toc45038492"/>
+      <w:bookmarkStart w:id="112" w:name="_Toc45038492"/>
       <w:r>
         <w:t>Plan de Contingencia del Riesgo RI-23</w:t>
       </w:r>
-      <w:bookmarkEnd w:id="113"/>
+      <w:bookmarkEnd w:id="112"/>
     </w:p>
     <w:p>
       <w:pPr>
@@ -35115,12 +35021,11 @@
       <w:pPr>
         <w:pStyle w:val="Ttulo3"/>
       </w:pPr>
-      <w:bookmarkStart w:id="114" w:name="_Toc45038493"/>
-      <w:r>
-        <w:lastRenderedPageBreak/>
+      <w:bookmarkStart w:id="113" w:name="_Toc45038493"/>
+      <w:r>
         <w:t>Riesgo: RI-27:  Paro de actividades por Pandemia.</w:t>
       </w:r>
-      <w:bookmarkEnd w:id="114"/>
+      <w:bookmarkEnd w:id="113"/>
     </w:p>
     <w:p>
       <w:pPr>
@@ -35263,11 +35168,11 @@
       <w:pPr>
         <w:pStyle w:val="Ttulo3"/>
       </w:pPr>
-      <w:bookmarkStart w:id="115" w:name="_Toc45038494"/>
+      <w:bookmarkStart w:id="114" w:name="_Toc45038494"/>
       <w:r>
         <w:t>Plan de Acción del Riesgo RI-27</w:t>
       </w:r>
-      <w:bookmarkEnd w:id="115"/>
+      <w:bookmarkEnd w:id="114"/>
     </w:p>
     <w:p>
       <w:pPr>
@@ -35408,11 +35313,11 @@
       <w:pPr>
         <w:pStyle w:val="Ttulo3"/>
       </w:pPr>
-      <w:bookmarkStart w:id="116" w:name="_Toc45038495"/>
+      <w:bookmarkStart w:id="115" w:name="_Toc45038495"/>
       <w:r>
         <w:t>Plan de Contingencia del Riesgo RI-23</w:t>
       </w:r>
-      <w:bookmarkEnd w:id="116"/>
+      <w:bookmarkEnd w:id="115"/>
     </w:p>
     <w:tbl>
       <w:tblPr>
@@ -35483,7 +35388,6 @@
         <w:pStyle w:val="Ttulo1"/>
       </w:pPr>
       <w:r>
-        <w:lastRenderedPageBreak/>
         <w:fldChar w:fldCharType="begin"/>
       </w:r>
       <w:r>
@@ -35492,7 +35396,7 @@
       <w:r>
         <w:fldChar w:fldCharType="end"/>
       </w:r>
-      <w:bookmarkStart w:id="117" w:name="_Toc45038496"/>
+      <w:bookmarkStart w:id="116" w:name="_Toc45038496"/>
       <w:r>
         <w:t>DISEÑO</w:t>
       </w:r>
@@ -35508,28 +35412,28 @@
       <w:r>
         <w:t>INTERFACES</w:t>
       </w:r>
+      <w:bookmarkEnd w:id="116"/>
+    </w:p>
+    <w:p>
+      <w:pPr>
+        <w:pStyle w:val="Ttulo2"/>
+      </w:pPr>
+      <w:r>
+        <w:fldChar w:fldCharType="begin"/>
+      </w:r>
+      <w:r>
+        <w:instrText>TC "Login" \l 2</w:instrText>
+      </w:r>
+      <w:r>
+        <w:fldChar w:fldCharType="end"/>
+      </w:r>
+      <w:bookmarkStart w:id="117" w:name="_Toc45038497"/>
+      <w:r>
+        <w:t>Login</w:t>
+      </w:r>
       <w:bookmarkEnd w:id="117"/>
     </w:p>
     <w:p>
-      <w:pPr>
-        <w:pStyle w:val="Ttulo2"/>
-      </w:pPr>
-      <w:r>
-        <w:fldChar w:fldCharType="begin"/>
-      </w:r>
-      <w:r>
-        <w:instrText>TC "Login" \l 2</w:instrText>
-      </w:r>
-      <w:r>
-        <w:fldChar w:fldCharType="end"/>
-      </w:r>
-      <w:bookmarkStart w:id="118" w:name="_Toc45038497"/>
-      <w:r>
-        <w:t>Login</w:t>
-      </w:r>
-      <w:bookmarkEnd w:id="118"/>
-    </w:p>
-    <w:p>
       <w:r>
         <w:t xml:space="preserve"> El usuario podrá entrar al sistema ingresando su correo electrónico y contraseña de usuario.</w:t>
       </w:r>
@@ -35542,7 +35446,7 @@
       <w:r>
         <w:rPr>
           <w:noProof/>
-          <w:lang w:val="es-ES" w:eastAsia="es-ES" w:bidi="ar-SA"/>
+          <w:lang w:val="en-US" w:eastAsia="en-US" w:bidi="ar-SA"/>
         </w:rPr>
         <w:drawing>
           <wp:inline distT="0" distB="0" distL="0" distR="0" wp14:anchorId="291B394E" wp14:editId="14721F69">
@@ -35652,7 +35556,7 @@
           <w:noProof/>
           <w:sz w:val="96"/>
           <w:szCs w:val="96"/>
-          <w:lang w:val="es-ES" w:eastAsia="es-ES" w:bidi="ar-SA"/>
+          <w:lang w:val="en-US" w:eastAsia="en-US" w:bidi="ar-SA"/>
         </w:rPr>
         <w:drawing>
           <wp:inline distT="0" distB="0" distL="0" distR="0" wp14:anchorId="792BA9DA" wp14:editId="1B1FFE91">
@@ -35712,11 +35616,11 @@
       <w:r>
         <w:fldChar w:fldCharType="end"/>
       </w:r>
-      <w:bookmarkStart w:id="119" w:name="_Toc45038498"/>
+      <w:bookmarkStart w:id="118" w:name="_Toc45038498"/>
       <w:r>
         <w:t>Proveedores</w:t>
       </w:r>
-      <w:bookmarkEnd w:id="119"/>
+      <w:bookmarkEnd w:id="118"/>
       <w:r>
         <w:t xml:space="preserve"> </w:t>
       </w:r>
@@ -35738,9 +35642,8 @@
           <w:noProof/>
           <w:sz w:val="96"/>
           <w:szCs w:val="96"/>
-          <w:lang w:val="es-ES" w:eastAsia="es-ES" w:bidi="ar-SA"/>
-        </w:rPr>
-        <w:lastRenderedPageBreak/>
+          <w:lang w:val="en-US" w:eastAsia="en-US" w:bidi="ar-SA"/>
+        </w:rPr>
         <w:drawing>
           <wp:inline distT="0" distB="0" distL="0" distR="0" wp14:anchorId="3575C995" wp14:editId="02C328DB">
             <wp:extent cx="5401310" cy="3275330"/>
@@ -35790,7 +35693,7 @@
           <w:noProof/>
           <w:sz w:val="96"/>
           <w:szCs w:val="96"/>
-          <w:lang w:val="es-ES" w:eastAsia="es-ES" w:bidi="ar-SA"/>
+          <w:lang w:val="en-US" w:eastAsia="en-US" w:bidi="ar-SA"/>
         </w:rPr>
         <w:drawing>
           <wp:inline distT="0" distB="0" distL="0" distR="0" wp14:anchorId="1403173A" wp14:editId="559ED25B">
@@ -35851,7 +35754,6 @@
         <w:pStyle w:val="Ttulo2"/>
       </w:pPr>
       <w:r>
-        <w:lastRenderedPageBreak/>
         <w:fldChar w:fldCharType="begin"/>
       </w:r>
       <w:r>
@@ -35860,11 +35762,11 @@
       <w:r>
         <w:fldChar w:fldCharType="end"/>
       </w:r>
-      <w:bookmarkStart w:id="120" w:name="_Toc45038499"/>
+      <w:bookmarkStart w:id="119" w:name="_Toc45038499"/>
       <w:r>
         <w:t>Nuevo Proveedor</w:t>
       </w:r>
-      <w:bookmarkEnd w:id="120"/>
+      <w:bookmarkEnd w:id="119"/>
     </w:p>
     <w:p>
       <w:r>
@@ -35884,7 +35786,7 @@
           <w:noProof/>
           <w:sz w:val="96"/>
           <w:szCs w:val="96"/>
-          <w:lang w:val="es-ES" w:eastAsia="es-ES" w:bidi="ar-SA"/>
+          <w:lang w:val="en-US" w:eastAsia="en-US" w:bidi="ar-SA"/>
         </w:rPr>
         <w:drawing>
           <wp:inline distT="0" distB="0" distL="0" distR="0" wp14:anchorId="48F8C613" wp14:editId="0AD398A7">
@@ -35961,7 +35863,6 @@
         <w:pStyle w:val="Ttulo1"/>
       </w:pPr>
       <w:r>
-        <w:lastRenderedPageBreak/>
         <w:fldChar w:fldCharType="begin"/>
       </w:r>
       <w:r>
@@ -35970,7 +35871,7 @@
       <w:r>
         <w:fldChar w:fldCharType="end"/>
       </w:r>
-      <w:bookmarkStart w:id="121" w:name="_Toc45038500"/>
+      <w:bookmarkStart w:id="120" w:name="_Toc45038500"/>
       <w:r>
         <w:t>PLAN</w:t>
       </w:r>
@@ -35986,44 +35887,44 @@
       <w:r>
         <w:t>CONFIGURACION</w:t>
       </w:r>
+      <w:bookmarkEnd w:id="120"/>
+    </w:p>
+    <w:p>
+      <w:pPr>
+        <w:pStyle w:val="Ttulo2"/>
+      </w:pPr>
+      <w:r>
+        <w:fldChar w:fldCharType="begin"/>
+      </w:r>
+      <w:r>
+        <w:instrText>TC "Control de la documentación " \l 2</w:instrText>
+      </w:r>
+      <w:r>
+        <w:fldChar w:fldCharType="end"/>
+      </w:r>
+      <w:bookmarkStart w:id="121" w:name="_Toc45038501"/>
+      <w:r>
+        <w:t>Control de la documentación</w:t>
+      </w:r>
       <w:bookmarkEnd w:id="121"/>
     </w:p>
     <w:p>
       <w:pPr>
-        <w:pStyle w:val="Ttulo2"/>
-      </w:pPr>
-      <w:r>
-        <w:fldChar w:fldCharType="begin"/>
-      </w:r>
-      <w:r>
-        <w:instrText>TC "Control de la documentación " \l 2</w:instrText>
-      </w:r>
-      <w:r>
-        <w:fldChar w:fldCharType="end"/>
-      </w:r>
-      <w:bookmarkStart w:id="122" w:name="_Toc45038501"/>
-      <w:r>
-        <w:t>Control de la documentación</w:t>
-      </w:r>
+        <w:pStyle w:val="Ttulo3"/>
+      </w:pPr>
+      <w:bookmarkStart w:id="122" w:name="__RefHeading___Toc4105_1258446915"/>
+      <w:bookmarkStart w:id="123" w:name="_Toc279947223"/>
+      <w:bookmarkStart w:id="124" w:name="_Toc280053637"/>
+      <w:bookmarkStart w:id="125" w:name="_Toc390094894"/>
+      <w:bookmarkStart w:id="126" w:name="_Toc45038502"/>
       <w:bookmarkEnd w:id="122"/>
-    </w:p>
-    <w:p>
-      <w:pPr>
-        <w:pStyle w:val="Ttulo3"/>
-      </w:pPr>
-      <w:bookmarkStart w:id="123" w:name="__RefHeading___Toc4105_1258446915"/>
-      <w:bookmarkStart w:id="124" w:name="_Toc279947223"/>
-      <w:bookmarkStart w:id="125" w:name="_Toc280053637"/>
-      <w:bookmarkStart w:id="126" w:name="_Toc390094894"/>
-      <w:bookmarkStart w:id="127" w:name="_Toc45038502"/>
+      <w:r>
+        <w:t>Control de la Configuración.</w:t>
+      </w:r>
       <w:bookmarkEnd w:id="123"/>
-      <w:r>
-        <w:t>Control de la Configuración.</w:t>
-      </w:r>
       <w:bookmarkEnd w:id="124"/>
       <w:bookmarkEnd w:id="125"/>
       <w:bookmarkEnd w:id="126"/>
-      <w:bookmarkEnd w:id="127"/>
     </w:p>
     <w:tbl>
       <w:tblPr>
@@ -36083,6 +35984,7 @@
                 <w:dataBinding w:prefixMappings="xmlns:ns0='http://schemas.openxmlformats.org/package/2006/metadata/core-properties' xmlns:ns1='http://purl.org/dc/elements/1.1/'" w:xpath="/ns0:coreProperties[1]/ns1:title[1]" w:storeItemID="{6C3C8BC8-F283-45AE-878A-BAB7291924A1}"/>
                 <w:text/>
               </w:sdtPr>
+              <w:sdtEndPr/>
               <w:sdtContent>
                 <w:r>
                   <w:t xml:space="preserve">     </w:t>
@@ -36243,19 +36145,19 @@
       <w:pPr>
         <w:pStyle w:val="Ttulo3"/>
       </w:pPr>
-      <w:bookmarkStart w:id="128" w:name="__RefHeading___Toc4107_1258446915"/>
-      <w:bookmarkStart w:id="129" w:name="_Toc279947224"/>
-      <w:bookmarkStart w:id="130" w:name="_Toc280053638"/>
-      <w:bookmarkStart w:id="131" w:name="_Toc390094895"/>
-      <w:bookmarkStart w:id="132" w:name="_Toc45038503"/>
+      <w:bookmarkStart w:id="127" w:name="__RefHeading___Toc4107_1258446915"/>
+      <w:bookmarkStart w:id="128" w:name="_Toc279947224"/>
+      <w:bookmarkStart w:id="129" w:name="_Toc280053638"/>
+      <w:bookmarkStart w:id="130" w:name="_Toc390094895"/>
+      <w:bookmarkStart w:id="131" w:name="_Toc45038503"/>
+      <w:bookmarkEnd w:id="127"/>
+      <w:r>
+        <w:t>Histórico de Versiones.</w:t>
+      </w:r>
       <w:bookmarkEnd w:id="128"/>
-      <w:r>
-        <w:t>Histórico de Versiones.</w:t>
-      </w:r>
       <w:bookmarkEnd w:id="129"/>
       <w:bookmarkEnd w:id="130"/>
       <w:bookmarkEnd w:id="131"/>
-      <w:bookmarkEnd w:id="132"/>
     </w:p>
     <w:tbl>
       <w:tblPr>
@@ -36715,19 +36617,19 @@
       <w:pPr>
         <w:pStyle w:val="Ttulo3"/>
       </w:pPr>
-      <w:bookmarkStart w:id="133" w:name="__RefHeading___Toc4109_1258446915"/>
-      <w:bookmarkStart w:id="134" w:name="_Toc279947225"/>
-      <w:bookmarkStart w:id="135" w:name="_Toc280053639"/>
-      <w:bookmarkStart w:id="136" w:name="_Toc390094896"/>
-      <w:bookmarkStart w:id="137" w:name="_Toc45038504"/>
+      <w:bookmarkStart w:id="132" w:name="__RefHeading___Toc4109_1258446915"/>
+      <w:bookmarkStart w:id="133" w:name="_Toc279947225"/>
+      <w:bookmarkStart w:id="134" w:name="_Toc280053639"/>
+      <w:bookmarkStart w:id="135" w:name="_Toc390094896"/>
+      <w:bookmarkStart w:id="136" w:name="_Toc45038504"/>
+      <w:bookmarkEnd w:id="132"/>
+      <w:r>
+        <w:t>Histórico de Cambios.</w:t>
+      </w:r>
       <w:bookmarkEnd w:id="133"/>
-      <w:r>
-        <w:t>Histórico de Cambios.</w:t>
-      </w:r>
       <w:bookmarkEnd w:id="134"/>
       <w:bookmarkEnd w:id="135"/>
       <w:bookmarkEnd w:id="136"/>
-      <w:bookmarkEnd w:id="137"/>
     </w:p>
     <w:tbl>
       <w:tblPr>
@@ -37041,126 +36943,125 @@
       <w:r>
         <w:fldChar w:fldCharType="end"/>
       </w:r>
-      <w:bookmarkStart w:id="138" w:name="_Toc390094897"/>
-      <w:bookmarkStart w:id="139" w:name="_Toc45038505"/>
+      <w:bookmarkStart w:id="137" w:name="_Toc390094897"/>
+      <w:bookmarkStart w:id="138" w:name="_Toc45038505"/>
       <w:r>
         <w:t>Introducción</w:t>
       </w:r>
+      <w:bookmarkEnd w:id="137"/>
       <w:bookmarkEnd w:id="138"/>
+    </w:p>
+    <w:p>
+      <w:pPr>
+        <w:pStyle w:val="Ttulo3"/>
+      </w:pPr>
+      <w:bookmarkStart w:id="139" w:name="__RefHeading___Toc4113_1258446915"/>
+      <w:bookmarkStart w:id="140" w:name="_Toc390094898"/>
+      <w:bookmarkStart w:id="141" w:name="_Toc45038506"/>
       <w:bookmarkEnd w:id="139"/>
+      <w:r>
+        <w:t>Propósito</w:t>
+      </w:r>
+      <w:bookmarkEnd w:id="140"/>
+      <w:bookmarkEnd w:id="141"/>
+    </w:p>
+    <w:p>
+      <w:r>
+        <w:t xml:space="preserve">El objetivo de este Plan de Gestión de la Configuración (CM), es proporcionar una visión general de la organización, actividades, tareas en general, y los objetivos de Gestión de la Configuración. Se aborda la identificación de los elementos de configuración (CI), control de cambios y las auditorías de configuración en un alto nivel; se proporcionan detalles adicionales sobre las actividades de CM, técnicas y herramientas en los procedimientos de relacionados a CM. </w:t>
+      </w:r>
     </w:p>
     <w:p>
       <w:pPr>
         <w:pStyle w:val="Ttulo3"/>
       </w:pPr>
-      <w:bookmarkStart w:id="140" w:name="__RefHeading___Toc4113_1258446915"/>
-      <w:bookmarkStart w:id="141" w:name="_Toc390094898"/>
-      <w:bookmarkStart w:id="142" w:name="_Toc45038506"/>
-      <w:bookmarkEnd w:id="140"/>
-      <w:r>
-        <w:t>Propósito</w:t>
-      </w:r>
-      <w:bookmarkEnd w:id="141"/>
+      <w:bookmarkStart w:id="142" w:name="__RefHeading___Toc4115_1258446915"/>
+      <w:bookmarkStart w:id="143" w:name="_Toc390094899"/>
+      <w:bookmarkStart w:id="144" w:name="_Toc45038507"/>
       <w:bookmarkEnd w:id="142"/>
-    </w:p>
-    <w:p>
-      <w:r>
-        <w:t xml:space="preserve">El objetivo de este Plan de Gestión de la Configuración (CM), es proporcionar una visión general de la organización, actividades, tareas en general, y los objetivos de Gestión de la Configuración. Se aborda la identificación de los elementos de configuración (CI), control de cambios y las auditorías de configuración en un alto nivel; se proporcionan detalles adicionales sobre las actividades de CM, técnicas y herramientas en los procedimientos de relacionados a CM. </w:t>
+      <w:r>
+        <w:t>Alcance</w:t>
+      </w:r>
+      <w:bookmarkEnd w:id="143"/>
+      <w:bookmarkEnd w:id="144"/>
+    </w:p>
+    <w:p>
+      <w:r>
+        <w:t>El plan de gestión de la configuración debe involucrar todas las fases del ciclo de vida del software. El documento permitirá mostrar los estándares de etiquetación de los productos de trabajo. Así mismo esclarecerá el tipo de nomenclatura utilizada para el control de las versiones de los documentos que se encuentran dentro de los elementos de la gestión.</w:t>
+      </w:r>
+    </w:p>
+    <w:p>
+      <w:r>
+        <w:t>Por otra parte, cualquier stakeholder podrá presentar cualquiera de los siguientes tipos de peticiones de cambio sobre el sistema, para el control de cambios:</w:t>
+      </w:r>
+    </w:p>
+    <w:p>
+      <w:r>
+        <w:t>Petición de cambios en los requerimientos (adiciones, supresiones, modificaciones, aplazamientos) en el software actualmente en desarrollo</w:t>
+      </w:r>
+    </w:p>
+    <w:p>
+      <w:r>
+        <w:t>Informes de los problemas en la producción corriente o sistemas de pruebas beta</w:t>
+      </w:r>
+    </w:p>
+    <w:p>
+      <w:r>
+        <w:t>Petición de mejoras en los sistemas actuales de producción</w:t>
+      </w:r>
+    </w:p>
+    <w:p>
+      <w:r>
+        <w:t xml:space="preserve">Petición de nuevos proyectos de desarrollo </w:t>
+      </w:r>
+    </w:p>
+    <w:p>
+      <w:r>
+        <w:t>Este proceso de control de cambio se aplica a los productos de línea base creados o gestionados por los miembros del sistema, incluyendo:</w:t>
+      </w:r>
+    </w:p>
+    <w:p>
+      <w:r>
+        <w:t>El software que se ha lanzado a la producción o se encuentra en versión beta</w:t>
+      </w:r>
+    </w:p>
+    <w:p>
+      <w:r>
+        <w:t>Requisitos de las especificaciones del sistema</w:t>
+      </w:r>
+    </w:p>
+    <w:p>
+      <w:r>
+        <w:t>Grupo de procedimientos y procesos</w:t>
+      </w:r>
+    </w:p>
+    <w:p>
+      <w:r>
+        <w:t>Usuarios y documentación técnica</w:t>
+      </w:r>
+    </w:p>
+    <w:p>
+      <w:r>
+        <w:t>Las siguientes clases de productos de trabajo están exentos de este proceso de control de cambios:</w:t>
+      </w:r>
+    </w:p>
+    <w:p>
+      <w:r>
+        <w:t>Los productos de trabajo que están todavía en desarrollo, a excepción de cambios en los requerimientos solicitados en nuevos proyectos.</w:t>
       </w:r>
     </w:p>
     <w:p>
       <w:pPr>
         <w:pStyle w:val="Ttulo3"/>
       </w:pPr>
-      <w:bookmarkStart w:id="143" w:name="__RefHeading___Toc4115_1258446915"/>
-      <w:bookmarkStart w:id="144" w:name="_Toc390094899"/>
-      <w:bookmarkStart w:id="145" w:name="_Toc45038507"/>
-      <w:bookmarkEnd w:id="143"/>
-      <w:r>
-        <w:t>Alcance</w:t>
-      </w:r>
-      <w:bookmarkEnd w:id="144"/>
+      <w:bookmarkStart w:id="145" w:name="__RefHeading___Toc4117_1258446915"/>
+      <w:bookmarkStart w:id="146" w:name="_Toc390094900"/>
+      <w:bookmarkStart w:id="147" w:name="_Toc45038508"/>
       <w:bookmarkEnd w:id="145"/>
-    </w:p>
-    <w:p>
-      <w:r>
-        <w:t>El plan de gestión de la configuración debe involucrar todas las fases del ciclo de vida del software. El documento permitirá mostrar los estándares de etiquetación de los productos de trabajo. Así mismo esclarecerá el tipo de nomenclatura utilizada para el control de las versiones de los documentos que se encuentran dentro de los elementos de la gestión.</w:t>
-      </w:r>
-    </w:p>
-    <w:p>
-      <w:r>
-        <w:t>Por otra parte, cualquier stakeholder podrá presentar cualquiera de los siguientes tipos de peticiones de cambio sobre el sistema, para el control de cambios:</w:t>
-      </w:r>
-    </w:p>
-    <w:p>
-      <w:r>
-        <w:t>Petición de cambios en los requerimientos (adiciones, supresiones, modificaciones, aplazamientos) en el software actualmente en desarrollo</w:t>
-      </w:r>
-    </w:p>
-    <w:p>
-      <w:r>
-        <w:t>Informes de los problemas en la producción corriente o sistemas de pruebas beta</w:t>
-      </w:r>
-    </w:p>
-    <w:p>
-      <w:r>
-        <w:t>Petición de mejoras en los sistemas actuales de producción</w:t>
-      </w:r>
-    </w:p>
-    <w:p>
-      <w:r>
-        <w:t xml:space="preserve">Petición de nuevos proyectos de desarrollo </w:t>
-      </w:r>
-    </w:p>
-    <w:p>
-      <w:r>
-        <w:t>Este proceso de control de cambio se aplica a los productos de línea base creados o gestionados por los miembros del sistema, incluyendo:</w:t>
-      </w:r>
-    </w:p>
-    <w:p>
-      <w:r>
-        <w:t>El software que se ha lanzado a la producción o se encuentra en versión beta</w:t>
-      </w:r>
-    </w:p>
-    <w:p>
-      <w:r>
-        <w:t>Requisitos de las especificaciones del sistema</w:t>
-      </w:r>
-    </w:p>
-    <w:p>
-      <w:r>
-        <w:t>Grupo de procedimientos y procesos</w:t>
-      </w:r>
-    </w:p>
-    <w:p>
-      <w:r>
-        <w:t>Usuarios y documentación técnica</w:t>
-      </w:r>
-    </w:p>
-    <w:p>
-      <w:r>
-        <w:lastRenderedPageBreak/>
-        <w:t>Las siguientes clases de productos de trabajo están exentos de este proceso de control de cambios:</w:t>
-      </w:r>
-    </w:p>
-    <w:p>
-      <w:r>
-        <w:t>Los productos de trabajo que están todavía en desarrollo, a excepción de cambios en los requerimientos solicitados en nuevos proyectos.</w:t>
-      </w:r>
-    </w:p>
-    <w:p>
-      <w:pPr>
-        <w:pStyle w:val="Ttulo3"/>
-      </w:pPr>
-      <w:bookmarkStart w:id="146" w:name="__RefHeading___Toc4117_1258446915"/>
-      <w:bookmarkStart w:id="147" w:name="_Toc390094900"/>
-      <w:bookmarkStart w:id="148" w:name="_Toc45038508"/>
+      <w:r>
+        <w:t>Documentos Referenciados</w:t>
+      </w:r>
       <w:bookmarkEnd w:id="146"/>
-      <w:r>
-        <w:t>Documentos Referenciados</w:t>
-      </w:r>
       <w:bookmarkEnd w:id="147"/>
-      <w:bookmarkEnd w:id="148"/>
     </w:p>
     <w:tbl>
       <w:tblPr>
@@ -37257,15 +37158,15 @@
       <w:pPr>
         <w:pStyle w:val="Ttulo3"/>
       </w:pPr>
-      <w:bookmarkStart w:id="149" w:name="__RefHeading___Toc4119_1258446915"/>
-      <w:bookmarkStart w:id="150" w:name="_Toc390094901"/>
-      <w:bookmarkStart w:id="151" w:name="_Toc45038509"/>
+      <w:bookmarkStart w:id="148" w:name="__RefHeading___Toc4119_1258446915"/>
+      <w:bookmarkStart w:id="149" w:name="_Toc390094901"/>
+      <w:bookmarkStart w:id="150" w:name="_Toc45038509"/>
+      <w:bookmarkEnd w:id="148"/>
+      <w:r>
+        <w:t>Acrónimos</w:t>
+      </w:r>
       <w:bookmarkEnd w:id="149"/>
-      <w:r>
-        <w:t>Acrónimos</w:t>
-      </w:r>
       <w:bookmarkEnd w:id="150"/>
-      <w:bookmarkEnd w:id="151"/>
     </w:p>
     <w:p>
       <w:pPr>
@@ -37385,15 +37286,15 @@
       <w:pPr>
         <w:pStyle w:val="Ttulo3"/>
       </w:pPr>
-      <w:bookmarkStart w:id="152" w:name="__RefHeading___Toc4121_1258446915"/>
-      <w:bookmarkStart w:id="153" w:name="_Toc390094902"/>
-      <w:bookmarkStart w:id="154" w:name="_Toc45038510"/>
+      <w:bookmarkStart w:id="151" w:name="__RefHeading___Toc4121_1258446915"/>
+      <w:bookmarkStart w:id="152" w:name="_Toc390094902"/>
+      <w:bookmarkStart w:id="153" w:name="_Toc45038510"/>
+      <w:bookmarkEnd w:id="151"/>
+      <w:r>
+        <w:t>Definiciones</w:t>
+      </w:r>
       <w:bookmarkEnd w:id="152"/>
-      <w:r>
-        <w:t>Definiciones</w:t>
-      </w:r>
       <w:bookmarkEnd w:id="153"/>
-      <w:bookmarkEnd w:id="154"/>
     </w:p>
     <w:p>
       <w:r>
@@ -37453,13 +37354,13 @@
       <w:r>
         <w:fldChar w:fldCharType="end"/>
       </w:r>
-      <w:bookmarkStart w:id="155" w:name="_Toc390094903"/>
-      <w:bookmarkStart w:id="156" w:name="_Toc45038511"/>
+      <w:bookmarkStart w:id="154" w:name="_Toc390094903"/>
+      <w:bookmarkStart w:id="155" w:name="_Toc45038511"/>
       <w:r>
         <w:t>Organización</w:t>
       </w:r>
+      <w:bookmarkEnd w:id="154"/>
       <w:bookmarkEnd w:id="155"/>
-      <w:bookmarkEnd w:id="156"/>
     </w:p>
     <w:p>
       <w:pPr>
@@ -37469,13 +37370,13 @@
           <w:numId w:val="10"/>
         </w:numPr>
       </w:pPr>
-      <w:bookmarkStart w:id="157" w:name="__RefHeading___Toc4125_1258446915"/>
-      <w:bookmarkStart w:id="158" w:name="_Toc390094904"/>
+      <w:bookmarkStart w:id="156" w:name="__RefHeading___Toc4125_1258446915"/>
+      <w:bookmarkStart w:id="157" w:name="_Toc390094904"/>
+      <w:bookmarkEnd w:id="156"/>
+      <w:r>
+        <w:t>Sistema de Gestión de la Configuración</w:t>
+      </w:r>
       <w:bookmarkEnd w:id="157"/>
-      <w:r>
-        <w:t>Sistema de Gestión de la Configuración</w:t>
-      </w:r>
-      <w:bookmarkEnd w:id="158"/>
     </w:p>
     <w:p>
       <w:pPr>
@@ -37486,7 +37387,6 @@
         </w:numPr>
       </w:pPr>
       <w:r>
-        <w:lastRenderedPageBreak/>
         <w:t>Git, el Sistema de control de versiones, es una herramienta que se utiliza para almacenar todas las versiones del software y dar seguimiento de los cambios y líneas de base del proyecto.</w:t>
       </w:r>
     </w:p>
@@ -37517,225 +37417,224 @@
           <w:numId w:val="10"/>
         </w:numPr>
       </w:pPr>
-      <w:bookmarkStart w:id="159" w:name="__RefHeading___Toc4127_1258446915"/>
-      <w:bookmarkStart w:id="160" w:name="_Toc390094905"/>
+      <w:bookmarkStart w:id="158" w:name="__RefHeading___Toc4127_1258446915"/>
+      <w:bookmarkStart w:id="159" w:name="_Toc390094905"/>
+      <w:bookmarkEnd w:id="158"/>
+      <w:r>
+        <w:t>Personal, Roles y Responsabilidades</w:t>
+      </w:r>
       <w:bookmarkEnd w:id="159"/>
-      <w:r>
-        <w:t>Personal, Roles y Responsabilidades</w:t>
+    </w:p>
+    <w:p>
+      <w:pPr>
+        <w:pStyle w:val="Ttulo3"/>
+      </w:pPr>
+      <w:bookmarkStart w:id="160" w:name="_Toc45038512"/>
+      <w:r>
+        <w:t>CCB</w:t>
       </w:r>
       <w:bookmarkEnd w:id="160"/>
     </w:p>
     <w:p>
+      <w:r>
+        <w:t>La CCB, está integrada por el Desarrollador Líder (Alejandro Villalba), está en cuestión tomará decisiones sobre los principales cambios necesarios. Cualquier cambio en los requisitos deberá ser aprobado por el CCB.</w:t>
+      </w:r>
+    </w:p>
+    <w:p>
+      <w:r>
+        <w:t xml:space="preserve">Revisar todas las peticiones de cambio y proporcionar los datos necesarios para determinar la disposición, tal como se describe en la Sección 3.4. </w:t>
+      </w:r>
+    </w:p>
+    <w:p>
+      <w:r>
+        <w:t>Asignar las peticiones de cambio aprobadas una fecha de implementación y un equipo.</w:t>
+      </w:r>
+    </w:p>
+    <w:p>
+      <w:r>
+        <w:t>Asegurar que las acciones tomadas por las peticiones de</w:t>
+      </w:r>
+      <w:r>
+        <w:t xml:space="preserve"> cambio son de manera oportuna.</w:t>
+      </w:r>
+    </w:p>
+    <w:p>
       <w:pPr>
         <w:pStyle w:val="Ttulo3"/>
       </w:pPr>
-      <w:bookmarkStart w:id="161" w:name="_Toc45038512"/>
-      <w:r>
-        <w:t>CCB</w:t>
+      <w:bookmarkStart w:id="161" w:name="_Toc45038513"/>
+      <w:r>
+        <w:t>Presidente CCB</w:t>
       </w:r>
       <w:bookmarkEnd w:id="161"/>
-    </w:p>
-    <w:p>
-      <w:r>
-        <w:t>La CCB, está integrada por el Desarrollador Líder (Alejandro Villalba), está en cuestión tomará decisiones sobre los principales cambios necesarios. Cualquier cambio en los requisitos deberá ser aprobado por el CCB.</w:t>
-      </w:r>
-    </w:p>
-    <w:p>
-      <w:r>
-        <w:t xml:space="preserve">Revisar todas las peticiones de cambio y proporcionar los datos necesarios para determinar la disposición, tal como se describe en la Sección 3.4. </w:t>
-      </w:r>
-    </w:p>
-    <w:p>
-      <w:r>
-        <w:t>Asignar las peticiones de cambio aprobadas una fecha de implementación y un equipo.</w:t>
-      </w:r>
-    </w:p>
-    <w:p>
-      <w:r>
-        <w:t>Asegurar que las acciones tomadas por las peticiones de</w:t>
-      </w:r>
-      <w:r>
-        <w:t xml:space="preserve"> cambio son de manera oportuna.</w:t>
+      <w:r>
+        <w:t xml:space="preserve"> </w:t>
+      </w:r>
+    </w:p>
+    <w:p>
+      <w:r>
+        <w:t>El presidente de la CCB es el Administrador del Proyecto (Romina Patiño).</w:t>
+      </w:r>
+    </w:p>
+    <w:p>
+      <w:r>
+        <w:t>Dirigir las reuniones CCB.</w:t>
+      </w:r>
+    </w:p>
+    <w:p>
+      <w:r>
+        <w:t>Asignar/aprobar la disposición de cada petición de cambio y la asignación de la implementación de la petición de cambio aprobada.</w:t>
+      </w:r>
+    </w:p>
+    <w:p>
+      <w:r>
+        <w:t>Asegurarse de que la acción se toma en las solicitudes de cambio de manera oportuna.</w:t>
       </w:r>
     </w:p>
     <w:p>
       <w:pPr>
         <w:pStyle w:val="Ttulo3"/>
       </w:pPr>
-      <w:bookmarkStart w:id="162" w:name="_Toc45038513"/>
-      <w:r>
-        <w:t>Presidente CCB</w:t>
+      <w:bookmarkStart w:id="162" w:name="_Toc45038514"/>
+      <w:r>
+        <w:t>Administrador de la Herramienta de Gestión de la Configuración</w:t>
       </w:r>
       <w:bookmarkEnd w:id="162"/>
-      <w:r>
-        <w:t xml:space="preserve"> </w:t>
-      </w:r>
-    </w:p>
-    <w:p>
-      <w:r>
-        <w:t>El presidente de la CCB es el Administrador del Proyecto (Romina Patiño).</w:t>
-      </w:r>
-    </w:p>
-    <w:p>
-      <w:r>
-        <w:t>Dirigir las reuniones CCB.</w:t>
-      </w:r>
-    </w:p>
-    <w:p>
-      <w:r>
-        <w:t>Asignar/aprobar la disposición de cada petición de cambio y la asignación de la implementación de la petición de cambio aprobada.</w:t>
-      </w:r>
-    </w:p>
-    <w:p>
-      <w:r>
-        <w:t>Asegurarse de que la acción se toma en las solicitudes de cambio de manera oportuna.</w:t>
+    </w:p>
+    <w:p>
+      <w:r>
+        <w:t>Es el encargado de administrar el sistema de gestión de la configuración (Patricia Fernández), introducir las líneas base, otorgar permisos y administración de usuarios.</w:t>
+      </w:r>
+    </w:p>
+    <w:p>
+      <w:r>
+        <w:rPr>
+          <w:b/>
+        </w:rPr>
+        <w:t>CMO (</w:t>
+      </w:r>
+      <w:r>
+        <w:t>Patricia Fernández</w:t>
+      </w:r>
+      <w:r>
+        <w:rPr>
+          <w:b/>
+        </w:rPr>
+        <w:t>)</w:t>
+      </w:r>
+    </w:p>
+    <w:p>
+      <w:r>
+        <w:t>Mantener el Plan de CM</w:t>
+      </w:r>
+    </w:p>
+    <w:p>
+      <w:r>
+        <w:t>Identificar los elementos de configuración (CI) y documentar sus características.</w:t>
+      </w:r>
+    </w:p>
+    <w:p>
+      <w:r>
+        <w:t>Controlar y facilitar los cambios a las características de un CI.</w:t>
+      </w:r>
+    </w:p>
+    <w:p>
+      <w:r>
+        <w:t>Realizar auditorías para verificar el cumplimiento del Plan CM.</w:t>
+      </w:r>
+    </w:p>
+    <w:p>
+      <w:r>
+        <w:t>Realizar auditorías para verificar la preparación para la liberación.</w:t>
+      </w:r>
+    </w:p>
+    <w:p>
+      <w:r>
+        <w:t>Administrar la base de datos de administración de configuración.</w:t>
+      </w:r>
+    </w:p>
+    <w:p>
+      <w:r>
+        <w:t>Informar a la CCB el estado de aprobación de todos los cambios propuestos y el estado de ejecución de todos los cambios aprobados.</w:t>
+      </w:r>
+    </w:p>
+    <w:p>
+      <w:r>
+        <w:t>Trabajar con el Presidente y los miembros de CCB para programar reuniones periódicas de CCB, y preparar la agenda para cada reunión.</w:t>
       </w:r>
     </w:p>
     <w:p>
       <w:pPr>
         <w:pStyle w:val="Ttulo3"/>
       </w:pPr>
-      <w:bookmarkStart w:id="163" w:name="_Toc45038514"/>
-      <w:r>
-        <w:t>Administrador de la Herramienta de Gestión de la Configuración</w:t>
-      </w:r>
+      <w:bookmarkStart w:id="163" w:name="__RefHeading___Toc4129_1258446915"/>
+      <w:bookmarkStart w:id="164" w:name="_Toc390094906"/>
+      <w:bookmarkStart w:id="165" w:name="_Toc45038515"/>
       <w:bookmarkEnd w:id="163"/>
-    </w:p>
-    <w:p>
-      <w:r>
-        <w:t>Es el encargado de administrar el sistema de gestión de la configuración (Patricia Fernández), introducir las líneas base, otorgar permisos y administración de usuarios.</w:t>
-      </w:r>
-    </w:p>
-    <w:p>
-      <w:r>
-        <w:rPr>
-          <w:b/>
-        </w:rPr>
-        <w:t>CMO (</w:t>
-      </w:r>
-      <w:r>
-        <w:t>Patricia Fernández</w:t>
-      </w:r>
-      <w:r>
-        <w:rPr>
-          <w:b/>
-        </w:rPr>
-        <w:t>)</w:t>
-      </w:r>
-    </w:p>
-    <w:p>
-      <w:r>
-        <w:t>Mantener el Plan de CM</w:t>
-      </w:r>
-    </w:p>
-    <w:p>
-      <w:r>
-        <w:t>Identificar los elementos de configuración (CI) y documentar sus características.</w:t>
-      </w:r>
-    </w:p>
-    <w:p>
-      <w:r>
-        <w:t>Controlar y facilitar los cambios a las características de un CI.</w:t>
-      </w:r>
-    </w:p>
-    <w:p>
-      <w:r>
-        <w:t>Realizar auditorías para verificar el cumplimiento del Plan CM.</w:t>
-      </w:r>
-    </w:p>
-    <w:p>
-      <w:r>
-        <w:lastRenderedPageBreak/>
-        <w:t>Realizar auditorías para verificar la preparación para la liberación.</w:t>
-      </w:r>
-    </w:p>
-    <w:p>
-      <w:r>
-        <w:t>Administrar la base de datos de administración de configuración.</w:t>
-      </w:r>
-    </w:p>
-    <w:p>
-      <w:r>
-        <w:t>Informar a la CCB el estado de aprobación de todos los cambios propuestos y el estado de ejecución de todos los cambios aprobados.</w:t>
-      </w:r>
-    </w:p>
-    <w:p>
-      <w:r>
-        <w:t>Trabajar con el Presidente y los miembros de CCB para programar reuniones periódicas de CCB, y preparar la agenda para cada reunión.</w:t>
+      <w:r>
+        <w:t>Herramientas</w:t>
+      </w:r>
+      <w:bookmarkEnd w:id="164"/>
+      <w:bookmarkEnd w:id="165"/>
+    </w:p>
+    <w:p>
+      <w:r>
+        <w:t>Las siguientes herramientas son usadas para administrar las líneas base del proyecto:</w:t>
+      </w:r>
+    </w:p>
+    <w:p>
+      <w:r>
+        <w:t>Para gestionar los requisitos, y código fuente. La herramienta utilizada para la gestión de configuración de repositorios es Git.</w:t>
       </w:r>
     </w:p>
     <w:p>
       <w:pPr>
         <w:pStyle w:val="Ttulo3"/>
       </w:pPr>
-      <w:bookmarkStart w:id="164" w:name="__RefHeading___Toc4129_1258446915"/>
-      <w:bookmarkStart w:id="165" w:name="_Toc390094906"/>
-      <w:bookmarkStart w:id="166" w:name="_Toc45038515"/>
-      <w:bookmarkEnd w:id="164"/>
-      <w:r>
-        <w:t>Herramientas</w:t>
-      </w:r>
-      <w:bookmarkEnd w:id="165"/>
+      <w:r>
+        <w:fldChar w:fldCharType="begin"/>
+      </w:r>
+      <w:r>
+        <w:instrText>TC "Procedimientos" \l 2</w:instrText>
+      </w:r>
+      <w:r>
+        <w:fldChar w:fldCharType="end"/>
+      </w:r>
+      <w:bookmarkStart w:id="166" w:name="_Toc390094907"/>
+      <w:bookmarkStart w:id="167" w:name="_Toc45038516"/>
+      <w:r>
+        <w:t>Procedimientos</w:t>
+      </w:r>
       <w:bookmarkEnd w:id="166"/>
-    </w:p>
-    <w:p>
-      <w:r>
-        <w:t>Las siguientes herramientas son usadas para administrar las líneas base del proyecto:</w:t>
-      </w:r>
-    </w:p>
-    <w:p>
-      <w:r>
-        <w:t>Para gestionar los requisitos, y código fuente. La herramienta utilizada para la gestión de configuración de repositorios es Git.</w:t>
+      <w:bookmarkEnd w:id="167"/>
+    </w:p>
+    <w:p>
+      <w:bookmarkStart w:id="168" w:name="__RefHeading___Toc4133_1258446915"/>
+      <w:bookmarkStart w:id="169" w:name="_Toc390094908"/>
+      <w:bookmarkEnd w:id="168"/>
+      <w:r>
+        <w:t>Estimación de tiempo para identificación de Elementos</w:t>
+      </w:r>
+      <w:bookmarkEnd w:id="169"/>
+    </w:p>
+    <w:p>
+      <w:r>
+        <w:t>Con base al ERS del proyecto, el CMO, determino que el tiempo estimado para la identificación de los elementos tomara un total de 1 semana a partir del día martes 5 de mayo.</w:t>
       </w:r>
     </w:p>
     <w:p>
       <w:pPr>
         <w:pStyle w:val="Ttulo3"/>
       </w:pPr>
-      <w:r>
-        <w:fldChar w:fldCharType="begin"/>
-      </w:r>
-      <w:r>
-        <w:instrText>TC "Procedimientos" \l 2</w:instrText>
-      </w:r>
-      <w:r>
-        <w:fldChar w:fldCharType="end"/>
-      </w:r>
-      <w:bookmarkStart w:id="167" w:name="_Toc390094907"/>
-      <w:bookmarkStart w:id="168" w:name="_Toc45038516"/>
-      <w:r>
-        <w:t>Procedimientos</w:t>
-      </w:r>
-      <w:bookmarkEnd w:id="167"/>
-      <w:bookmarkEnd w:id="168"/>
-    </w:p>
-    <w:p>
-      <w:bookmarkStart w:id="169" w:name="__RefHeading___Toc4133_1258446915"/>
-      <w:bookmarkStart w:id="170" w:name="_Toc390094908"/>
-      <w:bookmarkEnd w:id="169"/>
-      <w:r>
-        <w:t>Estimación de tiempo para identificación de Elementos</w:t>
-      </w:r>
+      <w:bookmarkStart w:id="170" w:name="__RefHeading___Toc4135_1258446915"/>
+      <w:bookmarkStart w:id="171" w:name="_Toc390094909"/>
+      <w:bookmarkStart w:id="172" w:name="_Toc45038517"/>
       <w:bookmarkEnd w:id="170"/>
-    </w:p>
-    <w:p>
-      <w:r>
-        <w:t>Con base al ERS del proyecto, el CMO, determino que el tiempo estimado para la identificación de los elementos tomara un total de 1 semana a partir del día martes 5 de mayo.</w:t>
-      </w:r>
-    </w:p>
-    <w:p>
-      <w:pPr>
-        <w:pStyle w:val="Ttulo3"/>
-      </w:pPr>
-      <w:bookmarkStart w:id="171" w:name="__RefHeading___Toc4135_1258446915"/>
-      <w:bookmarkStart w:id="172" w:name="_Toc390094909"/>
-      <w:bookmarkStart w:id="173" w:name="_Toc45038517"/>
+      <w:r>
+        <w:t>Identificar elementos de configuración</w:t>
+      </w:r>
       <w:bookmarkEnd w:id="171"/>
-      <w:r>
-        <w:t>Identificar elementos de configuración</w:t>
-      </w:r>
       <w:bookmarkEnd w:id="172"/>
-      <w:bookmarkEnd w:id="173"/>
     </w:p>
     <w:p>
       <w:r>
@@ -37828,7 +37727,6 @@
     </w:p>
     <w:p>
       <w:r>
-        <w:lastRenderedPageBreak/>
         <w:t>A continuación, se presentan los elementos que se pondrán bajo la gestión de la configuración:</w:t>
       </w:r>
     </w:p>
@@ -37912,13 +37810,13 @@
           <w:numId w:val="11"/>
         </w:numPr>
       </w:pPr>
-      <w:bookmarkStart w:id="174" w:name="__RefHeading___Toc4137_1258446915"/>
-      <w:bookmarkStart w:id="175" w:name="_Toc390094910"/>
+      <w:bookmarkStart w:id="173" w:name="__RefHeading___Toc4137_1258446915"/>
+      <w:bookmarkStart w:id="174" w:name="_Toc390094910"/>
+      <w:bookmarkEnd w:id="173"/>
+      <w:r>
+        <w:t>Establecer un sistema de administración de configuración</w:t>
+      </w:r>
       <w:bookmarkEnd w:id="174"/>
-      <w:r>
-        <w:t>Establecer un sistema de administración de configuración</w:t>
-      </w:r>
-      <w:bookmarkEnd w:id="175"/>
     </w:p>
     <w:p>
       <w:pPr>
@@ -38487,7 +38385,7 @@
           <w:i/>
         </w:rPr>
       </w:pPr>
-      <w:bookmarkStart w:id="176" w:name="_Ref279953117"/>
+      <w:bookmarkStart w:id="175" w:name="_Ref279953117"/>
       <w:r>
         <w:rPr>
           <w:i/>
@@ -38538,7 +38436,7 @@
         </w:rPr>
         <w:t xml:space="preserve">. Comparación de sistemas de gestión de la </w:t>
       </w:r>
-      <w:bookmarkEnd w:id="176"/>
+      <w:bookmarkEnd w:id="175"/>
       <w:r>
         <w:rPr>
           <w:i/>
@@ -38574,13 +38472,13 @@
       </w:r>
     </w:p>
     <w:p>
-      <w:bookmarkStart w:id="177" w:name="__RefHeading___Toc4139_1258446915"/>
-      <w:bookmarkStart w:id="178" w:name="_Toc390094911"/>
+      <w:bookmarkStart w:id="176" w:name="__RefHeading___Toc4139_1258446915"/>
+      <w:bookmarkStart w:id="177" w:name="_Toc390094911"/>
+      <w:bookmarkEnd w:id="176"/>
+      <w:r>
+        <w:t>Crear o liberar las líneas base</w:t>
+      </w:r>
       <w:bookmarkEnd w:id="177"/>
-      <w:r>
-        <w:t>Crear o liberar las líneas base</w:t>
-      </w:r>
-      <w:bookmarkEnd w:id="178"/>
     </w:p>
     <w:p>
       <w:r>
@@ -38605,11 +38503,7 @@
         <w:fldChar w:fldCharType="end"/>
       </w:r>
       <w:r>
-        <w:t xml:space="preserve">, la persona interesada en la creación o liberación de líneas base debe obtener la autorización de la CCB, cualquier </w:t>
-      </w:r>
-      <w:r>
-        <w:lastRenderedPageBreak/>
-        <w:t>integrante del equipo puede presentar una propuesta para creación o liberación de línea base pero esta solo puede ser autorizada por la CCB, esta propuesta debe de realizarse a través del formato correspondiente.</w:t>
+        <w:t>, la persona interesada en la creación o liberación de líneas base debe obtener la autorización de la CCB, cualquier integrante del equipo puede presentar una propuesta para creación o liberación de línea base pero esta solo puede ser autorizada por la CCB, esta propuesta debe de realizarse a través del formato correspondiente.</w:t>
       </w:r>
     </w:p>
     <w:p>
@@ -38629,7 +38523,7 @@
       <w:r>
         <w:rPr>
           <w:noProof/>
-          <w:lang w:val="es-ES" w:eastAsia="es-ES" w:bidi="ar-SA"/>
+          <w:lang w:val="en-US" w:eastAsia="en-US" w:bidi="ar-SA"/>
         </w:rPr>
         <w:drawing>
           <wp:inline distT="0" distB="0" distL="0" distR="0" wp14:anchorId="7293F8A9" wp14:editId="31B75BDD">
@@ -38677,7 +38571,7 @@
           <w:i/>
         </w:rPr>
       </w:pPr>
-      <w:bookmarkStart w:id="179" w:name="_Ref279936854"/>
+      <w:bookmarkStart w:id="178" w:name="_Ref279936854"/>
       <w:r>
         <w:rPr>
           <w:i/>
@@ -38721,21 +38615,20 @@
         </w:rPr>
         <w:t>. Proceso de liberación de líneas base</w:t>
       </w:r>
+      <w:bookmarkEnd w:id="178"/>
+    </w:p>
+    <w:p>
+      <w:bookmarkStart w:id="179" w:name="__RefHeading___Toc4141_1258446915"/>
+      <w:bookmarkStart w:id="180" w:name="_Toc390094912"/>
       <w:bookmarkEnd w:id="179"/>
-    </w:p>
-    <w:p>
-      <w:bookmarkStart w:id="180" w:name="__RefHeading___Toc4141_1258446915"/>
-      <w:bookmarkStart w:id="181" w:name="_Toc390094912"/>
-      <w:bookmarkEnd w:id="180"/>
     </w:p>
     <w:p/>
     <w:p/>
     <w:p>
       <w:r>
-        <w:lastRenderedPageBreak/>
         <w:t>Seguir las peticiones de cambio</w:t>
       </w:r>
-      <w:bookmarkEnd w:id="181"/>
+      <w:bookmarkEnd w:id="180"/>
     </w:p>
     <w:p>
       <w:r>
@@ -38787,14 +38680,13 @@
         <w:t>ación de los cambios aprobados.</w:t>
       </w:r>
     </w:p>
-    <w:p>
-      <w:bookmarkStart w:id="182" w:name="_Ref279951186"/>
+    <w:bookmarkStart w:id="181" w:name="_Ref279951186"/>
+    <w:p>
       <w:r>
         <w:rPr>
           <w:noProof/>
-          <w:lang w:val="es-ES" w:eastAsia="es-ES" w:bidi="ar-SA"/>
-        </w:rPr>
-        <w:lastRenderedPageBreak/>
+          <w:lang w:val="en-US" w:eastAsia="en-US" w:bidi="ar-SA"/>
+        </w:rPr>
         <mc:AlternateContent>
           <mc:Choice Requires="wpg">
             <w:drawing>
@@ -40000,21 +39892,21 @@
       <w:r>
         <w:t>. Proceso de petición de cambio</w:t>
       </w:r>
+      <w:bookmarkEnd w:id="181"/>
+    </w:p>
+    <w:p>
+      <w:pPr>
+        <w:pStyle w:val="Ttulo3"/>
+      </w:pPr>
+      <w:bookmarkStart w:id="182" w:name="__RefHeading___Toc4143_1258446915"/>
+      <w:bookmarkStart w:id="183" w:name="_Toc390094913"/>
+      <w:bookmarkStart w:id="184" w:name="_Toc45038518"/>
       <w:bookmarkEnd w:id="182"/>
-    </w:p>
-    <w:p>
-      <w:pPr>
-        <w:pStyle w:val="Ttulo3"/>
-      </w:pPr>
-      <w:bookmarkStart w:id="183" w:name="__RefHeading___Toc4143_1258446915"/>
-      <w:bookmarkStart w:id="184" w:name="_Toc390094913"/>
-      <w:bookmarkStart w:id="185" w:name="_Toc45038518"/>
+      <w:r>
+        <w:t>Controlar los elementos de configuración</w:t>
+      </w:r>
       <w:bookmarkEnd w:id="183"/>
-      <w:r>
-        <w:t>Controlar los elementos de configuración</w:t>
-      </w:r>
       <w:bookmarkEnd w:id="184"/>
-      <w:bookmarkEnd w:id="185"/>
     </w:p>
     <w:p>
       <w:r>
@@ -40038,20 +39930,19 @@
           <w:u w:val="single"/>
         </w:rPr>
       </w:pPr>
-      <w:bookmarkStart w:id="186" w:name="__RefHeading___Toc4145_1258446915"/>
-      <w:bookmarkStart w:id="187" w:name="_Toc390094914"/>
-      <w:bookmarkEnd w:id="186"/>
+      <w:bookmarkStart w:id="185" w:name="__RefHeading___Toc4145_1258446915"/>
+      <w:bookmarkStart w:id="186" w:name="_Toc390094914"/>
+      <w:bookmarkEnd w:id="185"/>
       <w:r>
         <w:rPr>
           <w:b/>
           <w:u w:val="single"/>
         </w:rPr>
-        <w:lastRenderedPageBreak/>
         <w:t>Realizar auditorías de configuración</w:t>
       </w:r>
-      <w:bookmarkStart w:id="188" w:name="id.1771b4507d84"/>
+      <w:bookmarkStart w:id="187" w:name="id.1771b4507d84"/>
+      <w:bookmarkEnd w:id="186"/>
       <w:bookmarkEnd w:id="187"/>
-      <w:bookmarkEnd w:id="188"/>
     </w:p>
     <w:p>
       <w:r>
@@ -40100,96 +39991,95 @@
       <w:r>
         <w:fldChar w:fldCharType="end"/>
       </w:r>
-      <w:bookmarkStart w:id="189" w:name="_Toc45038519"/>
+      <w:bookmarkStart w:id="188" w:name="_Toc45038519"/>
       <w:r>
         <w:t>Auditorías de línea base</w:t>
       </w:r>
+      <w:bookmarkEnd w:id="188"/>
+    </w:p>
+    <w:p>
+      <w:r>
+        <w:t>La CMO trabaja con el desarrollador líder para llevar a cabo una auditoría a las líneas base por cada liberación. Esta auditoría de base verifica el contenido de la versión completa, y todos los cambios que deberían realizarse han sido verificados por el equipo. Las revisiones de configuración se realizarán periódicamente para verificar la exactitud de la información de los elementos de configuración. El objetivo de la revisión es para verificar que todos los componentes del sistema han sido correctamente identificados y que todos los cambios en él han sido debidamente administrados. Las revisiones periódicas de configuración también permitirán evaluar la eficacia del proceso de CM y para identificar posibles modificaciones. El CMO seguirá de cerca la configuración de los elementos de configuración y trabajara con los involucrados para asegurar que los procedimientos de gestión de configuración se utilizan adecuadamente. Antes de las liberaciones principales del software, el Jefe de Desarrollo llevará a cabo una auditoría de la configuración mediante la realización de una construcción completa del software desde cero, y volverá a correr el conjunto de pruebas.</w:t>
+      </w:r>
+    </w:p>
+    <w:p>
+      <w:pPr>
+        <w:rPr>
+          <w:u w:val="single"/>
+        </w:rPr>
+      </w:pPr>
+      <w:r>
+        <w:rPr>
+          <w:u w:val="single"/>
+        </w:rPr>
+        <w:t>A continuación, se presentan los tres diferentes tipos de auditorías a líneas base para llevar a cabo:</w:t>
+      </w:r>
+    </w:p>
+    <w:p>
+      <w:pPr>
+        <w:pStyle w:val="Ttulo3"/>
+      </w:pPr>
+      <w:bookmarkStart w:id="189" w:name="_Toc45038520"/>
+      <w:r>
+        <w:t>Las auditorías de líneas base:</w:t>
+      </w:r>
       <w:bookmarkEnd w:id="189"/>
     </w:p>
     <w:p>
       <w:r>
-        <w:t>La CMO trabaja con el desarrollador líder para llevar a cabo una auditoría a las líneas base por cada liberación. Esta auditoría de base verifica el contenido de la versión completa, y todos los cambios que deberían realizarse han sido verificados por el equipo. Las revisiones de configuración se realizarán periódicamente para verificar la exactitud de la información de los elementos de configuración. El objetivo de la revisión es para verificar que todos los componentes del sistema han sido correctamente identificados y que todos los cambios en él han sido debidamente administrados. Las revisiones periódicas de configuración también permitirán evaluar la eficacia del proceso de CM y para identificar posibles modificaciones. El CMO seguirá de cerca la configuración de los elementos de configuración y trabajara con los involucrados para asegurar que los procedimientos de gestión de configuración se utilizan adecuadamente. Antes de las liberaciones principales del software, el Jefe de Desarrollo llevará a cabo una auditoría de la configuración mediante la realización de una construcción completa del software desde cero, y volverá a correr el conjunto de pruebas.</w:t>
-      </w:r>
-    </w:p>
-    <w:p>
-      <w:pPr>
-        <w:rPr>
-          <w:u w:val="single"/>
-        </w:rPr>
-      </w:pPr>
-      <w:r>
-        <w:rPr>
-          <w:u w:val="single"/>
-        </w:rPr>
-        <w:t>A continuación, se presentan los tres diferentes tipos de auditorías a líneas base para llevar a cabo:</w:t>
-      </w:r>
-    </w:p>
-    <w:p>
-      <w:pPr>
-        <w:pStyle w:val="Ttulo3"/>
-      </w:pPr>
-      <w:bookmarkStart w:id="190" w:name="_Toc45038520"/>
-      <w:r>
-        <w:t>Las auditorías de líneas base:</w:t>
+        <w:t>Una auditoría de línea base se llevará a cabo por la CMO cuando cada línea base se halla establecido y se esté listo para pasar a la siguiente fase del ciclo de vida. Los resultados de esta auditoría se documentarán y se proveen al equipo de desarrollo.</w:t>
+      </w:r>
+    </w:p>
+    <w:p>
+      <w:r>
+        <w:t>Las auditorias de construcción de código serán llevadas a cabo por la CMO cuando una línea base construida esté lista para avanzar a la fase de pruebas. Esta auditoría verificara el contenido de la construcción en comparación con el contenido previsto en la planeación. Los resultados de esta auditoría se documentarán y se suministra con el equipo de pruebas para que conozcan que la aplicación está lista para ser probada.</w:t>
+      </w:r>
+    </w:p>
+    <w:p>
+      <w:r>
+        <w:t>Cerca de la conclusión del proyecto, una auditoría funcional de configuración (FCA) se llevará a cabo por la CMO. La FCA valida que un producto de trabajo cumple con sus requisitos de rendimiento. La CMO analizará la:</w:t>
+      </w:r>
+    </w:p>
+    <w:p>
+      <w:r>
+        <w:t>Matriz de trazabilidad de Requisitos</w:t>
+      </w:r>
+    </w:p>
+    <w:p>
+      <w:r>
+        <w:t>Hojas de certificación y evidencia objetiva de que cada requerimiento se validó</w:t>
+      </w:r>
+    </w:p>
+    <w:p>
+      <w:r>
+        <w:t>Cerca de la conclusión del proyecto, una auditoria física de configuración (PCA) se llevará a cabo por la CMO. El PCA valida la coherencia entre el producto y su documentación técnica. La CMO analizara:</w:t>
+      </w:r>
+    </w:p>
+    <w:p>
+      <w:r>
+        <w:t xml:space="preserve">Lista de elementos a ser inspeccionados (inventario) </w:t>
+      </w:r>
+    </w:p>
+    <w:p>
+      <w:r>
+        <w:t>Registro de estado (inventario actualizado)</w:t>
+      </w:r>
+    </w:p>
+    <w:p>
+      <w:r>
+        <w:fldChar w:fldCharType="begin"/>
+      </w:r>
+      <w:r>
+        <w:instrText>TC "Herramientas y Técnicas " \l 2</w:instrText>
+      </w:r>
+      <w:r>
+        <w:fldChar w:fldCharType="end"/>
+      </w:r>
+      <w:bookmarkStart w:id="190" w:name="_Toc396527678"/>
+      <w:r>
+        <w:t>Herramientas y Técnicas de Implementación del Software</w:t>
       </w:r>
       <w:bookmarkEnd w:id="190"/>
-    </w:p>
-    <w:p>
-      <w:r>
-        <w:t>Una auditoría de línea base se llevará a cabo por la CMO cuando cada línea base se halla establecido y se esté listo para pasar a la siguiente fase del ciclo de vida. Los resultados de esta auditoría se documentarán y se proveen al equipo de desarrollo.</w:t>
-      </w:r>
-    </w:p>
-    <w:p>
-      <w:r>
-        <w:lastRenderedPageBreak/>
-        <w:t>Las auditorias de construcción de código serán llevadas a cabo por la CMO cuando una línea base construida esté lista para avanzar a la fase de pruebas. Esta auditoría verificara el contenido de la construcción en comparación con el contenido previsto en la planeación. Los resultados de esta auditoría se documentarán y se suministra con el equipo de pruebas para que conozcan que la aplicación está lista para ser probada.</w:t>
-      </w:r>
-    </w:p>
-    <w:p>
-      <w:r>
-        <w:t>Cerca de la conclusión del proyecto, una auditoría funcional de configuración (FCA) se llevará a cabo por la CMO. La FCA valida que un producto de trabajo cumple con sus requisitos de rendimiento. La CMO analizará la:</w:t>
-      </w:r>
-    </w:p>
-    <w:p>
-      <w:r>
-        <w:t>Matriz de trazabilidad de Requisitos</w:t>
-      </w:r>
-    </w:p>
-    <w:p>
-      <w:r>
-        <w:t>Hojas de certificación y evidencia objetiva de que cada requerimiento se validó</w:t>
-      </w:r>
-    </w:p>
-    <w:p>
-      <w:r>
-        <w:t>Cerca de la conclusión del proyecto, una auditoria física de configuración (PCA) se llevará a cabo por la CMO. El PCA valida la coherencia entre el producto y su documentación técnica. La CMO analizara:</w:t>
-      </w:r>
-    </w:p>
-    <w:p>
-      <w:r>
-        <w:t xml:space="preserve">Lista de elementos a ser inspeccionados (inventario) </w:t>
-      </w:r>
-    </w:p>
-    <w:p>
-      <w:r>
-        <w:t>Registro de estado (inventario actualizado)</w:t>
-      </w:r>
-    </w:p>
-    <w:p>
-      <w:r>
-        <w:fldChar w:fldCharType="begin"/>
-      </w:r>
-      <w:r>
-        <w:instrText>TC "Herramientas y Técnicas " \l 2</w:instrText>
-      </w:r>
-      <w:r>
-        <w:fldChar w:fldCharType="end"/>
-      </w:r>
-      <w:bookmarkStart w:id="191" w:name="_Toc396527678"/>
-      <w:r>
-        <w:t>Herramientas y Técnicas de Implementación del Software</w:t>
-      </w:r>
-      <w:bookmarkEnd w:id="191"/>
     </w:p>
     <w:tbl>
       <w:tblPr>
@@ -40464,7 +40354,6 @@
                 <w:rFonts w:eastAsia="Times New Roman"/>
                 <w:lang w:eastAsia="es-ES"/>
               </w:rPr>
-              <w:lastRenderedPageBreak/>
               <w:t>Espiral</w:t>
             </w:r>
           </w:p>
@@ -40801,8 +40690,8 @@
               </w:rPr>
               <w:t>Diagramas en general</w:t>
             </w:r>
-            <w:bookmarkStart w:id="192" w:name="_GoBack1"/>
-            <w:bookmarkEnd w:id="192"/>
+            <w:bookmarkStart w:id="191" w:name="_GoBack1"/>
+            <w:bookmarkEnd w:id="191"/>
           </w:p>
         </w:tc>
       </w:tr>
@@ -40821,7 +40710,6 @@
                 <w:rFonts w:eastAsia="Times New Roman"/>
                 <w:lang w:eastAsia="es-ES"/>
               </w:rPr>
-              <w:lastRenderedPageBreak/>
               <w:t>GanttProject</w:t>
             </w:r>
           </w:p>
@@ -41112,128 +41000,124 @@
       <w:r>
         <w:fldChar w:fldCharType="end"/>
       </w:r>
-      <w:bookmarkStart w:id="193" w:name="_Toc45038521"/>
+      <w:bookmarkStart w:id="192" w:name="_Toc45038521"/>
       <w:r>
         <w:t>Nomenclatura para los archivos del sistema</w:t>
       </w:r>
+      <w:bookmarkEnd w:id="192"/>
+    </w:p>
+    <w:p>
+      <w:r>
+        <w:t>El establecimiento de unas normas de nomenclatura comunes para toda la documentación gestionada es un aspecto fundamental dentro del proceso de gestión de la configuración. Con estas normas se intentará establecer de forma lógica la forma de nombrar cualquier entregable documental atendiendo a las siguientes directrices:</w:t>
+      </w:r>
+    </w:p>
+    <w:p>
+      <w:r>
+        <w:t>Los nombres de los documentos deben tener una estructura común: Esto ayuda a la identificación rápida de los archivos y a la comprensión de su contenido, ya que se identifica cada parte del nombre con su significado.</w:t>
+      </w:r>
+    </w:p>
+    <w:p>
+      <w:r>
+        <w:rPr>
+          <w:u w:val="single"/>
+        </w:rPr>
+        <w:t>Ejemplo:</w:t>
+      </w:r>
+      <w:r>
+        <w:t xml:space="preserve"> En este caso, cada documento parece utilizar una norma, lo que hace difícil identificar cada dato.</w:t>
+      </w:r>
+    </w:p>
+    <w:p>
+      <w:r>
+        <w:t>Acta_20100301.doc</w:t>
+      </w:r>
+    </w:p>
+    <w:p>
+      <w:r>
+        <w:t>Subvenciones_ACT_Marzo2010.doc</w:t>
+      </w:r>
+    </w:p>
+    <w:p>
+      <w:r>
+        <w:t>Prestaciones_Acta_Seguimiento.doc</w:t>
+      </w:r>
+    </w:p>
+    <w:p/>
+    <w:p>
+      <w:r>
+        <w:rPr>
+          <w:u w:val="single"/>
+        </w:rPr>
+        <w:t>Deben poderse identificar de forma unívoca:</w:t>
+      </w:r>
+      <w:r>
+        <w:t xml:space="preserve"> Si todos los documentos existentes se ubicaran en una misma carpeta, se deberían cumplir que ningún archivo sobrescribiría a otro: lo cual quiere decir que no habría dos archivos con el mismo nombre.</w:t>
+      </w:r>
+    </w:p>
+    <w:p>
+      <w:r>
+        <w:t>Ejemplo: “Acta_20100301.doc” si se celebran dos reuniones de distintos proyectos el mismo día, se repetiría este documento.</w:t>
+      </w:r>
+    </w:p>
+    <w:p>
+      <w:r>
+        <w:t>Deben ser fáciles de identificar: Hay que buscar un término medio entre un simple código y una descripción detallada para el nombre de los archivos.</w:t>
+      </w:r>
+    </w:p>
+    <w:p>
+      <w:r>
+        <w:t>Ejemplo: “ANEGDP_023X23c_KM.doc”</w:t>
+      </w:r>
+    </w:p>
+    <w:p>
+      <w:r>
+        <w:t>No deben ser excesivamente largos: No se debe tender a escribir el contenido del documento en su nombre.</w:t>
+      </w:r>
+    </w:p>
+    <w:p>
+      <w:r>
+        <w:t>Ejemplo: “Análisis de los cambios solicitados por el usuario para introducir la nueva propuesta de resolución.doc”</w:t>
+      </w:r>
+    </w:p>
+    <w:p>
+      <w:r>
+        <w:t>Deben incluir el número de versión como parte del archivo.</w:t>
+      </w:r>
+    </w:p>
+    <w:p/>
+    <w:p>
+      <w:pPr>
+        <w:pStyle w:val="Ttulo1"/>
+      </w:pPr>
+      <w:r>
+        <w:fldChar w:fldCharType="begin"/>
+      </w:r>
+      <w:r>
+        <w:instrText>TC "Nomenclatura para los códigos y base de datos" \l 2</w:instrText>
+      </w:r>
+      <w:r>
+        <w:fldChar w:fldCharType="end"/>
+      </w:r>
+      <w:bookmarkStart w:id="193" w:name="_Toc45038522"/>
+      <w:r>
+        <w:t>Nomenclatura para los códigos y base de datos</w:t>
+      </w:r>
       <w:bookmarkEnd w:id="193"/>
     </w:p>
     <w:p>
-      <w:r>
-        <w:t xml:space="preserve">El establecimiento de unas normas de nomenclatura comunes para toda la documentación gestionada es un aspecto fundamental dentro del proceso de gestión de </w:t>
-      </w:r>
-      <w:r>
-        <w:lastRenderedPageBreak/>
-        <w:t>la configuración. Con estas normas se intentará establecer de forma lógica la forma de nombrar cualquier entregable documental atendiendo a las siguientes directrices:</w:t>
-      </w:r>
-    </w:p>
-    <w:p>
-      <w:r>
-        <w:t>Los nombres de los documentos deben tener una estructura común: Esto ayuda a la identificación rápida de los archivos y a la comprensión de su contenido, ya que se identifica cada parte del nombre con su significado.</w:t>
-      </w:r>
-    </w:p>
-    <w:p>
-      <w:r>
-        <w:rPr>
-          <w:u w:val="single"/>
-        </w:rPr>
-        <w:t>Ejemplo:</w:t>
-      </w:r>
-      <w:r>
-        <w:t xml:space="preserve"> En este caso, cada documento parece utilizar una norma, lo que hace difícil identificar cada dato.</w:t>
-      </w:r>
-    </w:p>
-    <w:p>
-      <w:r>
-        <w:t>Acta_20100301.doc</w:t>
-      </w:r>
-    </w:p>
-    <w:p>
-      <w:r>
-        <w:t>Subvenciones_ACT_Marzo2010.doc</w:t>
-      </w:r>
-    </w:p>
-    <w:p>
-      <w:r>
-        <w:t>Prestaciones_Acta_Seguimiento.doc</w:t>
-      </w:r>
-    </w:p>
-    <w:p/>
-    <w:p>
-      <w:r>
-        <w:rPr>
-          <w:u w:val="single"/>
-        </w:rPr>
-        <w:t>Deben poderse identificar de forma unívoca:</w:t>
-      </w:r>
-      <w:r>
-        <w:t xml:space="preserve"> Si todos los documentos existentes se ubicaran en una misma carpeta, se deberían cumplir que ningún archivo sobrescribiría a otro: lo cual quiere decir que no habría dos archivos con el mismo nombre.</w:t>
-      </w:r>
-    </w:p>
-    <w:p>
-      <w:r>
-        <w:t>Ejemplo: “Acta_20100301.doc” si se celebran dos reuniones de distintos proyectos el mismo día, se repetiría este documento.</w:t>
-      </w:r>
-    </w:p>
-    <w:p>
-      <w:r>
-        <w:t>Deben ser fáciles de identificar: Hay que buscar un término medio entre un simple código y una descripción detallada para el nombre de los archivos.</w:t>
-      </w:r>
-    </w:p>
-    <w:p>
-      <w:r>
-        <w:t>Ejemplo: “ANEGDP_023X23c_KM.doc”</w:t>
-      </w:r>
-    </w:p>
-    <w:p>
-      <w:r>
-        <w:t>No deben ser excesivamente largos: No se debe tender a escribir el contenido del documento en su nombre.</w:t>
-      </w:r>
-    </w:p>
-    <w:p>
-      <w:r>
-        <w:t>Ejemplo: “Análisis de los cambios solicitados por el usuario para introducir la nueva propuesta de resolución.doc”</w:t>
-      </w:r>
-    </w:p>
-    <w:p>
-      <w:r>
-        <w:t>Deben incluir el número de versión como parte del archivo.</w:t>
-      </w:r>
-    </w:p>
-    <w:p/>
-    <w:p>
-      <w:pPr>
-        <w:pStyle w:val="Ttulo1"/>
-      </w:pPr>
-      <w:r>
-        <w:fldChar w:fldCharType="begin"/>
-      </w:r>
-      <w:r>
-        <w:instrText>TC "Nomenclatura para los códigos y base de datos" \l 2</w:instrText>
-      </w:r>
-      <w:r>
-        <w:fldChar w:fldCharType="end"/>
-      </w:r>
-      <w:bookmarkStart w:id="194" w:name="_Toc45038522"/>
-      <w:r>
-        <w:t>Nomenclatura para los códigos y base de datos</w:t>
-      </w:r>
+      <w:pPr>
+        <w:pStyle w:val="Ttulo2"/>
+      </w:pPr>
+      <w:bookmarkStart w:id="194" w:name="__RefHeading___Toc4149_1258446915"/>
+      <w:bookmarkStart w:id="195" w:name="_Toc45038523"/>
       <w:bookmarkEnd w:id="194"/>
-    </w:p>
-    <w:p>
-      <w:pPr>
-        <w:pStyle w:val="Ttulo2"/>
-      </w:pPr>
-      <w:bookmarkStart w:id="195" w:name="__RefHeading___Toc4149_1258446915"/>
-      <w:bookmarkStart w:id="196" w:name="_Toc45038523"/>
+      <w:r>
+        <w:rPr>
+          <w:lang w:eastAsia="es-ES"/>
+        </w:rPr>
+        <w:t>Nombres de variables</w:t>
+      </w:r>
       <w:bookmarkEnd w:id="195"/>
-      <w:r>
-        <w:rPr>
-          <w:lang w:eastAsia="es-ES"/>
-        </w:rPr>
-        <w:t>Nombres de variables</w:t>
-      </w:r>
-      <w:bookmarkEnd w:id="196"/>
     </w:p>
     <w:p>
       <w:r>
@@ -41259,7 +41143,6 @@
           <w:rFonts w:eastAsia="Times New Roman"/>
           <w:lang w:eastAsia="es-ES"/>
         </w:rPr>
-        <w:lastRenderedPageBreak/>
         <w:t>Se utilizará notación camello.</w:t>
       </w:r>
     </w:p>
@@ -41300,16 +41183,16 @@
       <w:pPr>
         <w:pStyle w:val="Ttulo2"/>
       </w:pPr>
-      <w:bookmarkStart w:id="197" w:name="__RefHeading___Toc4151_1258446915"/>
-      <w:bookmarkStart w:id="198" w:name="_Toc45038524"/>
+      <w:bookmarkStart w:id="196" w:name="__RefHeading___Toc4151_1258446915"/>
+      <w:bookmarkStart w:id="197" w:name="_Toc45038524"/>
+      <w:bookmarkEnd w:id="196"/>
+      <w:r>
+        <w:rPr>
+          <w:lang w:eastAsia="es-ES"/>
+        </w:rPr>
+        <w:t>Nombres de clases</w:t>
+      </w:r>
       <w:bookmarkEnd w:id="197"/>
-      <w:r>
-        <w:rPr>
-          <w:lang w:eastAsia="es-ES"/>
-        </w:rPr>
-        <w:t>Nombres de clases</w:t>
-      </w:r>
-      <w:bookmarkEnd w:id="198"/>
     </w:p>
     <w:p>
       <w:r>
@@ -41359,16 +41242,16 @@
       <w:pPr>
         <w:pStyle w:val="Ttulo2"/>
       </w:pPr>
-      <w:bookmarkStart w:id="199" w:name="__RefHeading___Toc4153_1258446915"/>
-      <w:bookmarkStart w:id="200" w:name="_Toc45038525"/>
+      <w:bookmarkStart w:id="198" w:name="__RefHeading___Toc4153_1258446915"/>
+      <w:bookmarkStart w:id="199" w:name="_Toc45038525"/>
+      <w:bookmarkEnd w:id="198"/>
+      <w:r>
+        <w:rPr>
+          <w:lang w:eastAsia="es-ES"/>
+        </w:rPr>
+        <w:t>Nombres de los archivos</w:t>
+      </w:r>
       <w:bookmarkEnd w:id="199"/>
-      <w:r>
-        <w:rPr>
-          <w:lang w:eastAsia="es-ES"/>
-        </w:rPr>
-        <w:t>Nombres de los archivos</w:t>
-      </w:r>
-      <w:bookmarkEnd w:id="200"/>
     </w:p>
     <w:p>
       <w:r>
@@ -41417,16 +41300,16 @@
       <w:pPr>
         <w:pStyle w:val="Ttulo2"/>
       </w:pPr>
-      <w:bookmarkStart w:id="201" w:name="__RefHeading___Toc4155_1258446915"/>
-      <w:bookmarkStart w:id="202" w:name="_Toc45038526"/>
+      <w:bookmarkStart w:id="200" w:name="__RefHeading___Toc4155_1258446915"/>
+      <w:bookmarkStart w:id="201" w:name="_Toc45038526"/>
+      <w:bookmarkEnd w:id="200"/>
+      <w:r>
+        <w:rPr>
+          <w:lang w:eastAsia="es-ES"/>
+        </w:rPr>
+        <w:t>Nombres de las carpetas</w:t>
+      </w:r>
       <w:bookmarkEnd w:id="201"/>
-      <w:r>
-        <w:rPr>
-          <w:lang w:eastAsia="es-ES"/>
-        </w:rPr>
-        <w:t>Nombres de las carpetas</w:t>
-      </w:r>
-      <w:bookmarkEnd w:id="202"/>
     </w:p>
     <w:p>
       <w:r>
@@ -41475,16 +41358,16 @@
       <w:pPr>
         <w:pStyle w:val="Ttulo2"/>
       </w:pPr>
-      <w:bookmarkStart w:id="203" w:name="__RefHeading___Toc4157_1258446915"/>
-      <w:bookmarkStart w:id="204" w:name="_Toc45038527"/>
+      <w:bookmarkStart w:id="202" w:name="__RefHeading___Toc4157_1258446915"/>
+      <w:bookmarkStart w:id="203" w:name="_Toc45038527"/>
+      <w:bookmarkEnd w:id="202"/>
+      <w:r>
+        <w:rPr>
+          <w:lang w:eastAsia="es-ES"/>
+        </w:rPr>
+        <w:t>Corchetes e indentación</w:t>
+      </w:r>
       <w:bookmarkEnd w:id="203"/>
-      <w:r>
-        <w:rPr>
-          <w:lang w:eastAsia="es-ES"/>
-        </w:rPr>
-        <w:t>Corchetes e indentación</w:t>
-      </w:r>
-      <w:bookmarkEnd w:id="204"/>
     </w:p>
     <w:p>
       <w:pPr>
@@ -41545,7 +41428,6 @@
           <w:u w:val="single"/>
           <w:lang w:eastAsia="es-ES"/>
         </w:rPr>
-        <w:lastRenderedPageBreak/>
         <w:t>Ejemplo de indentación apropiada:</w:t>
       </w:r>
     </w:p>
@@ -41842,11 +41724,11 @@
       <w:r>
         <w:fldChar w:fldCharType="end"/>
       </w:r>
-      <w:bookmarkStart w:id="205" w:name="_Toc45038528"/>
+      <w:bookmarkStart w:id="204" w:name="_Toc45038528"/>
       <w:r>
         <w:t>Pasos para hacer funcionar el sistema</w:t>
       </w:r>
-      <w:bookmarkEnd w:id="205"/>
+      <w:bookmarkEnd w:id="204"/>
     </w:p>
     <w:p>
       <w:r>
@@ -41953,7 +41835,6 @@
           <w:rFonts w:ascii="Arial" w:hAnsi="Arial"/>
           <w:color w:val="000000"/>
         </w:rPr>
-        <w:lastRenderedPageBreak/>
         <w:t xml:space="preserve">Copiar el archivo </w:t>
       </w:r>
       <w:r>
@@ -42832,7 +42713,6 @@
         <w:rPr>
           <w:lang w:val="en-US"/>
         </w:rPr>
-        <w:lastRenderedPageBreak/>
         <w:t xml:space="preserve">CREATE TRIGGER AUTUALIZA_PROVEEDOR_BU BEFORE UPDATE ON proveedor FOR EACH ROW </w:t>
       </w:r>
     </w:p>
@@ -43180,6 +43060,7 @@
         <w:rPr>
           <w:rFonts w:ascii="Arial" w:hAnsi="Arial"/>
           <w:color w:val="000000"/>
+          <w:lang w:val="en-US"/>
         </w:rPr>
       </w:pPr>
     </w:p>
@@ -43188,6 +43069,7 @@
         <w:rPr>
           <w:rFonts w:ascii="Arial" w:hAnsi="Arial"/>
           <w:color w:val="000000"/>
+          <w:lang w:val="en-US"/>
         </w:rPr>
       </w:pPr>
     </w:p>
@@ -43200,30 +43082,28 @@
         </w:numPr>
       </w:pPr>
       <w:r>
+        <w:t xml:space="preserve">Antes de registrar un usuario en el </w:t>
+      </w:r>
+      <w:r>
         <w:rPr>
           <w:rFonts w:ascii="Arial" w:hAnsi="Arial"/>
-          <w:color w:val="000000"/>
-        </w:rPr>
-        <w:lastRenderedPageBreak/>
-        <w:t xml:space="preserve">Iniciar el servidor </w:t>
+        </w:rPr>
+        <w:t>PhpMyAdmin</w:t>
       </w:r>
       <w:r>
         <w:rPr>
           <w:rFonts w:ascii="Arial" w:hAnsi="Arial"/>
-          <w:color w:val="000000"/>
-        </w:rPr>
-        <w:t>xampp y ejecutar la línea de comando para iniciar</w:t>
-      </w:r>
-      <w:r>
-        <w:rPr>
-          <w:rFonts w:ascii="Arial" w:hAnsi="Arial"/>
-          <w:color w:val="000000"/>
-        </w:rPr>
-        <w:t xml:space="preserve">:  </w:t>
-      </w:r>
-    </w:p>
-    <w:p>
-      <w:pPr>
+        </w:rPr>
+        <w:t xml:space="preserve"> en la tabla de Role crear los siguientes valores:</w:t>
+      </w:r>
+    </w:p>
+    <w:p>
+      <w:pPr>
+        <w:pStyle w:val="Prrafodelista"/>
+        <w:numPr>
+          <w:ilvl w:val="0"/>
+          <w:numId w:val="14"/>
+        </w:numPr>
         <w:pBdr>
           <w:top w:val="single" w:sz="4" w:space="1" w:color="auto"/>
           <w:left w:val="single" w:sz="4" w:space="4" w:color="auto"/>
@@ -43233,31 +43113,107 @@
         <w:shd w:val="clear" w:color="auto" w:fill="E2EFD9" w:themeFill="accent6" w:themeFillTint="33"/>
       </w:pPr>
       <w:r>
+        <w:t xml:space="preserve">Como Primer Id: Crear el Rol “administrador” en la file de </w:t>
+      </w:r>
+      <w:r>
+        <w:rPr>
+          <w:b/>
+        </w:rPr>
+        <w:t>name</w:t>
+      </w:r>
+    </w:p>
+    <w:p>
+      <w:pPr>
+        <w:pStyle w:val="Prrafodelista"/>
+        <w:numPr>
+          <w:ilvl w:val="0"/>
+          <w:numId w:val="14"/>
+        </w:numPr>
+        <w:pBdr>
+          <w:top w:val="single" w:sz="4" w:space="1" w:color="auto"/>
+          <w:left w:val="single" w:sz="4" w:space="4" w:color="auto"/>
+          <w:bottom w:val="single" w:sz="4" w:space="1" w:color="auto"/>
+          <w:right w:val="single" w:sz="4" w:space="4" w:color="auto"/>
+        </w:pBdr>
+        <w:shd w:val="clear" w:color="auto" w:fill="E2EFD9" w:themeFill="accent6" w:themeFillTint="33"/>
+      </w:pPr>
+      <w:r>
+        <w:t xml:space="preserve">Como Segundo Id: Crear el Rol “moderador” </w:t>
+      </w:r>
+      <w:r>
+        <w:t xml:space="preserve">en la file de </w:t>
+      </w:r>
+      <w:r>
+        <w:rPr>
+          <w:b/>
+        </w:rPr>
+        <w:t>name</w:t>
+      </w:r>
+    </w:p>
+    <w:p>
+      <w:pPr>
+        <w:pStyle w:val="Prrafodelista"/>
+        <w:numPr>
+          <w:ilvl w:val="0"/>
+          <w:numId w:val="13"/>
+        </w:numPr>
+      </w:pPr>
+      <w:r>
         <w:rPr>
           <w:rFonts w:ascii="Arial" w:hAnsi="Arial"/>
           <w:color w:val="000000"/>
         </w:rPr>
-        <w:tab/>
+        <w:t xml:space="preserve">Iniciar el servidor </w:t>
       </w:r>
       <w:r>
         <w:rPr>
           <w:rFonts w:ascii="Arial" w:hAnsi="Arial"/>
           <w:color w:val="000000"/>
         </w:rPr>
+        <w:t>xampp y ejecutar la línea de comando para iniciar</w:t>
+      </w:r>
+      <w:r>
+        <w:rPr>
+          <w:rFonts w:ascii="Arial" w:hAnsi="Arial"/>
+          <w:color w:val="000000"/>
+        </w:rPr>
+        <w:t xml:space="preserve">:  </w:t>
+      </w:r>
+    </w:p>
+    <w:p>
+      <w:pPr>
+        <w:pBdr>
+          <w:top w:val="single" w:sz="4" w:space="1" w:color="auto"/>
+          <w:left w:val="single" w:sz="4" w:space="4" w:color="auto"/>
+          <w:bottom w:val="single" w:sz="4" w:space="1" w:color="auto"/>
+          <w:right w:val="single" w:sz="4" w:space="4" w:color="auto"/>
+        </w:pBdr>
+        <w:shd w:val="clear" w:color="auto" w:fill="E2EFD9" w:themeFill="accent6" w:themeFillTint="33"/>
+      </w:pPr>
+      <w:r>
+        <w:rPr>
+          <w:rFonts w:ascii="Arial" w:hAnsi="Arial"/>
+          <w:color w:val="000000"/>
+        </w:rPr>
+        <w:tab/>
+      </w:r>
+      <w:r>
+        <w:rPr>
+          <w:rFonts w:ascii="Arial" w:hAnsi="Arial"/>
+          <w:color w:val="000000"/>
+        </w:rPr>
         <w:tab/>
         <w:t>php artisan serve</w:t>
       </w:r>
     </w:p>
     <w:p>
-      <w:r>
+      <w:pPr>
         <w:rPr>
           <w:rFonts w:ascii="Arial" w:hAnsi="Arial"/>
           <w:b/>
           <w:bCs/>
         </w:rPr>
-        <w:tab/>
-        <w:t xml:space="preserve">  </w:t>
-      </w:r>
+      </w:pPr>
       <w:r>
         <w:rPr>
           <w:rFonts w:ascii="Arial" w:hAnsi="Arial"/>
@@ -43265,6 +43221,47 @@
           <w:bCs/>
         </w:rPr>
         <w:tab/>
+        <w:t xml:space="preserve">  </w:t>
+      </w:r>
+      <w:r>
+        <w:rPr>
+          <w:rFonts w:ascii="Arial" w:hAnsi="Arial"/>
+          <w:b/>
+          <w:bCs/>
+        </w:rPr>
+        <w:tab/>
+      </w:r>
+    </w:p>
+    <w:p>
+      <w:pPr>
+        <w:pStyle w:val="Prrafodelista"/>
+        <w:numPr>
+          <w:ilvl w:val="0"/>
+          <w:numId w:val="13"/>
+        </w:numPr>
+      </w:pPr>
+      <w:r>
+        <w:t xml:space="preserve">Crear un usuario por defecto el sistema te asignara el rol de </w:t>
+      </w:r>
+      <w:r>
+        <w:rPr>
+          <w:b/>
+        </w:rPr>
+        <w:t>administrador</w:t>
+      </w:r>
+      <w:r>
+        <w:rPr>
+          <w:b/>
+        </w:rPr>
+        <w:t xml:space="preserve"> </w:t>
+      </w:r>
+      <w:r>
+        <w:t>y tendrás</w:t>
+      </w:r>
+      <w:bookmarkStart w:id="205" w:name="_GoBack"/>
+      <w:bookmarkEnd w:id="205"/>
+      <w:r>
+        <w:t xml:space="preserve"> acceso a todo el sistema.</w:t>
       </w:r>
     </w:p>
     <w:p/>
@@ -43326,7 +43323,7 @@
       <w:rPr>
         <w:noProof/>
       </w:rPr>
-      <w:t>7</w:t>
+      <w:t>5</w:t>
     </w:r>
     <w:r>
       <w:fldChar w:fldCharType="end"/>
@@ -43413,7 +43410,7 @@
       <w:rPr>
         <w:noProof/>
       </w:rPr>
-      <w:t>48</w:t>
+      <w:t>75</w:t>
     </w:r>
     <w:r>
       <w:fldChar w:fldCharType="end"/>
@@ -43442,7 +43439,7 @@
       <w:rPr>
         <w:noProof/>
       </w:rPr>
-      <w:t>101</w:t>
+      <w:t>99</w:t>
     </w:r>
     <w:r>
       <w:fldChar w:fldCharType="end"/>
@@ -44575,95 +44572,9 @@
     </w:lvl>
   </w:abstractNum>
   <w:abstractNum w:abstractNumId="9" w15:restartNumberingAfterBreak="0">
-    <w:nsid w:val="5F087133"/>
+    <w:nsid w:val="59AD7B3A"/>
     <w:multiLevelType w:val="hybridMultilevel"/>
-    <w:tmpl w:val="E2BAACE8"/>
-    <w:lvl w:ilvl="0" w:tplc="0409000F">
-      <w:start w:val="1"/>
-      <w:numFmt w:val="decimal"/>
-      <w:lvlText w:val="%1."/>
-      <w:lvlJc w:val="left"/>
-      <w:pPr>
-        <w:ind w:left="720" w:hanging="360"/>
-      </w:pPr>
-    </w:lvl>
-    <w:lvl w:ilvl="1" w:tplc="04090019" w:tentative="1">
-      <w:start w:val="1"/>
-      <w:numFmt w:val="lowerLetter"/>
-      <w:lvlText w:val="%2."/>
-      <w:lvlJc w:val="left"/>
-      <w:pPr>
-        <w:ind w:left="1440" w:hanging="360"/>
-      </w:pPr>
-    </w:lvl>
-    <w:lvl w:ilvl="2" w:tplc="0409001B" w:tentative="1">
-      <w:start w:val="1"/>
-      <w:numFmt w:val="lowerRoman"/>
-      <w:lvlText w:val="%3."/>
-      <w:lvlJc w:val="right"/>
-      <w:pPr>
-        <w:ind w:left="2160" w:hanging="180"/>
-      </w:pPr>
-    </w:lvl>
-    <w:lvl w:ilvl="3" w:tplc="0409000F" w:tentative="1">
-      <w:start w:val="1"/>
-      <w:numFmt w:val="decimal"/>
-      <w:lvlText w:val="%4."/>
-      <w:lvlJc w:val="left"/>
-      <w:pPr>
-        <w:ind w:left="2880" w:hanging="360"/>
-      </w:pPr>
-    </w:lvl>
-    <w:lvl w:ilvl="4" w:tplc="04090019" w:tentative="1">
-      <w:start w:val="1"/>
-      <w:numFmt w:val="lowerLetter"/>
-      <w:lvlText w:val="%5."/>
-      <w:lvlJc w:val="left"/>
-      <w:pPr>
-        <w:ind w:left="3600" w:hanging="360"/>
-      </w:pPr>
-    </w:lvl>
-    <w:lvl w:ilvl="5" w:tplc="0409001B" w:tentative="1">
-      <w:start w:val="1"/>
-      <w:numFmt w:val="lowerRoman"/>
-      <w:lvlText w:val="%6."/>
-      <w:lvlJc w:val="right"/>
-      <w:pPr>
-        <w:ind w:left="4320" w:hanging="180"/>
-      </w:pPr>
-    </w:lvl>
-    <w:lvl w:ilvl="6" w:tplc="0409000F" w:tentative="1">
-      <w:start w:val="1"/>
-      <w:numFmt w:val="decimal"/>
-      <w:lvlText w:val="%7."/>
-      <w:lvlJc w:val="left"/>
-      <w:pPr>
-        <w:ind w:left="5040" w:hanging="360"/>
-      </w:pPr>
-    </w:lvl>
-    <w:lvl w:ilvl="7" w:tplc="04090019" w:tentative="1">
-      <w:start w:val="1"/>
-      <w:numFmt w:val="lowerLetter"/>
-      <w:lvlText w:val="%8."/>
-      <w:lvlJc w:val="left"/>
-      <w:pPr>
-        <w:ind w:left="5760" w:hanging="360"/>
-      </w:pPr>
-    </w:lvl>
-    <w:lvl w:ilvl="8" w:tplc="0409001B" w:tentative="1">
-      <w:start w:val="1"/>
-      <w:numFmt w:val="lowerRoman"/>
-      <w:lvlText w:val="%9."/>
-      <w:lvlJc w:val="right"/>
-      <w:pPr>
-        <w:ind w:left="6480" w:hanging="180"/>
-      </w:pPr>
-    </w:lvl>
-  </w:abstractNum>
-  <w:abstractNum w:abstractNumId="10" w15:restartNumberingAfterBreak="0">
-    <w:nsid w:val="69C33C3E"/>
-    <w:multiLevelType w:val="hybridMultilevel"/>
-    <w:tmpl w:val="995C0078"/>
+    <w:tmpl w:val="8C5AC70E"/>
     <w:lvl w:ilvl="0" w:tplc="04090001">
       <w:start w:val="1"/>
       <w:numFmt w:val="bullet"/>
@@ -44773,10 +44684,96 @@
       </w:rPr>
     </w:lvl>
   </w:abstractNum>
+  <w:abstractNum w:abstractNumId="10" w15:restartNumberingAfterBreak="0">
+    <w:nsid w:val="5F087133"/>
+    <w:multiLevelType w:val="hybridMultilevel"/>
+    <w:tmpl w:val="E2BAACE8"/>
+    <w:lvl w:ilvl="0" w:tplc="0409000F">
+      <w:start w:val="1"/>
+      <w:numFmt w:val="decimal"/>
+      <w:lvlText w:val="%1."/>
+      <w:lvlJc w:val="left"/>
+      <w:pPr>
+        <w:ind w:left="720" w:hanging="360"/>
+      </w:pPr>
+    </w:lvl>
+    <w:lvl w:ilvl="1" w:tplc="04090019">
+      <w:start w:val="1"/>
+      <w:numFmt w:val="lowerLetter"/>
+      <w:lvlText w:val="%2."/>
+      <w:lvlJc w:val="left"/>
+      <w:pPr>
+        <w:ind w:left="1440" w:hanging="360"/>
+      </w:pPr>
+    </w:lvl>
+    <w:lvl w:ilvl="2" w:tplc="0409001B" w:tentative="1">
+      <w:start w:val="1"/>
+      <w:numFmt w:val="lowerRoman"/>
+      <w:lvlText w:val="%3."/>
+      <w:lvlJc w:val="right"/>
+      <w:pPr>
+        <w:ind w:left="2160" w:hanging="180"/>
+      </w:pPr>
+    </w:lvl>
+    <w:lvl w:ilvl="3" w:tplc="0409000F" w:tentative="1">
+      <w:start w:val="1"/>
+      <w:numFmt w:val="decimal"/>
+      <w:lvlText w:val="%4."/>
+      <w:lvlJc w:val="left"/>
+      <w:pPr>
+        <w:ind w:left="2880" w:hanging="360"/>
+      </w:pPr>
+    </w:lvl>
+    <w:lvl w:ilvl="4" w:tplc="04090019" w:tentative="1">
+      <w:start w:val="1"/>
+      <w:numFmt w:val="lowerLetter"/>
+      <w:lvlText w:val="%5."/>
+      <w:lvlJc w:val="left"/>
+      <w:pPr>
+        <w:ind w:left="3600" w:hanging="360"/>
+      </w:pPr>
+    </w:lvl>
+    <w:lvl w:ilvl="5" w:tplc="0409001B" w:tentative="1">
+      <w:start w:val="1"/>
+      <w:numFmt w:val="lowerRoman"/>
+      <w:lvlText w:val="%6."/>
+      <w:lvlJc w:val="right"/>
+      <w:pPr>
+        <w:ind w:left="4320" w:hanging="180"/>
+      </w:pPr>
+    </w:lvl>
+    <w:lvl w:ilvl="6" w:tplc="0409000F" w:tentative="1">
+      <w:start w:val="1"/>
+      <w:numFmt w:val="decimal"/>
+      <w:lvlText w:val="%7."/>
+      <w:lvlJc w:val="left"/>
+      <w:pPr>
+        <w:ind w:left="5040" w:hanging="360"/>
+      </w:pPr>
+    </w:lvl>
+    <w:lvl w:ilvl="7" w:tplc="04090019" w:tentative="1">
+      <w:start w:val="1"/>
+      <w:numFmt w:val="lowerLetter"/>
+      <w:lvlText w:val="%8."/>
+      <w:lvlJc w:val="left"/>
+      <w:pPr>
+        <w:ind w:left="5760" w:hanging="360"/>
+      </w:pPr>
+    </w:lvl>
+    <w:lvl w:ilvl="8" w:tplc="0409001B" w:tentative="1">
+      <w:start w:val="1"/>
+      <w:numFmt w:val="lowerRoman"/>
+      <w:lvlText w:val="%9."/>
+      <w:lvlJc w:val="right"/>
+      <w:pPr>
+        <w:ind w:left="6480" w:hanging="180"/>
+      </w:pPr>
+    </w:lvl>
+  </w:abstractNum>
   <w:abstractNum w:abstractNumId="11" w15:restartNumberingAfterBreak="0">
-    <w:nsid w:val="725C7BAB"/>
+    <w:nsid w:val="69C33C3E"/>
     <w:multiLevelType w:val="hybridMultilevel"/>
-    <w:tmpl w:val="5D341822"/>
+    <w:tmpl w:val="995C0078"/>
     <w:lvl w:ilvl="0" w:tplc="04090001">
       <w:start w:val="1"/>
       <w:numFmt w:val="bullet"/>
@@ -44887,9 +44884,9 @@
     </w:lvl>
   </w:abstractNum>
   <w:abstractNum w:abstractNumId="12" w15:restartNumberingAfterBreak="0">
-    <w:nsid w:val="738A382A"/>
+    <w:nsid w:val="725C7BAB"/>
     <w:multiLevelType w:val="hybridMultilevel"/>
-    <w:tmpl w:val="BC9881DE"/>
+    <w:tmpl w:val="5D341822"/>
     <w:lvl w:ilvl="0" w:tplc="04090001">
       <w:start w:val="1"/>
       <w:numFmt w:val="bullet"/>
@@ -44999,11 +44996,124 @@
       </w:rPr>
     </w:lvl>
   </w:abstractNum>
+  <w:abstractNum w:abstractNumId="13" w15:restartNumberingAfterBreak="0">
+    <w:nsid w:val="738A382A"/>
+    <w:multiLevelType w:val="hybridMultilevel"/>
+    <w:tmpl w:val="BC9881DE"/>
+    <w:lvl w:ilvl="0" w:tplc="04090001">
+      <w:start w:val="1"/>
+      <w:numFmt w:val="bullet"/>
+      <w:lvlText w:val=""/>
+      <w:lvlJc w:val="left"/>
+      <w:pPr>
+        <w:ind w:left="720" w:hanging="360"/>
+      </w:pPr>
+      <w:rPr>
+        <w:rFonts w:ascii="Symbol" w:hAnsi="Symbol" w:hint="default"/>
+      </w:rPr>
+    </w:lvl>
+    <w:lvl w:ilvl="1" w:tplc="04090003" w:tentative="1">
+      <w:start w:val="1"/>
+      <w:numFmt w:val="bullet"/>
+      <w:lvlText w:val="o"/>
+      <w:lvlJc w:val="left"/>
+      <w:pPr>
+        <w:ind w:left="1440" w:hanging="360"/>
+      </w:pPr>
+      <w:rPr>
+        <w:rFonts w:ascii="Courier New" w:hAnsi="Courier New" w:cs="Courier New" w:hint="default"/>
+      </w:rPr>
+    </w:lvl>
+    <w:lvl w:ilvl="2" w:tplc="04090005" w:tentative="1">
+      <w:start w:val="1"/>
+      <w:numFmt w:val="bullet"/>
+      <w:lvlText w:val=""/>
+      <w:lvlJc w:val="left"/>
+      <w:pPr>
+        <w:ind w:left="2160" w:hanging="360"/>
+      </w:pPr>
+      <w:rPr>
+        <w:rFonts w:ascii="Wingdings" w:hAnsi="Wingdings" w:hint="default"/>
+      </w:rPr>
+    </w:lvl>
+    <w:lvl w:ilvl="3" w:tplc="04090001" w:tentative="1">
+      <w:start w:val="1"/>
+      <w:numFmt w:val="bullet"/>
+      <w:lvlText w:val=""/>
+      <w:lvlJc w:val="left"/>
+      <w:pPr>
+        <w:ind w:left="2880" w:hanging="360"/>
+      </w:pPr>
+      <w:rPr>
+        <w:rFonts w:ascii="Symbol" w:hAnsi="Symbol" w:hint="default"/>
+      </w:rPr>
+    </w:lvl>
+    <w:lvl w:ilvl="4" w:tplc="04090003" w:tentative="1">
+      <w:start w:val="1"/>
+      <w:numFmt w:val="bullet"/>
+      <w:lvlText w:val="o"/>
+      <w:lvlJc w:val="left"/>
+      <w:pPr>
+        <w:ind w:left="3600" w:hanging="360"/>
+      </w:pPr>
+      <w:rPr>
+        <w:rFonts w:ascii="Courier New" w:hAnsi="Courier New" w:cs="Courier New" w:hint="default"/>
+      </w:rPr>
+    </w:lvl>
+    <w:lvl w:ilvl="5" w:tplc="04090005" w:tentative="1">
+      <w:start w:val="1"/>
+      <w:numFmt w:val="bullet"/>
+      <w:lvlText w:val=""/>
+      <w:lvlJc w:val="left"/>
+      <w:pPr>
+        <w:ind w:left="4320" w:hanging="360"/>
+      </w:pPr>
+      <w:rPr>
+        <w:rFonts w:ascii="Wingdings" w:hAnsi="Wingdings" w:hint="default"/>
+      </w:rPr>
+    </w:lvl>
+    <w:lvl w:ilvl="6" w:tplc="04090001" w:tentative="1">
+      <w:start w:val="1"/>
+      <w:numFmt w:val="bullet"/>
+      <w:lvlText w:val=""/>
+      <w:lvlJc w:val="left"/>
+      <w:pPr>
+        <w:ind w:left="5040" w:hanging="360"/>
+      </w:pPr>
+      <w:rPr>
+        <w:rFonts w:ascii="Symbol" w:hAnsi="Symbol" w:hint="default"/>
+      </w:rPr>
+    </w:lvl>
+    <w:lvl w:ilvl="7" w:tplc="04090003" w:tentative="1">
+      <w:start w:val="1"/>
+      <w:numFmt w:val="bullet"/>
+      <w:lvlText w:val="o"/>
+      <w:lvlJc w:val="left"/>
+      <w:pPr>
+        <w:ind w:left="5760" w:hanging="360"/>
+      </w:pPr>
+      <w:rPr>
+        <w:rFonts w:ascii="Courier New" w:hAnsi="Courier New" w:cs="Courier New" w:hint="default"/>
+      </w:rPr>
+    </w:lvl>
+    <w:lvl w:ilvl="8" w:tplc="04090005" w:tentative="1">
+      <w:start w:val="1"/>
+      <w:numFmt w:val="bullet"/>
+      <w:lvlText w:val=""/>
+      <w:lvlJc w:val="left"/>
+      <w:pPr>
+        <w:ind w:left="6480" w:hanging="360"/>
+      </w:pPr>
+      <w:rPr>
+        <w:rFonts w:ascii="Wingdings" w:hAnsi="Wingdings" w:hint="default"/>
+      </w:rPr>
+    </w:lvl>
+  </w:abstractNum>
   <w:num w:numId="1">
     <w:abstractNumId w:val="5"/>
   </w:num>
   <w:num w:numId="2">
-    <w:abstractNumId w:val="10"/>
+    <w:abstractNumId w:val="11"/>
   </w:num>
   <w:num w:numId="3">
     <w:abstractNumId w:val="4"/>
@@ -45018,7 +45128,7 @@
     <w:abstractNumId w:val="1"/>
   </w:num>
   <w:num w:numId="7">
-    <w:abstractNumId w:val="11"/>
+    <w:abstractNumId w:val="12"/>
   </w:num>
   <w:num w:numId="8">
     <w:abstractNumId w:val="3"/>
@@ -45030,12 +45140,15 @@
     <w:abstractNumId w:val="2"/>
   </w:num>
   <w:num w:numId="11">
-    <w:abstractNumId w:val="12"/>
+    <w:abstractNumId w:val="13"/>
   </w:num>
   <w:num w:numId="12">
     <w:abstractNumId w:val="6"/>
   </w:num>
   <w:num w:numId="13">
+    <w:abstractNumId w:val="10"/>
+  </w:num>
+  <w:num w:numId="14">
     <w:abstractNumId w:val="9"/>
   </w:num>
   <w:numIdMacAtCleanup w:val="13"/>
@@ -46471,7 +46584,7 @@
 </file>
 
 <file path=customXml/itemProps1.xml><?xml version="1.0" encoding="utf-8"?>
-<ds:datastoreItem xmlns:ds="http://schemas.openxmlformats.org/officeDocument/2006/customXml" ds:itemID="{0029756A-414C-4E24-A839-44E65558F479}">
+<ds:datastoreItem xmlns:ds="http://schemas.openxmlformats.org/officeDocument/2006/customXml" ds:itemID="{E4EC47D4-EE19-47E8-B598-3F505D0B77A0}">
   <ds:schemaRefs>
     <ds:schemaRef ds:uri="http://schemas.openxmlformats.org/officeDocument/2006/bibliography"/>
   </ds:schemaRefs>

</xml_diff>